<commit_message>
Update post LCOM marks
Update to Architecture based on the marks for LCOM
</commit_message>
<xml_diff>
--- a/Architecture.docx
+++ b/Architecture.docx
@@ -165,329 +165,369 @@
     <w:p>
       <w:pPr>
         <w:rPr>
-          <w:lang w:val="en-US"/>
-        </w:rPr>
-      </w:pPr>
-      <w:r>
-        <w:rPr>
-          <w:lang w:val="en-US"/>
-        </w:rPr>
-        <w:t xml:space="preserve">Overall goal is to create a server based, cross platform mobile application that will allow a multitude of users to be online simultaneously. </w:t>
-      </w:r>
-      <w:r>
-        <w:rPr>
-          <w:lang w:val="en-US"/>
-        </w:rPr>
-        <w:t xml:space="preserve">An additional goal is to include a single player game that allows offline gameplay. </w:t>
-      </w:r>
-    </w:p>
-    <w:p>
-      <w:pPr>
-        <w:rPr>
-          <w:lang w:val="en-US"/>
-        </w:rPr>
-      </w:pPr>
-      <w:r>
-        <w:rPr>
-          <w:lang w:val="en-US"/>
-        </w:rPr>
-        <w:t xml:space="preserve">More specifically we will have </w:t>
-      </w:r>
-      <w:r>
-        <w:rPr>
-          <w:lang w:val="en-US"/>
-        </w:rPr>
-        <w:t xml:space="preserve">two players play online in a choice quiz game against each other. As well as having a global leaderboard and a </w:t>
-      </w:r>
-      <w:r>
-        <w:rPr>
-          <w:lang w:val="en-US"/>
-        </w:rPr>
-        <w:t>multitude</w:t>
-      </w:r>
-      <w:r>
-        <w:rPr>
-          <w:lang w:val="en-US"/>
-        </w:rPr>
-        <w:t xml:space="preserve"> of available questions. The game will determine a winner and then update their individual and worldwide leader board. The game also allows players to be a part of multiple games simultaneously, allowing players to start new games or continue existing ones. </w:t>
-      </w:r>
-    </w:p>
-    <w:p>
-      <w:pPr>
-        <w:rPr>
-          <w:lang w:val="en-US"/>
-        </w:rPr>
-      </w:pPr>
-      <w:r>
-        <w:rPr>
-          <w:lang w:val="en-US"/>
-        </w:rPr>
-        <w:t xml:space="preserve">Additionally, users will be able to play in a single player version of this game. </w:t>
-      </w:r>
-    </w:p>
-    <w:p>
-      <w:pPr>
-        <w:rPr>
-          <w:lang w:val="en-US"/>
-        </w:rPr>
-      </w:pPr>
-    </w:p>
-    <w:p>
-      <w:pPr>
-        <w:rPr>
-          <w:lang w:val="en-US"/>
-        </w:rPr>
-      </w:pPr>
-      <w:r>
-        <w:rPr>
-          <w:lang w:val="en-US"/>
-        </w:rPr>
-        <w:t xml:space="preserve">Based on the overall goals set out in the vision document the following are the high priority NFR’s. Usability, Reliability, Performance and Maintainability. </w:t>
-      </w:r>
-    </w:p>
-    <w:p>
-      <w:pPr>
-        <w:rPr>
-          <w:lang w:val="en-US"/>
-        </w:rPr>
-      </w:pPr>
-    </w:p>
-    <w:p>
-      <w:pPr>
-        <w:rPr>
-          <w:lang w:val="en-US"/>
-        </w:rPr>
-      </w:pPr>
-      <w:r>
-        <w:rPr>
           <w:b/>
-          <w:lang w:val="en-US"/>
-        </w:rPr>
-        <w:t>Usability</w:t>
-      </w:r>
-      <w:r>
-        <w:rPr>
-          <w:lang w:val="en-US"/>
-        </w:rPr>
-        <w:t xml:space="preserve"> is the most important NFR as without a usable system all other NFR’s can</w:t>
-      </w:r>
-      <w:r>
-        <w:rPr>
-          <w:lang w:val="en-US"/>
-        </w:rPr>
-        <w:t>’</w:t>
-      </w:r>
-      <w:r>
-        <w:rPr>
-          <w:lang w:val="en-US"/>
-        </w:rPr>
-        <w:t>t even be considered. The game is intended to be run on mobile devices and have a UI catered to those users. The game must be intuitive and s</w:t>
-      </w:r>
-      <w:r>
-        <w:rPr>
-          <w:lang w:val="en-US"/>
-        </w:rPr>
-        <w:t xml:space="preserve">elf explanatory in all degrees of operation. </w:t>
-      </w:r>
-    </w:p>
-    <w:p>
-      <w:pPr>
-        <w:rPr>
-          <w:lang w:val="en-US"/>
-        </w:rPr>
-      </w:pPr>
-    </w:p>
-    <w:p>
-      <w:pPr>
-        <w:rPr>
-          <w:lang w:val="en-US"/>
-        </w:rPr>
-      </w:pPr>
-      <w:r>
-        <w:rPr>
-          <w:b/>
-          <w:lang w:val="en-US"/>
-        </w:rPr>
-        <w:t>Reliability</w:t>
-      </w:r>
-      <w:r>
-        <w:rPr>
-          <w:lang w:val="en-US"/>
-        </w:rPr>
-        <w:t xml:space="preserve"> is important to be considered due to the game running off a server. The entire operation of the game requires a connection to the server to be reliable. Without a reliable connection</w:t>
-      </w:r>
-      <w:r>
-        <w:rPr>
-          <w:lang w:val="en-US"/>
-        </w:rPr>
-        <w:t>,</w:t>
-      </w:r>
-      <w:r>
-        <w:rPr>
-          <w:lang w:val="en-US"/>
-        </w:rPr>
-        <w:t xml:space="preserve"> users will not be able to play any of the functionality of the application. </w:t>
-      </w:r>
-      <w:r>
-        <w:rPr>
-          <w:lang w:val="en-US"/>
-        </w:rPr>
-        <w:t>(maybe add in redundancy if connection drops from user, will submit next time online)</w:t>
-      </w:r>
-    </w:p>
-    <w:p>
-      <w:pPr>
-        <w:rPr>
-          <w:lang w:val="en-US"/>
-        </w:rPr>
-      </w:pPr>
-    </w:p>
-    <w:p>
-      <w:pPr>
-        <w:rPr>
-          <w:lang w:val="en-US"/>
-        </w:rPr>
-      </w:pPr>
-      <w:r>
-        <w:rPr>
-          <w:b/>
-          <w:lang w:val="en-US"/>
-        </w:rPr>
-        <w:t>Performance</w:t>
-      </w:r>
-      <w:r>
-        <w:rPr>
-          <w:lang w:val="en-US"/>
-        </w:rPr>
-        <w:t xml:space="preserve"> is still important in regards to this being a mobile application. The app must be tailored to mobile use and be quick to respond to inputs from the user. It must also have quick response times from the server as delays longer than 1-2 seconds is enough for mobile users to stop using the application. Mobile users expect everything to happen instantly. </w:t>
-      </w:r>
-      <w:r>
-        <w:rPr>
-          <w:lang w:val="en-US"/>
-        </w:rPr>
-        <w:t xml:space="preserve"> </w:t>
-      </w:r>
-    </w:p>
-    <w:p>
-      <w:pPr>
-        <w:rPr>
-          <w:lang w:val="en-US"/>
-        </w:rPr>
-      </w:pPr>
-    </w:p>
-    <w:p>
-      <w:pPr>
-        <w:rPr>
-          <w:lang w:val="en-US"/>
-        </w:rPr>
-      </w:pPr>
-      <w:r>
-        <w:rPr>
-          <w:b/>
-          <w:lang w:val="en-US"/>
-        </w:rPr>
-        <w:t>Maintainability</w:t>
-      </w:r>
-      <w:r>
-        <w:rPr>
-          <w:lang w:val="en-US"/>
-        </w:rPr>
-        <w:t xml:space="preserve"> is important as the game must be able to be continued to be upgraded and bugs fixed without hindering the overall functionality of the game. </w:t>
-      </w:r>
-      <w:r>
-        <w:rPr>
-          <w:lang w:val="en-US"/>
-        </w:rPr>
-        <w:t xml:space="preserve">Without being maintainable users could experience large downtimes. By focusing on making the game maintainable the server can be kept up for as much time as possible. </w:t>
-      </w:r>
-    </w:p>
-    <w:p>
-      <w:pPr>
-        <w:rPr>
-          <w:lang w:val="en-US"/>
-        </w:rPr>
-      </w:pPr>
-    </w:p>
-    <w:p>
-      <w:pPr>
-        <w:rPr>
-          <w:b/>
-          <w:lang w:val="en-US"/>
-        </w:rPr>
-      </w:pPr>
-    </w:p>
-    <w:p>
-      <w:pPr>
-        <w:rPr>
-          <w:b/>
-          <w:color w:val="FF0000"/>
           <w:sz w:val="28"/>
           <w:szCs w:val="28"/>
           <w:lang w:val="en-US"/>
         </w:rPr>
       </w:pPr>
-      <w:r>
-        <w:rPr>
-          <w:b/>
-          <w:color w:val="FF0000"/>
+    </w:p>
+    <w:p>
+      <w:pPr>
+        <w:rPr>
+          <w:lang w:val="en-US"/>
+        </w:rPr>
+      </w:pPr>
+      <w:r>
+        <w:rPr>
+          <w:lang w:val="en-US"/>
+        </w:rPr>
+        <w:t xml:space="preserve">The application we wish to develop, as found in the vision document, is a text based trivia game. The difference of our game to others on the market already is it will be targeted towards specific topics. These would be what you call ‘nerdy’ topics and will try to encapsulate that specific demographic of people. We wish for this game to be multiplayer and contain current leaderboards against every other player in the game. </w:t>
+      </w:r>
+    </w:p>
+    <w:p>
+      <w:pPr>
+        <w:rPr>
           <w:sz w:val="28"/>
           <w:szCs w:val="28"/>
           <w:lang w:val="en-US"/>
         </w:rPr>
-        <w:lastRenderedPageBreak/>
-        <w:t>3</w:t>
-      </w:r>
+      </w:pPr>
+    </w:p>
+    <w:p>
+      <w:pPr>
+        <w:rPr>
+          <w:lang w:val="en-US"/>
+        </w:rPr>
+      </w:pPr>
+      <w:r>
+        <w:rPr>
+          <w:lang w:val="en-US"/>
+        </w:rPr>
+        <w:t xml:space="preserve">Since our goal is to create a multiplayer game we propose using a FTP server running a MySQL database. This should be sufficient and also allow our game to be cross platform, as we are not depending on a specific service only accessible from one mobile operating system. </w:t>
+      </w:r>
+    </w:p>
+    <w:p>
+      <w:pPr>
+        <w:rPr>
+          <w:lang w:val="en-US"/>
+        </w:rPr>
+      </w:pPr>
+      <w:r>
+        <w:rPr>
+          <w:lang w:val="en-US"/>
+        </w:rPr>
+        <w:t xml:space="preserve">We want to target as many people as possible in our target demographic so opening this up to cross platform across iOS and Android will reach more people. Also by making the game cross platform this will bring more players online and allow for faster match making and bring more change to global leaderboards. </w:t>
+      </w:r>
+    </w:p>
+    <w:p>
+      <w:pPr>
+        <w:rPr>
+          <w:lang w:val="en-US"/>
+        </w:rPr>
+      </w:pPr>
+      <w:r>
+        <w:rPr>
+          <w:lang w:val="en-US"/>
+        </w:rPr>
+        <w:t xml:space="preserve">More specifically we will have </w:t>
+      </w:r>
+      <w:r>
+        <w:rPr>
+          <w:lang w:val="en-US"/>
+        </w:rPr>
+        <w:t xml:space="preserve">two players play online in a choice quiz game against each other. As well as having a global leaderboard and a </w:t>
+      </w:r>
+      <w:r>
+        <w:rPr>
+          <w:lang w:val="en-US"/>
+        </w:rPr>
+        <w:t>multitude</w:t>
+      </w:r>
+      <w:r>
+        <w:rPr>
+          <w:lang w:val="en-US"/>
+        </w:rPr>
+        <w:t xml:space="preserve"> of available questions. The game will determine a winner and then update their individual and worldwide leader board. The game also allows players to be a part of multiple games simultaneously, allowing players to start new games or continue existing ones. </w:t>
+      </w:r>
+    </w:p>
+    <w:p>
+      <w:pPr>
+        <w:rPr>
+          <w:lang w:val="en-US"/>
+        </w:rPr>
+      </w:pPr>
+      <w:r>
+        <w:rPr>
+          <w:lang w:val="en-US"/>
+        </w:rPr>
+        <w:t xml:space="preserve">Additionally, users will be able to play in a single player version of this game. </w:t>
+      </w:r>
+    </w:p>
+    <w:p>
+      <w:pPr>
+        <w:rPr>
+          <w:lang w:val="en-US"/>
+        </w:rPr>
+      </w:pPr>
+    </w:p>
+    <w:p>
+      <w:pPr>
+        <w:rPr>
+          <w:lang w:val="en-US"/>
+        </w:rPr>
+      </w:pPr>
+      <w:r>
+        <w:rPr>
+          <w:lang w:val="en-US"/>
+        </w:rPr>
+        <w:t xml:space="preserve">Based on the overall goals set out in the vision document the following are the high priority NFR’s. Usability, Reliability, Performance and Maintainability. </w:t>
+      </w:r>
+    </w:p>
+    <w:p>
+      <w:pPr>
+        <w:rPr>
+          <w:lang w:val="en-US"/>
+        </w:rPr>
+      </w:pPr>
+    </w:p>
+    <w:p>
+      <w:pPr>
+        <w:rPr>
+          <w:lang w:val="en-US"/>
+        </w:rPr>
+      </w:pPr>
       <w:r>
         <w:rPr>
           <w:b/>
-          <w:color w:val="FF0000"/>
+          <w:lang w:val="en-US"/>
+        </w:rPr>
+        <w:t>Usability</w:t>
+      </w:r>
+      <w:r>
+        <w:rPr>
+          <w:lang w:val="en-US"/>
+        </w:rPr>
+        <w:t xml:space="preserve"> is the most important NFR as without a usable system all other NFR’s can</w:t>
+      </w:r>
+      <w:r>
+        <w:rPr>
+          <w:lang w:val="en-US"/>
+        </w:rPr>
+        <w:t>’</w:t>
+      </w:r>
+      <w:r>
+        <w:rPr>
+          <w:lang w:val="en-US"/>
+        </w:rPr>
+        <w:t>t even be considered. The game is intended to be run on mobile devices and have a UI catered to those users. The game must be intuitive and s</w:t>
+      </w:r>
+      <w:r>
+        <w:rPr>
+          <w:lang w:val="en-US"/>
+        </w:rPr>
+        <w:t xml:space="preserve">elf explanatory in all degrees of operation. </w:t>
+      </w:r>
+    </w:p>
+    <w:p>
+      <w:pPr>
+        <w:rPr>
+          <w:lang w:val="en-US"/>
+        </w:rPr>
+      </w:pPr>
+    </w:p>
+    <w:p>
+      <w:pPr>
+        <w:rPr>
+          <w:lang w:val="en-US"/>
+        </w:rPr>
+      </w:pPr>
+      <w:r>
+        <w:rPr>
+          <w:b/>
+          <w:lang w:val="en-US"/>
+        </w:rPr>
+        <w:t>Reliability</w:t>
+      </w:r>
+      <w:r>
+        <w:rPr>
+          <w:lang w:val="en-US"/>
+        </w:rPr>
+        <w:t xml:space="preserve"> is important to be considered due to the game running off a server. The entire operation of the game requires a connection to the server to be reliable. Without a reliable connection</w:t>
+      </w:r>
+      <w:r>
+        <w:rPr>
+          <w:lang w:val="en-US"/>
+        </w:rPr>
+        <w:t>,</w:t>
+      </w:r>
+      <w:r>
+        <w:rPr>
+          <w:lang w:val="en-US"/>
+        </w:rPr>
+        <w:t xml:space="preserve"> users will not be able to play any of the functionality of the application. </w:t>
+      </w:r>
+      <w:r>
+        <w:rPr>
+          <w:lang w:val="en-US"/>
+        </w:rPr>
+        <w:t>(maybe add in redundancy if connection drops from user, will submit next time online)</w:t>
+      </w:r>
+    </w:p>
+    <w:p>
+      <w:pPr>
+        <w:rPr>
+          <w:lang w:val="en-US"/>
+        </w:rPr>
+      </w:pPr>
+    </w:p>
+    <w:p>
+      <w:pPr>
+        <w:rPr>
+          <w:lang w:val="en-US"/>
+        </w:rPr>
+      </w:pPr>
+      <w:r>
+        <w:rPr>
+          <w:b/>
+          <w:lang w:val="en-US"/>
+        </w:rPr>
+        <w:t>Performance</w:t>
+      </w:r>
+      <w:r>
+        <w:rPr>
+          <w:lang w:val="en-US"/>
+        </w:rPr>
+        <w:t xml:space="preserve"> is still important in regards to this being a mobile application. The app must be tailored to mobile use and be quick to respond to inputs from the user. It must also have quick response times from the server as delays longer than 1-2 seconds is enough for mobile users to stop using the application. Mobile users expect everything to happen instantly. </w:t>
+      </w:r>
+      <w:r>
+        <w:rPr>
+          <w:lang w:val="en-US"/>
+        </w:rPr>
+        <w:t xml:space="preserve"> </w:t>
+      </w:r>
+    </w:p>
+    <w:p>
+      <w:pPr>
+        <w:rPr>
+          <w:lang w:val="en-US"/>
+        </w:rPr>
+      </w:pPr>
+    </w:p>
+    <w:p>
+      <w:pPr>
+        <w:rPr>
+          <w:lang w:val="en-US"/>
+        </w:rPr>
+      </w:pPr>
+      <w:r>
+        <w:rPr>
+          <w:b/>
+          <w:lang w:val="en-US"/>
+        </w:rPr>
+        <w:t>Maintainability</w:t>
+      </w:r>
+      <w:r>
+        <w:rPr>
+          <w:lang w:val="en-US"/>
+        </w:rPr>
+        <w:t xml:space="preserve"> is important as the game must be able to be continued to be upgraded and bugs fixed without hindering the overall functionality of the game. </w:t>
+      </w:r>
+      <w:r>
+        <w:rPr>
+          <w:lang w:val="en-US"/>
+        </w:rPr>
+        <w:t xml:space="preserve">Without being maintainable users could experience large downtimes. By focusing on making the game maintainable the server can be kept up for as much time as possible. </w:t>
+      </w:r>
+    </w:p>
+    <w:p>
+      <w:pPr>
+        <w:rPr>
+          <w:lang w:val="en-US"/>
+        </w:rPr>
+      </w:pPr>
+    </w:p>
+    <w:p>
+      <w:pPr>
+        <w:rPr>
+          <w:b/>
+          <w:lang w:val="en-US"/>
+        </w:rPr>
+      </w:pPr>
+    </w:p>
+    <w:p>
+      <w:pPr>
+        <w:rPr>
+          <w:b/>
+          <w:color w:val="000000" w:themeColor="text1"/>
           <w:sz w:val="28"/>
           <w:szCs w:val="28"/>
           <w:lang w:val="en-US"/>
         </w:rPr>
-        <w:t xml:space="preserve">: </w:t>
-      </w:r>
+      </w:pPr>
+      <w:bookmarkStart w:id="0" w:name="_GoBack"/>
       <w:r>
         <w:rPr>
           <w:b/>
-          <w:color w:val="FF0000"/>
+          <w:color w:val="000000" w:themeColor="text1"/>
           <w:sz w:val="28"/>
           <w:szCs w:val="28"/>
           <w:lang w:val="en-US"/>
         </w:rPr>
-        <w:t>Assump</w:t>
+        <w:t>3</w:t>
       </w:r>
       <w:r>
         <w:rPr>
           <w:b/>
-          <w:color w:val="FF0000"/>
+          <w:color w:val="000000" w:themeColor="text1"/>
           <w:sz w:val="28"/>
           <w:szCs w:val="28"/>
           <w:lang w:val="en-US"/>
         </w:rPr>
-        <w:t>t</w:t>
+        <w:t xml:space="preserve">: </w:t>
       </w:r>
       <w:r>
         <w:rPr>
           <w:b/>
-          <w:color w:val="FF0000"/>
+          <w:color w:val="000000" w:themeColor="text1"/>
           <w:sz w:val="28"/>
           <w:szCs w:val="28"/>
           <w:lang w:val="en-US"/>
         </w:rPr>
-        <w:t>ions and D</w:t>
+        <w:t>Assump</w:t>
       </w:r>
       <w:r>
         <w:rPr>
           <w:b/>
-          <w:color w:val="FF0000"/>
+          <w:color w:val="000000" w:themeColor="text1"/>
           <w:sz w:val="28"/>
           <w:szCs w:val="28"/>
           <w:lang w:val="en-US"/>
         </w:rPr>
+        <w:t>t</w:t>
+      </w:r>
+      <w:r>
+        <w:rPr>
+          <w:b/>
+          <w:color w:val="000000" w:themeColor="text1"/>
+          <w:sz w:val="28"/>
+          <w:szCs w:val="28"/>
+          <w:lang w:val="en-US"/>
+        </w:rPr>
+        <w:t>ions and D</w:t>
+      </w:r>
+      <w:r>
+        <w:rPr>
+          <w:b/>
+          <w:color w:val="000000" w:themeColor="text1"/>
+          <w:sz w:val="28"/>
+          <w:szCs w:val="28"/>
+          <w:lang w:val="en-US"/>
+        </w:rPr>
         <w:t>ependencies</w:t>
       </w:r>
     </w:p>
+    <w:bookmarkEnd w:id="0"/>
     <w:p>
       <w:pPr>
         <w:rPr>
@@ -799,6 +839,14 @@
     </w:p>
     <w:p>
       <w:pPr>
+        <w:pStyle w:val="ListParagraph"/>
+        <w:rPr>
+          <w:lang w:val="en-US"/>
+        </w:rPr>
+      </w:pPr>
+    </w:p>
+    <w:p>
+      <w:pPr>
         <w:rPr>
           <w:b/>
           <w:lang w:val="en-US"/>
@@ -832,6 +880,7 @@
           <w:szCs w:val="28"/>
           <w:lang w:val="en-US"/>
         </w:rPr>
+        <w:lastRenderedPageBreak/>
         <w:t>4</w:t>
       </w:r>
       <w:r>
@@ -851,18 +900,17 @@
           <w:lang w:val="en-US"/>
         </w:rPr>
       </w:pPr>
-    </w:p>
-    <w:p>
-      <w:pPr>
-        <w:rPr>
-          <w:lang w:val="en-US"/>
-        </w:rPr>
-      </w:pPr>
-      <w:r>
-        <w:rPr>
-          <w:lang w:val="en-US"/>
-        </w:rPr>
-        <w:t xml:space="preserve">Listed below is our list of Functional Requirements.  </w:t>
+      <w:r>
+        <w:rPr>
+          <w:lang w:val="en-US"/>
+        </w:rPr>
+        <w:t xml:space="preserve">Listed below are the architecturally significant functional requirements for Let’s Quiz. </w:t>
+      </w:r>
+      <w:r>
+        <w:rPr>
+          <w:lang w:val="en-US"/>
+        </w:rPr>
+        <w:t xml:space="preserve">  </w:t>
       </w:r>
     </w:p>
     <w:p>
@@ -902,558 +950,129 @@
         <w:rPr>
           <w:lang w:val="en-US"/>
         </w:rPr>
-        <w:t>2.</w:t>
+        <w:t xml:space="preserve">2. </w:t>
       </w:r>
       <w:r>
         <w:rPr>
           <w:lang w:val="en-US"/>
         </w:rPr>
         <w:tab/>
-        <w:t>The game must be developed in Unity3d.</w:t>
-      </w:r>
-    </w:p>
-    <w:p>
-      <w:pPr>
-        <w:rPr>
-          <w:lang w:val="en-US"/>
-        </w:rPr>
-      </w:pPr>
-      <w:r>
-        <w:rPr>
-          <w:lang w:val="en-US"/>
-        </w:rPr>
-        <w:t>3.</w:t>
+        <w:t>The game must be cross platform</w:t>
+      </w:r>
+    </w:p>
+    <w:p>
+      <w:pPr>
+        <w:rPr>
+          <w:lang w:val="en-US"/>
+        </w:rPr>
+      </w:pPr>
+      <w:r>
+        <w:rPr>
+          <w:lang w:val="en-US"/>
+        </w:rPr>
+        <w:t xml:space="preserve">3. </w:t>
       </w:r>
       <w:r>
         <w:rPr>
           <w:lang w:val="en-US"/>
         </w:rPr>
         <w:tab/>
-        <w:t>Game must be playable on different operating systems.</w:t>
-      </w:r>
-    </w:p>
-    <w:p>
-      <w:pPr>
-        <w:rPr>
-          <w:lang w:val="en-US"/>
-        </w:rPr>
-      </w:pPr>
-      <w:r>
-        <w:rPr>
-          <w:lang w:val="en-US"/>
-        </w:rPr>
-        <w:t>4.</w:t>
+        <w:t>The game must receive questions and answers from a server</w:t>
+      </w:r>
+    </w:p>
+    <w:p>
+      <w:pPr>
+        <w:rPr>
+          <w:lang w:val="en-US"/>
+        </w:rPr>
+      </w:pPr>
+      <w:r>
+        <w:rPr>
+          <w:lang w:val="en-US"/>
+        </w:rPr>
+        <w:t xml:space="preserve">4. </w:t>
       </w:r>
       <w:r>
         <w:rPr>
           <w:lang w:val="en-US"/>
         </w:rPr>
         <w:tab/>
-        <w:t>The game should allow 2/multiple players.</w:t>
-      </w:r>
-    </w:p>
-    <w:p>
-      <w:pPr>
-        <w:rPr>
-          <w:lang w:val="en-US"/>
-        </w:rPr>
-      </w:pPr>
-      <w:r>
-        <w:rPr>
-          <w:lang w:val="en-US"/>
-        </w:rPr>
-        <w:t>5.</w:t>
+        <w:t>The game must update server with result of the game</w:t>
+      </w:r>
+    </w:p>
+    <w:p>
+      <w:pPr>
+        <w:rPr>
+          <w:lang w:val="en-US"/>
+        </w:rPr>
+      </w:pPr>
+      <w:r>
+        <w:rPr>
+          <w:lang w:val="en-US"/>
+        </w:rPr>
+        <w:t xml:space="preserve">5. </w:t>
       </w:r>
       <w:r>
         <w:rPr>
           <w:lang w:val="en-US"/>
         </w:rPr>
         <w:tab/>
-        <w:t>The game must display a login scene to the user.</w:t>
-      </w:r>
-    </w:p>
-    <w:p>
-      <w:pPr>
-        <w:rPr>
-          <w:lang w:val="en-US"/>
-        </w:rPr>
-      </w:pPr>
-      <w:r>
-        <w:rPr>
-          <w:lang w:val="en-US"/>
-        </w:rPr>
-        <w:t>6.</w:t>
+        <w:t>The game must be able to generate leaderboards based on data in the server</w:t>
+      </w:r>
+    </w:p>
+    <w:p>
+      <w:pPr>
+        <w:rPr>
+          <w:lang w:val="en-US"/>
+        </w:rPr>
+      </w:pPr>
+      <w:r>
+        <w:rPr>
+          <w:lang w:val="en-US"/>
+        </w:rPr>
+        <w:t xml:space="preserve">6. </w:t>
       </w:r>
       <w:r>
         <w:rPr>
           <w:lang w:val="en-US"/>
         </w:rPr>
         <w:tab/>
-        <w:t>Login screen must allow users to play as a guest.</w:t>
-      </w:r>
-    </w:p>
-    <w:p>
-      <w:pPr>
-        <w:rPr>
-          <w:lang w:val="en-US"/>
-        </w:rPr>
-      </w:pPr>
-      <w:r>
-        <w:rPr>
-          <w:lang w:val="en-US"/>
-        </w:rPr>
-        <w:t>7.</w:t>
+        <w:t>The game must allow users to log in as a guest, Let’s Quiz, Facebook or Google account</w:t>
+      </w:r>
+    </w:p>
+    <w:p>
+      <w:pPr>
+        <w:rPr>
+          <w:lang w:val="en-US"/>
+        </w:rPr>
+      </w:pPr>
+      <w:r>
+        <w:rPr>
+          <w:lang w:val="en-US"/>
+        </w:rPr>
+        <w:t xml:space="preserve">7. </w:t>
       </w:r>
       <w:r>
         <w:rPr>
           <w:lang w:val="en-US"/>
         </w:rPr>
         <w:tab/>
-        <w:t>Login screen must allow users to register to play</w:t>
-      </w:r>
-    </w:p>
-    <w:p>
-      <w:pPr>
-        <w:rPr>
-          <w:lang w:val="en-US"/>
-        </w:rPr>
-      </w:pPr>
-      <w:r>
-        <w:rPr>
-          <w:lang w:val="en-US"/>
-        </w:rPr>
-        <w:t>8.</w:t>
-      </w:r>
-      <w:r>
-        <w:rPr>
-          <w:lang w:val="en-US"/>
-        </w:rPr>
-        <w:tab/>
-        <w:t>Login screen must allow users to login via Facebook.</w:t>
-      </w:r>
-    </w:p>
-    <w:p>
-      <w:pPr>
-        <w:rPr>
-          <w:lang w:val="en-US"/>
-        </w:rPr>
-      </w:pPr>
-      <w:r>
-        <w:rPr>
-          <w:lang w:val="en-US"/>
-        </w:rPr>
-        <w:t>9.</w:t>
-      </w:r>
-      <w:r>
-        <w:rPr>
-          <w:lang w:val="en-US"/>
-        </w:rPr>
-        <w:tab/>
-        <w:t>Login screen must allow users to login in with google play services.</w:t>
-      </w:r>
-    </w:p>
-    <w:p>
-      <w:pPr>
-        <w:rPr>
-          <w:lang w:val="en-US"/>
-        </w:rPr>
-      </w:pPr>
-      <w:r>
-        <w:rPr>
-          <w:lang w:val="en-US"/>
-        </w:rPr>
-        <w:lastRenderedPageBreak/>
-        <w:t>10.</w:t>
-      </w:r>
-      <w:r>
-        <w:rPr>
-          <w:lang w:val="en-US"/>
-        </w:rPr>
-        <w:tab/>
-        <w:t>Once the user has logged in, the main menu screen will be presented.</w:t>
-      </w:r>
-    </w:p>
-    <w:p>
-      <w:pPr>
-        <w:rPr>
-          <w:lang w:val="en-US"/>
-        </w:rPr>
-      </w:pPr>
-      <w:r>
-        <w:rPr>
-          <w:lang w:val="en-US"/>
-        </w:rPr>
-        <w:t>11.</w:t>
-      </w:r>
-      <w:r>
-        <w:rPr>
-          <w:lang w:val="en-US"/>
-        </w:rPr>
-        <w:tab/>
-        <w:t>Menu screen must allow player to start a game.</w:t>
-      </w:r>
-    </w:p>
-    <w:p>
-      <w:pPr>
-        <w:rPr>
-          <w:lang w:val="en-US"/>
-        </w:rPr>
-      </w:pPr>
-      <w:r>
-        <w:rPr>
-          <w:lang w:val="en-US"/>
-        </w:rPr>
-        <w:t>12.</w:t>
-      </w:r>
-      <w:r>
-        <w:rPr>
-          <w:lang w:val="en-US"/>
-        </w:rPr>
-        <w:tab/>
-        <w:t>Menu screen should allow players to invite, share and like on Facebook.</w:t>
-      </w:r>
-    </w:p>
-    <w:p>
-      <w:pPr>
-        <w:rPr>
-          <w:lang w:val="en-US"/>
-        </w:rPr>
-      </w:pPr>
-      <w:r>
-        <w:rPr>
-          <w:lang w:val="en-US"/>
-        </w:rPr>
-        <w:t>13.</w:t>
-      </w:r>
-      <w:r>
-        <w:rPr>
-          <w:lang w:val="en-US"/>
-        </w:rPr>
-        <w:tab/>
-        <w:t>Menu screen must allow player to enter settings menu.</w:t>
-      </w:r>
-    </w:p>
-    <w:p>
-      <w:pPr>
-        <w:rPr>
-          <w:lang w:val="en-US"/>
-        </w:rPr>
-      </w:pPr>
-      <w:r>
-        <w:rPr>
-          <w:lang w:val="en-US"/>
-        </w:rPr>
-        <w:t>14.</w:t>
-      </w:r>
-      <w:r>
-        <w:rPr>
-          <w:lang w:val="en-US"/>
-        </w:rPr>
-        <w:tab/>
-        <w:t>Menu screen must allow player to access high scores.</w:t>
-      </w:r>
-    </w:p>
-    <w:p>
-      <w:pPr>
-        <w:rPr>
-          <w:lang w:val="en-US"/>
-        </w:rPr>
-      </w:pPr>
-      <w:r>
-        <w:rPr>
-          <w:lang w:val="en-US"/>
-        </w:rPr>
-        <w:t>15.</w:t>
-      </w:r>
-      <w:r>
-        <w:rPr>
-          <w:lang w:val="en-US"/>
-        </w:rPr>
-        <w:tab/>
-        <w:t>The player should be able to start a new game at any time.</w:t>
-      </w:r>
-    </w:p>
-    <w:p>
-      <w:pPr>
-        <w:rPr>
-          <w:lang w:val="en-US"/>
-        </w:rPr>
-      </w:pPr>
-      <w:r>
-        <w:rPr>
-          <w:lang w:val="en-US"/>
-        </w:rPr>
-        <w:t>16.</w:t>
-      </w:r>
-      <w:r>
-        <w:rPr>
-          <w:lang w:val="en-US"/>
-        </w:rPr>
-        <w:tab/>
-        <w:t>Questions must be presented to the player.</w:t>
-      </w:r>
-    </w:p>
-    <w:p>
-      <w:pPr>
-        <w:rPr>
-          <w:lang w:val="en-US"/>
-        </w:rPr>
-      </w:pPr>
-      <w:r>
-        <w:rPr>
-          <w:lang w:val="en-US"/>
-        </w:rPr>
-        <w:t>17.</w:t>
-      </w:r>
-      <w:r>
-        <w:rPr>
-          <w:lang w:val="en-US"/>
-        </w:rPr>
-        <w:tab/>
-        <w:t xml:space="preserve">User must be able to choose an answer. </w:t>
-      </w:r>
-    </w:p>
-    <w:p>
-      <w:pPr>
-        <w:rPr>
-          <w:lang w:val="en-US"/>
-        </w:rPr>
-      </w:pPr>
-      <w:r>
-        <w:rPr>
-          <w:lang w:val="en-US"/>
-        </w:rPr>
-        <w:t>18.</w:t>
-      </w:r>
-      <w:r>
-        <w:rPr>
-          <w:lang w:val="en-US"/>
-        </w:rPr>
-        <w:tab/>
-        <w:t>The application must be able to determine if the player has selected the correct answer.</w:t>
-      </w:r>
-    </w:p>
-    <w:p>
-      <w:pPr>
-        <w:rPr>
-          <w:lang w:val="en-US"/>
-        </w:rPr>
-      </w:pPr>
-      <w:r>
-        <w:rPr>
-          <w:lang w:val="en-US"/>
-        </w:rPr>
-        <w:t xml:space="preserve">19. </w:t>
-      </w:r>
-      <w:r>
-        <w:rPr>
-          <w:lang w:val="en-US"/>
-        </w:rPr>
-        <w:tab/>
-      </w:r>
-      <w:r>
-        <w:rPr>
-          <w:lang w:val="en-US"/>
-        </w:rPr>
-        <w:t>Points are add</w:t>
-      </w:r>
-      <w:r>
-        <w:rPr>
-          <w:lang w:val="en-US"/>
-        </w:rPr>
-        <w:t>ed</w:t>
-      </w:r>
-      <w:r>
-        <w:rPr>
-          <w:lang w:val="en-US"/>
-        </w:rPr>
-        <w:t xml:space="preserve"> for correct answers and deducted for incorrect answers</w:t>
-      </w:r>
-    </w:p>
-    <w:p>
-      <w:pPr>
-        <w:rPr>
-          <w:lang w:val="en-US"/>
-        </w:rPr>
-      </w:pPr>
-      <w:r>
-        <w:rPr>
-          <w:lang w:val="en-US"/>
-        </w:rPr>
-        <w:t>20.</w:t>
-      </w:r>
-      <w:r>
-        <w:rPr>
-          <w:lang w:val="en-US"/>
-        </w:rPr>
-        <w:tab/>
-        <w:t>The score of each player must be recorded.</w:t>
-      </w:r>
-    </w:p>
-    <w:p>
-      <w:pPr>
-        <w:rPr>
-          <w:lang w:val="en-US"/>
-        </w:rPr>
-      </w:pPr>
-      <w:r>
-        <w:rPr>
-          <w:lang w:val="en-US"/>
-        </w:rPr>
-        <w:t>21.</w:t>
-      </w:r>
-      <w:r>
-        <w:rPr>
-          <w:lang w:val="en-US"/>
-        </w:rPr>
-        <w:tab/>
-        <w:t>The application must have the ability to determine the winner.</w:t>
-      </w:r>
-    </w:p>
-    <w:p>
-      <w:pPr>
-        <w:rPr>
-          <w:lang w:val="en-US"/>
-        </w:rPr>
-      </w:pPr>
-      <w:r>
-        <w:rPr>
-          <w:lang w:val="en-US"/>
-        </w:rPr>
-        <w:t>22.</w:t>
-      </w:r>
-      <w:r>
-        <w:rPr>
-          <w:lang w:val="en-US"/>
-        </w:rPr>
-        <w:tab/>
-        <w:t>A congratulatory message should be displayed to the winning player.</w:t>
-      </w:r>
-    </w:p>
-    <w:p>
-      <w:pPr>
-        <w:rPr>
-          <w:lang w:val="en-US"/>
-        </w:rPr>
-      </w:pPr>
-      <w:r>
-        <w:rPr>
-          <w:lang w:val="en-US"/>
-        </w:rPr>
-        <w:t>23.</w:t>
-      </w:r>
-      <w:r>
-        <w:rPr>
-          <w:lang w:val="en-US"/>
-        </w:rPr>
-        <w:tab/>
-        <w:t>A list of correct answers will be displayed to the user when the game is over.</w:t>
-      </w:r>
-    </w:p>
-    <w:p>
-      <w:pPr>
-        <w:rPr>
-          <w:lang w:val="en-US"/>
-        </w:rPr>
-      </w:pPr>
-      <w:r>
-        <w:rPr>
-          <w:lang w:val="en-US"/>
-        </w:rPr>
-        <w:t>24.</w:t>
-      </w:r>
-      <w:r>
-        <w:rPr>
-          <w:lang w:val="en-US"/>
-        </w:rPr>
-        <w:tab/>
-        <w:t>When the game ends the program should ask the player if a new game should be started.</w:t>
-      </w:r>
-    </w:p>
-    <w:p>
-      <w:pPr>
-        <w:rPr>
-          <w:lang w:val="en-US"/>
-        </w:rPr>
-      </w:pPr>
-      <w:r>
-        <w:rPr>
-          <w:lang w:val="en-US"/>
-        </w:rPr>
-        <w:t>25.</w:t>
-      </w:r>
-      <w:r>
-        <w:rPr>
-          <w:lang w:val="en-US"/>
-        </w:rPr>
-        <w:tab/>
-        <w:t>A timer should limit the amount of time of each round.</w:t>
-      </w:r>
-    </w:p>
-    <w:p>
-      <w:pPr>
-        <w:rPr>
-          <w:lang w:val="en-US"/>
-        </w:rPr>
-      </w:pPr>
-      <w:r>
-        <w:rPr>
-          <w:lang w:val="en-US"/>
-        </w:rPr>
-        <w:t>26.</w:t>
-      </w:r>
-      <w:r>
-        <w:rPr>
-          <w:lang w:val="en-US"/>
-        </w:rPr>
-        <w:tab/>
-      </w:r>
-      <w:r>
-        <w:rPr>
-          <w:lang w:val="en-US"/>
-        </w:rPr>
-        <w:t>Users can add people to a friends list (either by searching for their username or by adding them at the end of a round)</w:t>
-      </w:r>
-    </w:p>
-    <w:p>
-      <w:pPr>
-        <w:rPr>
-          <w:lang w:val="en-US"/>
-        </w:rPr>
-      </w:pPr>
-      <w:r>
-        <w:rPr>
-          <w:lang w:val="en-US"/>
-        </w:rPr>
-        <w:t>27.</w:t>
-      </w:r>
-      <w:r>
-        <w:rPr>
-          <w:lang w:val="en-US"/>
-        </w:rPr>
-        <w:tab/>
-        <w:t>Players will have the ability to challenge people on their friends list</w:t>
-      </w:r>
-    </w:p>
-    <w:p>
-      <w:pPr>
-        <w:rPr>
-          <w:lang w:val="en-US"/>
-        </w:rPr>
-      </w:pPr>
-      <w:r>
-        <w:rPr>
-          <w:lang w:val="en-US"/>
-        </w:rPr>
-        <w:t>28.</w:t>
-      </w:r>
-      <w:r>
-        <w:rPr>
-          <w:lang w:val="en-US"/>
-        </w:rPr>
-        <w:tab/>
-        <w:t>Users can vote on their favorite questions</w:t>
-      </w:r>
+        <w:t>The game must allow users to submit questions to the server</w:t>
+      </w:r>
+    </w:p>
+    <w:p>
+      <w:pPr>
+        <w:rPr>
+          <w:lang w:val="en-US"/>
+        </w:rPr>
+      </w:pPr>
+    </w:p>
+    <w:p>
+      <w:pPr>
+        <w:rPr>
+          <w:lang w:val="en-US"/>
+        </w:rPr>
+      </w:pPr>
     </w:p>
     <w:p>
       <w:pPr>
@@ -1490,39 +1109,7 @@
         <w:rPr>
           <w:lang w:val="en-US"/>
         </w:rPr>
-        <w:t xml:space="preserve">Game will be </w:t>
-      </w:r>
-      <w:r>
-        <w:rPr>
-          <w:lang w:val="en-US"/>
-        </w:rPr>
-        <w:t>developed</w:t>
-      </w:r>
-      <w:r>
-        <w:rPr>
-          <w:lang w:val="en-US"/>
-        </w:rPr>
-        <w:t xml:space="preserve"> in Unity using C#</w:t>
-      </w:r>
-      <w:r>
-        <w:rPr>
-          <w:lang w:val="en-US"/>
-        </w:rPr>
-        <w:t xml:space="preserve"> and be delivered on iOS and Android in versions </w:t>
-      </w:r>
-      <w:proofErr w:type="spellStart"/>
-      <w:r>
-        <w:rPr>
-          <w:lang w:val="en-US"/>
-        </w:rPr>
-        <w:t>KitKat</w:t>
-      </w:r>
-      <w:proofErr w:type="spellEnd"/>
-      <w:r>
-        <w:rPr>
-          <w:lang w:val="en-US"/>
-        </w:rPr>
-        <w:t xml:space="preserve"> 4.4 and iOS 7.0. Both of these versions offer necessary API’s to complete the application. </w:t>
+        <w:t xml:space="preserve">A log in screen allowing users to register, sign in with Facebook or Google Play will be implemented. SDK’s will be used to implement the Facebook and Google Play services which will provide the application with necessary user data to log them in. </w:t>
       </w:r>
     </w:p>
     <w:p>
@@ -1540,7 +1127,19 @@
         <w:rPr>
           <w:lang w:val="en-US"/>
         </w:rPr>
-        <w:t xml:space="preserve">A log in screen allowing users to register, sign in with Facebook or Google Play will be implemented. SDK’s will be used to implement the Facebook and Google Play services which will provide the application with necessary user data to log them in. </w:t>
+        <w:t>Once a multiplayer game has been created a connection to the FTP server</w:t>
+      </w:r>
+      <w:r>
+        <w:rPr>
+          <w:lang w:val="en-US"/>
+        </w:rPr>
+        <w:t xml:space="preserve"> must be established</w:t>
+      </w:r>
+      <w:r>
+        <w:rPr>
+          <w:lang w:val="en-US"/>
+        </w:rPr>
+        <w:t xml:space="preserve">. If no connection possible the device will try again later, notifying the user. </w:t>
       </w:r>
     </w:p>
     <w:p>
@@ -1558,19 +1157,7 @@
         <w:rPr>
           <w:lang w:val="en-US"/>
         </w:rPr>
-        <w:t>Once a multiplayer game has been created a connection to the FTP server</w:t>
-      </w:r>
-      <w:r>
-        <w:rPr>
-          <w:lang w:val="en-US"/>
-        </w:rPr>
-        <w:t xml:space="preserve"> must be established</w:t>
-      </w:r>
-      <w:r>
-        <w:rPr>
-          <w:lang w:val="en-US"/>
-        </w:rPr>
-        <w:t xml:space="preserve">. If no connection possible the device will try again later, notifying the user. </w:t>
+        <w:t xml:space="preserve">Each time the game is loaded the app will download the latest question pool and store locally on the phone. </w:t>
       </w:r>
     </w:p>
     <w:p>
@@ -1588,19 +1175,7 @@
         <w:rPr>
           <w:lang w:val="en-US"/>
         </w:rPr>
-        <w:t xml:space="preserve">A MySQL database will be created on an FTP server. PHP script will be used to send commands from the </w:t>
-      </w:r>
-      <w:r>
-        <w:rPr>
-          <w:lang w:val="en-US"/>
-        </w:rPr>
-        <w:t>user’s</w:t>
-      </w:r>
-      <w:r>
-        <w:rPr>
-          <w:lang w:val="en-US"/>
-        </w:rPr>
-        <w:t xml:space="preserve"> devices to the server to update the database. </w:t>
+        <w:t xml:space="preserve">An option for the user to submit questions to the server to be added to relevant question pools. Subsequently users will have options to vote on given in game questions, if a question reaches a certain number of down votes it is removed from the pool. </w:t>
       </w:r>
     </w:p>
     <w:p>
@@ -1627,8 +1202,6 @@
           <w:lang w:val="en-US"/>
         </w:rPr>
       </w:pPr>
-      <w:bookmarkStart w:id="0" w:name="_GoBack"/>
-      <w:bookmarkEnd w:id="0"/>
     </w:p>
     <w:p>
       <w:pPr>
@@ -1642,7 +1215,7 @@
       <w:pPr>
         <w:rPr>
           <w:b/>
-          <w:color w:val="FF0000"/>
+          <w:color w:val="000000" w:themeColor="text1"/>
           <w:sz w:val="28"/>
           <w:szCs w:val="28"/>
           <w:lang w:val="en-US"/>
@@ -1651,7 +1224,7 @@
       <w:r>
         <w:rPr>
           <w:b/>
-          <w:color w:val="FF0000"/>
+          <w:color w:val="000000" w:themeColor="text1"/>
           <w:sz w:val="28"/>
           <w:szCs w:val="28"/>
           <w:lang w:val="en-US"/>
@@ -1661,7 +1234,7 @@
       <w:r>
         <w:rPr>
           <w:b/>
-          <w:color w:val="FF0000"/>
+          <w:color w:val="000000" w:themeColor="text1"/>
           <w:sz w:val="28"/>
           <w:szCs w:val="28"/>
           <w:lang w:val="en-US"/>
@@ -1671,7 +1244,7 @@
       <w:r>
         <w:rPr>
           <w:b/>
-          <w:color w:val="FF0000"/>
+          <w:color w:val="000000" w:themeColor="text1"/>
           <w:sz w:val="28"/>
           <w:szCs w:val="28"/>
           <w:lang w:val="en-US"/>
@@ -1681,7 +1254,7 @@
       <w:r>
         <w:rPr>
           <w:b/>
-          <w:color w:val="FF0000"/>
+          <w:color w:val="000000" w:themeColor="text1"/>
           <w:sz w:val="28"/>
           <w:szCs w:val="28"/>
           <w:lang w:val="en-US"/>
@@ -1691,7 +1264,7 @@
       <w:r>
         <w:rPr>
           <w:b/>
-          <w:color w:val="FF0000"/>
+          <w:color w:val="000000" w:themeColor="text1"/>
           <w:sz w:val="28"/>
           <w:szCs w:val="28"/>
           <w:lang w:val="en-US"/>
@@ -1814,7 +1387,6 @@
           <w:color w:val="000000" w:themeColor="text1"/>
           <w:lang w:val="en-US"/>
         </w:rPr>
-        <w:lastRenderedPageBreak/>
         <w:t xml:space="preserve">A FTP server will be used to host the MySQL server. </w:t>
       </w:r>
     </w:p>
@@ -1959,6 +1531,7 @@
           <w:color w:val="000000" w:themeColor="text1"/>
           <w:lang w:val="en-US"/>
         </w:rPr>
+        <w:lastRenderedPageBreak/>
         <w:t>Team members individual time allocation for the project.</w:t>
       </w:r>
     </w:p>
@@ -2216,13 +1789,327 @@
         <w:rPr>
           <w:lang w:val="en-US"/>
         </w:rPr>
+        <w:t xml:space="preserve">It is known that all team members have many other commitments over the course of this project. All of these constraints have been laid out in the Team Charter. Team members will be held to their promise of time commitment, if not then action will be taken. </w:t>
+      </w:r>
+    </w:p>
+    <w:p>
+      <w:pPr>
+        <w:rPr>
+          <w:lang w:val="en-US"/>
+        </w:rPr>
+      </w:pPr>
+    </w:p>
+    <w:p>
+      <w:pPr>
+        <w:rPr>
+          <w:b/>
+          <w:lang w:val="en-US"/>
+        </w:rPr>
+      </w:pPr>
+    </w:p>
+    <w:p>
+      <w:pPr>
+        <w:rPr>
+          <w:b/>
+          <w:color w:val="000000" w:themeColor="text1"/>
+          <w:sz w:val="28"/>
+          <w:szCs w:val="28"/>
+          <w:lang w:val="en-US"/>
+        </w:rPr>
+      </w:pPr>
+      <w:r>
+        <w:rPr>
+          <w:b/>
+          <w:color w:val="000000" w:themeColor="text1"/>
+          <w:sz w:val="28"/>
+          <w:szCs w:val="28"/>
+          <w:lang w:val="en-US"/>
+        </w:rPr>
+        <w:t>6</w:t>
+      </w:r>
+      <w:r>
+        <w:rPr>
+          <w:b/>
+          <w:color w:val="000000" w:themeColor="text1"/>
+          <w:sz w:val="28"/>
+          <w:szCs w:val="28"/>
+          <w:lang w:val="en-US"/>
+        </w:rPr>
+        <w:t xml:space="preserve">: </w:t>
+      </w:r>
+      <w:r>
+        <w:rPr>
+          <w:b/>
+          <w:color w:val="000000" w:themeColor="text1"/>
+          <w:sz w:val="28"/>
+          <w:szCs w:val="28"/>
+          <w:lang w:val="en-US"/>
+        </w:rPr>
+        <w:t>Architectural</w:t>
+      </w:r>
+      <w:r>
+        <w:rPr>
+          <w:b/>
+          <w:color w:val="000000" w:themeColor="text1"/>
+          <w:sz w:val="28"/>
+          <w:szCs w:val="28"/>
+          <w:lang w:val="en-US"/>
+        </w:rPr>
+        <w:t xml:space="preserve"> Mechanisms</w:t>
+      </w:r>
+    </w:p>
+    <w:p>
+      <w:pPr>
+        <w:rPr>
+          <w:color w:val="000000" w:themeColor="text1"/>
+          <w:lang w:val="en-US"/>
+        </w:rPr>
+      </w:pPr>
+    </w:p>
+    <w:p>
+      <w:pPr>
+        <w:rPr>
+          <w:color w:val="000000" w:themeColor="text1"/>
+          <w:lang w:val="en-US"/>
+        </w:rPr>
+      </w:pPr>
+      <w:r>
+        <w:rPr>
+          <w:color w:val="000000" w:themeColor="text1"/>
+          <w:lang w:val="en-US"/>
+        </w:rPr>
+        <w:t>Play Game</w:t>
+      </w:r>
+      <w:r>
+        <w:rPr>
+          <w:color w:val="000000" w:themeColor="text1"/>
+          <w:lang w:val="en-US"/>
+        </w:rPr>
+        <w:t>:</w:t>
+      </w:r>
+      <w:r>
+        <w:rPr>
+          <w:color w:val="000000" w:themeColor="text1"/>
+          <w:lang w:val="en-US"/>
+        </w:rPr>
+        <w:t xml:space="preserve"> </w:t>
+      </w:r>
+    </w:p>
+    <w:p>
+      <w:pPr>
+        <w:rPr>
+          <w:color w:val="000000" w:themeColor="text1"/>
+          <w:lang w:val="en-US"/>
+        </w:rPr>
+      </w:pPr>
+      <w:r>
+        <w:rPr>
+          <w:color w:val="000000" w:themeColor="text1"/>
+          <w:lang w:val="en-US"/>
+        </w:rPr>
         <w:lastRenderedPageBreak/>
-        <w:t xml:space="preserve">It is known that all team members have many other commitments over the course of this project. All of these constraints have been laid out in the Team Charter. Team members will be held to their promise of time commitment, if not then action will be taken. </w:t>
-      </w:r>
-    </w:p>
-    <w:p>
-      <w:pPr>
-        <w:rPr>
+        <w:t xml:space="preserve">Two options from this button push. The user can either start a new game or select from an ongoing one. </w:t>
+      </w:r>
+      <w:r>
+        <w:rPr>
+          <w:color w:val="000000" w:themeColor="text1"/>
+          <w:lang w:val="en-US"/>
+        </w:rPr>
+        <w:t xml:space="preserve">Both options require a connection to the internet. </w:t>
+      </w:r>
+    </w:p>
+    <w:p>
+      <w:pPr>
+        <w:rPr>
+          <w:color w:val="000000" w:themeColor="text1"/>
+          <w:lang w:val="en-US"/>
+        </w:rPr>
+      </w:pPr>
+    </w:p>
+    <w:p>
+      <w:pPr>
+        <w:rPr>
+          <w:color w:val="000000" w:themeColor="text1"/>
+          <w:lang w:val="en-US"/>
+        </w:rPr>
+      </w:pPr>
+      <w:r>
+        <w:rPr>
+          <w:color w:val="000000" w:themeColor="text1"/>
+          <w:lang w:val="en-US"/>
+        </w:rPr>
+        <w:t>Submit Question:</w:t>
+      </w:r>
+    </w:p>
+    <w:p>
+      <w:pPr>
+        <w:rPr>
+          <w:color w:val="000000" w:themeColor="text1"/>
+          <w:lang w:val="en-US"/>
+        </w:rPr>
+      </w:pPr>
+      <w:r>
+        <w:rPr>
+          <w:color w:val="000000" w:themeColor="text1"/>
+          <w:lang w:val="en-US"/>
+        </w:rPr>
+        <w:t xml:space="preserve">Users will be able to submit their own questions </w:t>
+      </w:r>
+      <w:r>
+        <w:rPr>
+          <w:color w:val="000000" w:themeColor="text1"/>
+          <w:lang w:val="en-US"/>
+        </w:rPr>
+        <w:t>to</w:t>
+      </w:r>
+      <w:r>
+        <w:rPr>
+          <w:color w:val="000000" w:themeColor="text1"/>
+          <w:lang w:val="en-US"/>
+        </w:rPr>
+        <w:t xml:space="preserve"> become part of the normal game question rotation. </w:t>
+      </w:r>
+    </w:p>
+    <w:p>
+      <w:pPr>
+        <w:rPr>
+          <w:color w:val="000000" w:themeColor="text1"/>
+          <w:lang w:val="en-US"/>
+        </w:rPr>
+      </w:pPr>
+    </w:p>
+    <w:p>
+      <w:pPr>
+        <w:rPr>
+          <w:color w:val="000000" w:themeColor="text1"/>
+          <w:lang w:val="en-US"/>
+        </w:rPr>
+      </w:pPr>
+      <w:r>
+        <w:rPr>
+          <w:color w:val="000000" w:themeColor="text1"/>
+          <w:lang w:val="en-US"/>
+        </w:rPr>
+        <w:t xml:space="preserve">Multiplayer: </w:t>
+      </w:r>
+    </w:p>
+    <w:p>
+      <w:pPr>
+        <w:rPr>
+          <w:color w:val="000000" w:themeColor="text1"/>
+          <w:lang w:val="en-US"/>
+        </w:rPr>
+      </w:pPr>
+      <w:r>
+        <w:rPr>
+          <w:color w:val="000000" w:themeColor="text1"/>
+          <w:lang w:val="en-US"/>
+        </w:rPr>
+        <w:t>Refers to the multi player functionality allowing players to play against each other. Curren</w:t>
+      </w:r>
+      <w:r>
+        <w:rPr>
+          <w:color w:val="000000" w:themeColor="text1"/>
+          <w:lang w:val="en-US"/>
+        </w:rPr>
+        <w:t>tly being implemented through a</w:t>
+      </w:r>
+      <w:r>
+        <w:rPr>
+          <w:color w:val="000000" w:themeColor="text1"/>
+          <w:lang w:val="en-US"/>
+        </w:rPr>
+        <w:t xml:space="preserve"> MySQL database. </w:t>
+      </w:r>
+    </w:p>
+    <w:p>
+      <w:pPr>
+        <w:rPr>
+          <w:color w:val="000000" w:themeColor="text1"/>
+          <w:lang w:val="en-US"/>
+        </w:rPr>
+      </w:pPr>
+    </w:p>
+    <w:p>
+      <w:pPr>
+        <w:rPr>
+          <w:color w:val="000000" w:themeColor="text1"/>
+          <w:lang w:val="en-US"/>
+        </w:rPr>
+      </w:pPr>
+    </w:p>
+    <w:p>
+      <w:pPr>
+        <w:rPr>
+          <w:color w:val="000000" w:themeColor="text1"/>
+          <w:lang w:val="en-US"/>
+        </w:rPr>
+      </w:pPr>
+      <w:r>
+        <w:rPr>
+          <w:color w:val="000000" w:themeColor="text1"/>
+          <w:lang w:val="en-US"/>
+        </w:rPr>
+        <w:t xml:space="preserve">User Login: </w:t>
+      </w:r>
+    </w:p>
+    <w:p>
+      <w:pPr>
+        <w:rPr>
+          <w:color w:val="000000" w:themeColor="text1"/>
+          <w:lang w:val="en-US"/>
+        </w:rPr>
+      </w:pPr>
+      <w:r>
+        <w:rPr>
+          <w:color w:val="000000" w:themeColor="text1"/>
+          <w:lang w:val="en-US"/>
+        </w:rPr>
+        <w:t xml:space="preserve">Login using either an email address or the Facebook/Google Play SDK. </w:t>
+      </w:r>
+    </w:p>
+    <w:p>
+      <w:pPr>
+        <w:rPr>
+          <w:color w:val="000000" w:themeColor="text1"/>
+          <w:lang w:val="en-US"/>
+        </w:rPr>
+      </w:pPr>
+    </w:p>
+    <w:p>
+      <w:pPr>
+        <w:rPr>
+          <w:color w:val="000000" w:themeColor="text1"/>
+          <w:lang w:val="en-US"/>
+        </w:rPr>
+      </w:pPr>
+      <w:r>
+        <w:rPr>
+          <w:color w:val="000000" w:themeColor="text1"/>
+          <w:lang w:val="en-US"/>
+        </w:rPr>
+        <w:t>GUI:</w:t>
+      </w:r>
+    </w:p>
+    <w:p>
+      <w:pPr>
+        <w:rPr>
+          <w:color w:val="000000" w:themeColor="text1"/>
+          <w:lang w:val="en-US"/>
+        </w:rPr>
+      </w:pPr>
+      <w:r>
+        <w:rPr>
+          <w:color w:val="000000" w:themeColor="text1"/>
+          <w:lang w:val="en-US"/>
+        </w:rPr>
+        <w:t xml:space="preserve">We will use Unity to design the GUI for display on mobile devices. Will follow standard design principles and not be too dissimilar to other applications of the same nature. </w:t>
+      </w:r>
+    </w:p>
+    <w:p>
+      <w:pPr>
+        <w:rPr>
+          <w:color w:val="000000" w:themeColor="text1"/>
           <w:lang w:val="en-US"/>
         </w:rPr>
       </w:pPr>
@@ -2234,12 +2121,124 @@
           <w:lang w:val="en-US"/>
         </w:rPr>
       </w:pPr>
+    </w:p>
+    <w:p>
+      <w:pPr>
+        <w:rPr>
+          <w:b/>
+          <w:color w:val="000000" w:themeColor="text1"/>
+          <w:sz w:val="28"/>
+          <w:szCs w:val="28"/>
+          <w:lang w:val="en-US"/>
+        </w:rPr>
+      </w:pPr>
+      <w:r>
+        <w:rPr>
+          <w:b/>
+          <w:color w:val="000000" w:themeColor="text1"/>
+          <w:sz w:val="28"/>
+          <w:szCs w:val="28"/>
+          <w:lang w:val="en-US"/>
+        </w:rPr>
+        <w:t>7</w:t>
+      </w:r>
+      <w:r>
+        <w:rPr>
+          <w:b/>
+          <w:color w:val="000000" w:themeColor="text1"/>
+          <w:sz w:val="28"/>
+          <w:szCs w:val="28"/>
+          <w:lang w:val="en-US"/>
+        </w:rPr>
+        <w:t xml:space="preserve">: </w:t>
+      </w:r>
+      <w:r>
+        <w:rPr>
+          <w:b/>
+          <w:color w:val="000000" w:themeColor="text1"/>
+          <w:sz w:val="28"/>
+          <w:szCs w:val="28"/>
+          <w:lang w:val="en-US"/>
+        </w:rPr>
+        <w:t xml:space="preserve">Layers or </w:t>
+      </w:r>
+      <w:r>
+        <w:rPr>
+          <w:b/>
+          <w:color w:val="000000" w:themeColor="text1"/>
+          <w:sz w:val="28"/>
+          <w:szCs w:val="28"/>
+          <w:lang w:val="en-US"/>
+        </w:rPr>
+        <w:t>Architectural framework</w:t>
+      </w:r>
+    </w:p>
+    <w:p>
+      <w:pPr>
+        <w:rPr>
+          <w:color w:val="000000" w:themeColor="text1"/>
+          <w:lang w:val="en-US"/>
+        </w:rPr>
+      </w:pPr>
+      <w:r>
+        <w:rPr>
+          <w:color w:val="000000" w:themeColor="text1"/>
+          <w:lang w:val="en-US"/>
+        </w:rPr>
+        <w:t xml:space="preserve">The majority of the application will follow a mobile architecture pattern. Meaning it will be designed specifically for mobile. The GUI will be </w:t>
+      </w:r>
+      <w:r>
+        <w:rPr>
+          <w:color w:val="000000" w:themeColor="text1"/>
+          <w:lang w:val="en-US"/>
+        </w:rPr>
+        <w:t xml:space="preserve">relevant and use touch input to move through the application. </w:t>
+      </w:r>
+      <w:r>
+        <w:rPr>
+          <w:color w:val="000000" w:themeColor="text1"/>
+          <w:lang w:val="en-US"/>
+        </w:rPr>
+        <w:t xml:space="preserve">The application will also be optimized to run on a mobile device. </w:t>
+      </w:r>
+    </w:p>
+    <w:p>
+      <w:pPr>
+        <w:rPr>
+          <w:color w:val="000000" w:themeColor="text1"/>
+          <w:lang w:val="en-US"/>
+        </w:rPr>
+      </w:pPr>
+    </w:p>
+    <w:p>
+      <w:pPr>
+        <w:rPr>
+          <w:color w:val="000000" w:themeColor="text1"/>
+          <w:lang w:val="en-US"/>
+        </w:rPr>
+      </w:pPr>
+      <w:r>
+        <w:rPr>
+          <w:color w:val="000000" w:themeColor="text1"/>
+          <w:lang w:val="en-US"/>
+        </w:rPr>
+        <w:t xml:space="preserve">The other part of the application will use a server-oriented architecture model. This model describes application components connecting together through a communication protocol over a wireless network. </w:t>
+      </w:r>
     </w:p>
     <w:p>
       <w:pPr>
         <w:rPr>
           <w:b/>
           <w:color w:val="FF0000"/>
+          <w:lang w:val="en-US"/>
+        </w:rPr>
+      </w:pPr>
+    </w:p>
+    <w:p>
+      <w:pPr>
+        <w:rPr>
+          <w:b/>
+          <w:color w:val="000000" w:themeColor="text1"/>
           <w:sz w:val="28"/>
           <w:szCs w:val="28"/>
           <w:lang w:val="en-US"/>
@@ -2248,17 +2247,17 @@
       <w:r>
         <w:rPr>
           <w:b/>
-          <w:color w:val="FF0000"/>
+          <w:color w:val="000000" w:themeColor="text1"/>
           <w:sz w:val="28"/>
           <w:szCs w:val="28"/>
           <w:lang w:val="en-US"/>
         </w:rPr>
-        <w:t>6</w:t>
+        <w:t>8</w:t>
       </w:r>
       <w:r>
         <w:rPr>
           <w:b/>
-          <w:color w:val="FF0000"/>
+          <w:color w:val="000000" w:themeColor="text1"/>
           <w:sz w:val="28"/>
           <w:szCs w:val="28"/>
           <w:lang w:val="en-US"/>
@@ -2268,433 +2267,7 @@
       <w:r>
         <w:rPr>
           <w:b/>
-          <w:color w:val="FF0000"/>
-          <w:sz w:val="28"/>
-          <w:szCs w:val="28"/>
-          <w:lang w:val="en-US"/>
-        </w:rPr>
-        <w:t>Architectural</w:t>
-      </w:r>
-      <w:r>
-        <w:rPr>
-          <w:b/>
-          <w:color w:val="FF0000"/>
-          <w:sz w:val="28"/>
-          <w:szCs w:val="28"/>
-          <w:lang w:val="en-US"/>
-        </w:rPr>
-        <w:t xml:space="preserve"> Mechanisms</w:t>
-      </w:r>
-    </w:p>
-    <w:p>
-      <w:pPr>
-        <w:rPr>
-          <w:color w:val="000000" w:themeColor="text1"/>
-          <w:lang w:val="en-US"/>
-        </w:rPr>
-      </w:pPr>
-    </w:p>
-    <w:p>
-      <w:pPr>
-        <w:rPr>
-          <w:color w:val="000000" w:themeColor="text1"/>
-          <w:lang w:val="en-US"/>
-        </w:rPr>
-      </w:pPr>
-      <w:r>
-        <w:rPr>
-          <w:color w:val="000000" w:themeColor="text1"/>
-          <w:lang w:val="en-US"/>
-        </w:rPr>
-        <w:t>Play Game</w:t>
-      </w:r>
-      <w:r>
-        <w:rPr>
-          <w:color w:val="000000" w:themeColor="text1"/>
-          <w:lang w:val="en-US"/>
-        </w:rPr>
-        <w:t>:</w:t>
-      </w:r>
-      <w:r>
-        <w:rPr>
-          <w:color w:val="000000" w:themeColor="text1"/>
-          <w:lang w:val="en-US"/>
-        </w:rPr>
-        <w:t xml:space="preserve"> </w:t>
-      </w:r>
-    </w:p>
-    <w:p>
-      <w:pPr>
-        <w:rPr>
-          <w:color w:val="000000" w:themeColor="text1"/>
-          <w:lang w:val="en-US"/>
-        </w:rPr>
-      </w:pPr>
-      <w:r>
-        <w:rPr>
-          <w:color w:val="000000" w:themeColor="text1"/>
-          <w:lang w:val="en-US"/>
-        </w:rPr>
-        <w:t xml:space="preserve">Two options from this button push. The user can either start a new game or select from an ongoing one. </w:t>
-      </w:r>
-      <w:r>
-        <w:rPr>
-          <w:color w:val="000000" w:themeColor="text1"/>
-          <w:lang w:val="en-US"/>
-        </w:rPr>
-        <w:t xml:space="preserve">Both options require a connection to the internet. </w:t>
-      </w:r>
-    </w:p>
-    <w:p>
-      <w:pPr>
-        <w:rPr>
-          <w:color w:val="000000" w:themeColor="text1"/>
-          <w:lang w:val="en-US"/>
-        </w:rPr>
-      </w:pPr>
-    </w:p>
-    <w:p>
-      <w:pPr>
-        <w:rPr>
-          <w:color w:val="000000" w:themeColor="text1"/>
-          <w:lang w:val="en-US"/>
-        </w:rPr>
-      </w:pPr>
-      <w:r>
-        <w:rPr>
-          <w:color w:val="000000" w:themeColor="text1"/>
-          <w:lang w:val="en-US"/>
-        </w:rPr>
-        <w:t>Submit Question:</w:t>
-      </w:r>
-    </w:p>
-    <w:p>
-      <w:pPr>
-        <w:rPr>
-          <w:color w:val="000000" w:themeColor="text1"/>
-          <w:lang w:val="en-US"/>
-        </w:rPr>
-      </w:pPr>
-      <w:r>
-        <w:rPr>
-          <w:color w:val="000000" w:themeColor="text1"/>
-          <w:lang w:val="en-US"/>
-        </w:rPr>
-        <w:t xml:space="preserve">Users will be able to submit their own questions </w:t>
-      </w:r>
-      <w:r>
-        <w:rPr>
-          <w:color w:val="000000" w:themeColor="text1"/>
-          <w:lang w:val="en-US"/>
-        </w:rPr>
-        <w:t>to</w:t>
-      </w:r>
-      <w:r>
-        <w:rPr>
-          <w:color w:val="000000" w:themeColor="text1"/>
-          <w:lang w:val="en-US"/>
-        </w:rPr>
-        <w:t xml:space="preserve"> become part of the normal game question rotation. </w:t>
-      </w:r>
-    </w:p>
-    <w:p>
-      <w:pPr>
-        <w:rPr>
-          <w:color w:val="000000" w:themeColor="text1"/>
-          <w:lang w:val="en-US"/>
-        </w:rPr>
-      </w:pPr>
-    </w:p>
-    <w:p>
-      <w:pPr>
-        <w:rPr>
-          <w:color w:val="000000" w:themeColor="text1"/>
-          <w:lang w:val="en-US"/>
-        </w:rPr>
-      </w:pPr>
-      <w:r>
-        <w:rPr>
-          <w:color w:val="000000" w:themeColor="text1"/>
-          <w:lang w:val="en-US"/>
-        </w:rPr>
-        <w:t xml:space="preserve">Multiplayer: </w:t>
-      </w:r>
-    </w:p>
-    <w:p>
-      <w:pPr>
-        <w:rPr>
-          <w:color w:val="000000" w:themeColor="text1"/>
-          <w:lang w:val="en-US"/>
-        </w:rPr>
-      </w:pPr>
-      <w:r>
-        <w:rPr>
-          <w:color w:val="000000" w:themeColor="text1"/>
-          <w:lang w:val="en-US"/>
-        </w:rPr>
-        <w:t>Refers to the multi player functionality allowing players to play against each other. Curren</w:t>
-      </w:r>
-      <w:r>
-        <w:rPr>
-          <w:color w:val="000000" w:themeColor="text1"/>
-          <w:lang w:val="en-US"/>
-        </w:rPr>
-        <w:t>tly being implemented through a</w:t>
-      </w:r>
-      <w:r>
-        <w:rPr>
-          <w:color w:val="000000" w:themeColor="text1"/>
-          <w:lang w:val="en-US"/>
-        </w:rPr>
-        <w:t xml:space="preserve"> MySQL database. </w:t>
-      </w:r>
-    </w:p>
-    <w:p>
-      <w:pPr>
-        <w:rPr>
-          <w:color w:val="000000" w:themeColor="text1"/>
-          <w:lang w:val="en-US"/>
-        </w:rPr>
-      </w:pPr>
-    </w:p>
-    <w:p>
-      <w:pPr>
-        <w:rPr>
-          <w:color w:val="000000" w:themeColor="text1"/>
-          <w:lang w:val="en-US"/>
-        </w:rPr>
-      </w:pPr>
-    </w:p>
-    <w:p>
-      <w:pPr>
-        <w:rPr>
-          <w:color w:val="000000" w:themeColor="text1"/>
-          <w:lang w:val="en-US"/>
-        </w:rPr>
-      </w:pPr>
-      <w:r>
-        <w:rPr>
-          <w:color w:val="000000" w:themeColor="text1"/>
-          <w:lang w:val="en-US"/>
-        </w:rPr>
-        <w:t xml:space="preserve">User Login: </w:t>
-      </w:r>
-    </w:p>
-    <w:p>
-      <w:pPr>
-        <w:rPr>
-          <w:color w:val="000000" w:themeColor="text1"/>
-          <w:lang w:val="en-US"/>
-        </w:rPr>
-      </w:pPr>
-      <w:r>
-        <w:rPr>
-          <w:color w:val="000000" w:themeColor="text1"/>
-          <w:lang w:val="en-US"/>
-        </w:rPr>
-        <w:t xml:space="preserve">Login using either an email address or the Facebook/Google Play SDK. </w:t>
-      </w:r>
-    </w:p>
-    <w:p>
-      <w:pPr>
-        <w:rPr>
-          <w:color w:val="000000" w:themeColor="text1"/>
-          <w:lang w:val="en-US"/>
-        </w:rPr>
-      </w:pPr>
-    </w:p>
-    <w:p>
-      <w:pPr>
-        <w:rPr>
-          <w:color w:val="000000" w:themeColor="text1"/>
-          <w:lang w:val="en-US"/>
-        </w:rPr>
-      </w:pPr>
-      <w:r>
-        <w:rPr>
-          <w:color w:val="000000" w:themeColor="text1"/>
-          <w:lang w:val="en-US"/>
-        </w:rPr>
-        <w:t>GUI:</w:t>
-      </w:r>
-    </w:p>
-    <w:p>
-      <w:pPr>
-        <w:rPr>
-          <w:color w:val="000000" w:themeColor="text1"/>
-          <w:lang w:val="en-US"/>
-        </w:rPr>
-      </w:pPr>
-      <w:r>
-        <w:rPr>
-          <w:color w:val="000000" w:themeColor="text1"/>
-          <w:lang w:val="en-US"/>
-        </w:rPr>
-        <w:t xml:space="preserve">We will use Unity to design the GUI for display on mobile devices. Will follow standard design principles and not be too dissimilar to other applications of the same nature. </w:t>
-      </w:r>
-    </w:p>
-    <w:p>
-      <w:pPr>
-        <w:rPr>
-          <w:color w:val="000000" w:themeColor="text1"/>
-          <w:lang w:val="en-US"/>
-        </w:rPr>
-      </w:pPr>
-    </w:p>
-    <w:p>
-      <w:pPr>
-        <w:rPr>
-          <w:b/>
-          <w:lang w:val="en-US"/>
-        </w:rPr>
-      </w:pPr>
-    </w:p>
-    <w:p>
-      <w:pPr>
-        <w:rPr>
-          <w:b/>
-          <w:color w:val="FF0000"/>
-          <w:sz w:val="28"/>
-          <w:szCs w:val="28"/>
-          <w:lang w:val="en-US"/>
-        </w:rPr>
-      </w:pPr>
-      <w:r>
-        <w:rPr>
-          <w:b/>
-          <w:color w:val="FF0000"/>
-          <w:sz w:val="28"/>
-          <w:szCs w:val="28"/>
-          <w:lang w:val="en-US"/>
-        </w:rPr>
-        <w:t>7</w:t>
-      </w:r>
-      <w:r>
-        <w:rPr>
-          <w:b/>
-          <w:color w:val="FF0000"/>
-          <w:sz w:val="28"/>
-          <w:szCs w:val="28"/>
-          <w:lang w:val="en-US"/>
-        </w:rPr>
-        <w:t xml:space="preserve">: </w:t>
-      </w:r>
-      <w:r>
-        <w:rPr>
-          <w:b/>
-          <w:color w:val="FF0000"/>
-          <w:sz w:val="28"/>
-          <w:szCs w:val="28"/>
-          <w:lang w:val="en-US"/>
-        </w:rPr>
-        <w:t xml:space="preserve">Layers or </w:t>
-      </w:r>
-      <w:r>
-        <w:rPr>
-          <w:b/>
-          <w:color w:val="FF0000"/>
-          <w:sz w:val="28"/>
-          <w:szCs w:val="28"/>
-          <w:lang w:val="en-US"/>
-        </w:rPr>
-        <w:t>Architectural framework</w:t>
-      </w:r>
-    </w:p>
-    <w:p>
-      <w:pPr>
-        <w:rPr>
-          <w:color w:val="000000" w:themeColor="text1"/>
-          <w:lang w:val="en-US"/>
-        </w:rPr>
-      </w:pPr>
-      <w:r>
-        <w:rPr>
-          <w:color w:val="000000" w:themeColor="text1"/>
-          <w:lang w:val="en-US"/>
-        </w:rPr>
-        <w:t xml:space="preserve">The majority of the application will follow a mobile architecture pattern. Meaning it will be designed specifically for mobile. The GUI will be </w:t>
-      </w:r>
-      <w:r>
-        <w:rPr>
-          <w:color w:val="000000" w:themeColor="text1"/>
-          <w:lang w:val="en-US"/>
-        </w:rPr>
-        <w:t xml:space="preserve">relevant and use touch input to move through the application. </w:t>
-      </w:r>
-      <w:r>
-        <w:rPr>
-          <w:color w:val="000000" w:themeColor="text1"/>
-          <w:lang w:val="en-US"/>
-        </w:rPr>
-        <w:t xml:space="preserve">The application will also be optimized to run on a mobile device. </w:t>
-      </w:r>
-    </w:p>
-    <w:p>
-      <w:pPr>
-        <w:rPr>
-          <w:color w:val="000000" w:themeColor="text1"/>
-          <w:lang w:val="en-US"/>
-        </w:rPr>
-      </w:pPr>
-    </w:p>
-    <w:p>
-      <w:pPr>
-        <w:rPr>
-          <w:color w:val="000000" w:themeColor="text1"/>
-          <w:lang w:val="en-US"/>
-        </w:rPr>
-      </w:pPr>
-      <w:r>
-        <w:rPr>
-          <w:color w:val="000000" w:themeColor="text1"/>
-          <w:lang w:val="en-US"/>
-        </w:rPr>
-        <w:t xml:space="preserve">The other part of the application will use a server-oriented architecture model. This model describes application components connecting together through a communication protocol over a wireless network. </w:t>
-      </w:r>
-    </w:p>
-    <w:p>
-      <w:pPr>
-        <w:rPr>
-          <w:b/>
-          <w:color w:val="FF0000"/>
-          <w:lang w:val="en-US"/>
-        </w:rPr>
-      </w:pPr>
-    </w:p>
-    <w:p>
-      <w:pPr>
-        <w:rPr>
-          <w:b/>
-          <w:color w:val="FF0000"/>
-          <w:sz w:val="28"/>
-          <w:szCs w:val="28"/>
-          <w:lang w:val="en-US"/>
-        </w:rPr>
-      </w:pPr>
-      <w:r>
-        <w:rPr>
-          <w:b/>
-          <w:color w:val="FF0000"/>
-          <w:sz w:val="28"/>
-          <w:szCs w:val="28"/>
-          <w:lang w:val="en-US"/>
-        </w:rPr>
-        <w:t>8</w:t>
-      </w:r>
-      <w:r>
-        <w:rPr>
-          <w:b/>
-          <w:color w:val="FF0000"/>
-          <w:sz w:val="28"/>
-          <w:szCs w:val="28"/>
-          <w:lang w:val="en-US"/>
-        </w:rPr>
-        <w:t xml:space="preserve">: </w:t>
-      </w:r>
-      <w:r>
-        <w:rPr>
-          <w:b/>
-          <w:color w:val="FF0000"/>
+          <w:color w:val="000000" w:themeColor="text1"/>
           <w:sz w:val="28"/>
           <w:szCs w:val="28"/>
           <w:lang w:val="en-US"/>
@@ -2710,17 +2283,9 @@
           <w:numId w:val="2"/>
         </w:numPr>
       </w:pPr>
-      <w:bookmarkStart w:id="1" w:name="_Toc510647815"/>
-      <w:r>
-        <w:t>Use C</w:t>
-      </w:r>
-      <w:r>
-        <w:t>ase</w:t>
-      </w:r>
-      <w:r>
-        <w:t xml:space="preserve"> Descriptions</w:t>
-      </w:r>
-      <w:bookmarkEnd w:id="1"/>
+      <w:r>
+        <w:t xml:space="preserve">Architecturally significant use cases for realization. </w:t>
+      </w:r>
     </w:p>
     <w:p>
       <w:pPr>
@@ -2731,29 +2296,23 @@
         </w:numPr>
       </w:pPr>
       <w:r>
-        <w:t xml:space="preserve">      </w:t>
-      </w:r>
-      <w:bookmarkStart w:id="2" w:name="_Toc510647816"/>
-      <w:r>
-        <w:t xml:space="preserve">Use Case: </w:t>
-      </w:r>
-      <w:r>
-        <w:t xml:space="preserve">End Goal: </w:t>
-      </w:r>
-      <w:r>
-        <w:t>Launching Game</w:t>
-      </w:r>
-      <w:bookmarkEnd w:id="2"/>
-      <w:r>
         <w:t xml:space="preserve"> </w:t>
       </w:r>
+      <w:bookmarkStart w:id="1" w:name="_Toc510647817"/>
+      <w:r>
+        <w:tab/>
+      </w:r>
+      <w:r>
+        <w:t>Use Case: End Goal: Login</w:t>
+      </w:r>
+      <w:bookmarkEnd w:id="1"/>
     </w:p>
     <w:p>
       <w:pPr>
         <w:ind w:left="1440"/>
       </w:pPr>
       <w:r>
-        <w:t>When the user</w:t>
+        <w:t xml:space="preserve">When the user </w:t>
       </w:r>
     </w:p>
     <w:p>
@@ -2761,40 +2320,66 @@
         <w:ind w:left="1440"/>
       </w:pPr>
       <w:r>
-        <w:t>Wants to start the application they click the application icon on their device</w:t>
+        <w:t xml:space="preserve">Wants to login, they </w:t>
+      </w:r>
+      <w:r>
+        <w:t>must choose login option</w:t>
       </w:r>
     </w:p>
     <w:p>
       <w:pPr>
         <w:ind w:left="1440"/>
-      </w:pPr>
-      <w:r>
-        <w:t>So that the application opens to show the login screen</w:t>
+        <w:rPr>
+          <w:color w:val="7030A0"/>
+        </w:rPr>
+      </w:pPr>
+      <w:r>
+        <w:t xml:space="preserve">So that that the application </w:t>
+      </w:r>
+      <w:r>
+        <w:t>allows login and displays pregame screen</w:t>
       </w:r>
     </w:p>
     <w:p>
       <w:pPr>
         <w:pStyle w:val="Heading3"/>
         <w:numPr>
-          <w:ilvl w:val="1"/>
-          <w:numId w:val="4"/>
+          <w:ilvl w:val="0"/>
+          <w:numId w:val="10"/>
         </w:numPr>
       </w:pPr>
-      <w:r>
-        <w:t xml:space="preserve">      </w:t>
-      </w:r>
-      <w:bookmarkStart w:id="3" w:name="_Toc510647817"/>
-      <w:r>
-        <w:t>Use Case: End Goal: Login</w:t>
-      </w:r>
-      <w:bookmarkEnd w:id="3"/>
+      <w:bookmarkStart w:id="2" w:name="_Toc510647818"/>
+      <w:r>
+        <w:t xml:space="preserve">Use Case: </w:t>
+      </w:r>
+      <w:r>
+        <w:t xml:space="preserve">Login Registered </w:t>
+      </w:r>
+      <w:proofErr w:type="gramStart"/>
+      <w:r>
+        <w:t>users</w:t>
+      </w:r>
+      <w:proofErr w:type="gramEnd"/>
+      <w:r>
+        <w:t xml:space="preserve">-Sub-function </w:t>
+      </w:r>
+      <w:r>
+        <w:t>End Goal: Login</w:t>
+      </w:r>
+      <w:bookmarkEnd w:id="2"/>
     </w:p>
     <w:p>
       <w:pPr>
         <w:ind w:left="1440"/>
       </w:pPr>
       <w:r>
-        <w:t xml:space="preserve">When the user </w:t>
+        <w:t>When</w:t>
+      </w:r>
+      <w:r>
+        <w:t xml:space="preserve"> the</w:t>
+      </w:r>
+      <w:r>
+        <w:t xml:space="preserve"> user </w:t>
       </w:r>
     </w:p>
     <w:p>
@@ -2802,25 +2387,33 @@
         <w:ind w:left="1440"/>
       </w:pPr>
       <w:r>
-        <w:t xml:space="preserve">Wants to login, they </w:t>
-      </w:r>
-      <w:r>
-        <w:t>must choose login option</w:t>
+        <w:t xml:space="preserve">Wants to play </w:t>
+      </w:r>
+      <w:r>
+        <w:t>by logging in,</w:t>
+      </w:r>
+      <w:r>
+        <w:t xml:space="preserve"> they</w:t>
+      </w:r>
+      <w:r>
+        <w:t xml:space="preserve"> then</w:t>
+      </w:r>
+      <w:r>
+        <w:t xml:space="preserve"> press </w:t>
+      </w:r>
+      <w:r>
+        <w:t>login</w:t>
       </w:r>
     </w:p>
     <w:p>
       <w:pPr>
         <w:ind w:left="1440"/>
-        <w:rPr>
-          <w:color w:val="7030A0"/>
-        </w:rPr>
-      </w:pPr>
-      <w:r>
-        <w:lastRenderedPageBreak/>
-        <w:t xml:space="preserve">So that that the application </w:t>
-      </w:r>
-      <w:r>
-        <w:t>allows login and displays pregame screen</w:t>
+      </w:pPr>
+      <w:r>
+        <w:t>So that th</w:t>
+      </w:r>
+      <w:r>
+        <w:t>at the application opens to the login screen</w:t>
       </w:r>
     </w:p>
     <w:p>
@@ -2831,38 +2424,35 @@
           <w:numId w:val="3"/>
         </w:numPr>
       </w:pPr>
-      <w:bookmarkStart w:id="4" w:name="_Toc510647818"/>
-      <w:r>
-        <w:t xml:space="preserve">Use Case: </w:t>
-      </w:r>
-      <w:r>
-        <w:t xml:space="preserve">Login Registered </w:t>
+      <w:bookmarkStart w:id="3" w:name="_Toc510647819"/>
+      <w:r>
+        <w:t xml:space="preserve">Use Case: Login </w:t>
+      </w:r>
+      <w:r>
+        <w:t>with Facebook</w:t>
+      </w:r>
+      <w:r>
+        <w:t>-Sub-</w:t>
       </w:r>
       <w:proofErr w:type="gramStart"/>
       <w:r>
-        <w:t>users</w:t>
+        <w:t>function</w:t>
       </w:r>
       <w:proofErr w:type="gramEnd"/>
       <w:r>
-        <w:t xml:space="preserve">-Sub-function </w:t>
+        <w:t xml:space="preserve"> </w:t>
       </w:r>
       <w:r>
         <w:t>End Goal: Login</w:t>
       </w:r>
-      <w:bookmarkEnd w:id="4"/>
+      <w:bookmarkEnd w:id="3"/>
     </w:p>
     <w:p>
       <w:pPr>
         <w:ind w:left="1440"/>
       </w:pPr>
       <w:r>
-        <w:t>When</w:t>
-      </w:r>
-      <w:r>
-        <w:t xml:space="preserve"> the</w:t>
-      </w:r>
-      <w:r>
-        <w:t xml:space="preserve"> user </w:t>
+        <w:t xml:space="preserve">When the user </w:t>
       </w:r>
     </w:p>
     <w:p>
@@ -2870,33 +2460,18 @@
         <w:ind w:left="1440"/>
       </w:pPr>
       <w:r>
-        <w:t xml:space="preserve">Wants to play </w:t>
-      </w:r>
-      <w:r>
-        <w:t>by logging in,</w:t>
-      </w:r>
-      <w:r>
-        <w:t xml:space="preserve"> they</w:t>
-      </w:r>
-      <w:r>
-        <w:t xml:space="preserve"> then</w:t>
-      </w:r>
-      <w:r>
-        <w:t xml:space="preserve"> press </w:t>
-      </w:r>
-      <w:r>
-        <w:t>login</w:t>
+        <w:t>Wants to play by logging in with Facebook, they then press Facebook login</w:t>
       </w:r>
     </w:p>
     <w:p>
       <w:pPr>
         <w:ind w:left="1440"/>
-      </w:pPr>
-      <w:r>
-        <w:t>So that th</w:t>
-      </w:r>
-      <w:r>
-        <w:t>at the application opens to the login screen</w:t>
+        <w:rPr>
+          <w:color w:val="7030A0"/>
+        </w:rPr>
+      </w:pPr>
+      <w:r>
+        <w:t>So that that the application connects to the Facebook Authentication server and allows login</w:t>
       </w:r>
     </w:p>
     <w:p>
@@ -2907,12 +2482,12 @@
           <w:numId w:val="3"/>
         </w:numPr>
       </w:pPr>
-      <w:bookmarkStart w:id="5" w:name="_Toc510647819"/>
-      <w:r>
-        <w:t xml:space="preserve">Use Case: Login </w:t>
-      </w:r>
-      <w:r>
-        <w:t>with Facebook</w:t>
+      <w:bookmarkStart w:id="4" w:name="_Toc510647820"/>
+      <w:r>
+        <w:t>Use Case: Login with</w:t>
+      </w:r>
+      <w:r>
+        <w:t xml:space="preserve"> Google Play Services</w:t>
       </w:r>
       <w:r>
         <w:t>-Sub-</w:t>
@@ -2928,7 +2503,7 @@
       <w:r>
         <w:t>End Goal: Login</w:t>
       </w:r>
-      <w:bookmarkEnd w:id="5"/>
+      <w:bookmarkEnd w:id="4"/>
     </w:p>
     <w:p>
       <w:pPr>
@@ -2943,7 +2518,20 @@
         <w:ind w:left="1440"/>
       </w:pPr>
       <w:r>
-        <w:t>Wants to play by logging in with Facebook, they then press Facebook login</w:t>
+        <w:lastRenderedPageBreak/>
+        <w:t xml:space="preserve">Wants to play by logging in with Google </w:t>
+      </w:r>
+      <w:r>
+        <w:t>Play Services</w:t>
+      </w:r>
+      <w:r>
+        <w:t xml:space="preserve">, they then press Google </w:t>
+      </w:r>
+      <w:r>
+        <w:t>Play Services</w:t>
+      </w:r>
+      <w:r>
+        <w:t xml:space="preserve"> login</w:t>
       </w:r>
     </w:p>
     <w:p>
@@ -2954,7 +2542,13 @@
         </w:rPr>
       </w:pPr>
       <w:r>
-        <w:t>So that that the application connects to the Facebook Authentication server and allows login</w:t>
+        <w:t xml:space="preserve">So that that the application connects to the Google </w:t>
+      </w:r>
+      <w:r>
+        <w:t>Play Services</w:t>
+      </w:r>
+      <w:r>
+        <w:t xml:space="preserve"> Authentication server and allows login</w:t>
       </w:r>
     </w:p>
     <w:p>
@@ -2965,12 +2559,12 @@
           <w:numId w:val="3"/>
         </w:numPr>
       </w:pPr>
-      <w:bookmarkStart w:id="6" w:name="_Toc510647820"/>
-      <w:r>
-        <w:t>Use Case: Login with</w:t>
-      </w:r>
-      <w:r>
-        <w:t xml:space="preserve"> Google Play Services</w:t>
+      <w:bookmarkStart w:id="5" w:name="_Toc510647821"/>
+      <w:r>
+        <w:t>Use Case: Play as G</w:t>
+      </w:r>
+      <w:r>
+        <w:t>uest</w:t>
       </w:r>
       <w:r>
         <w:t>-Sub-</w:t>
@@ -2981,128 +2575,55 @@
       </w:r>
       <w:proofErr w:type="gramEnd"/>
       <w:r>
+        <w:t xml:space="preserve"> End Goal: Login</w:t>
+      </w:r>
+      <w:bookmarkEnd w:id="5"/>
+      <w:r>
         <w:t xml:space="preserve"> </w:t>
       </w:r>
-      <w:r>
-        <w:t>End Goal: Login</w:t>
+    </w:p>
+    <w:p>
+      <w:pPr>
+        <w:ind w:left="1440"/>
+      </w:pPr>
+      <w:r>
+        <w:t xml:space="preserve">When the user </w:t>
+      </w:r>
+    </w:p>
+    <w:p>
+      <w:pPr>
+        <w:ind w:left="1440"/>
+      </w:pPr>
+      <w:r>
+        <w:t>Wants to play without logging in or first registering they press play as guest</w:t>
+      </w:r>
+    </w:p>
+    <w:p>
+      <w:pPr>
+        <w:ind w:left="1440"/>
+      </w:pPr>
+      <w:r>
+        <w:t>So that the application opens to the pre-game screen</w:t>
+      </w:r>
+    </w:p>
+    <w:p>
+      <w:pPr>
+        <w:pStyle w:val="Heading3"/>
+      </w:pPr>
+      <w:r>
+        <w:t xml:space="preserve">              </w:t>
+      </w:r>
+      <w:bookmarkStart w:id="6" w:name="_Toc510647822"/>
+      <w:r>
+        <w:t>vi</w:t>
+      </w:r>
+      <w:r>
+        <w:t xml:space="preserve">)        Use Case: End Goal:  </w:t>
+      </w:r>
+      <w:r>
+        <w:t>User Submit Question</w:t>
       </w:r>
       <w:bookmarkEnd w:id="6"/>
-    </w:p>
-    <w:p>
-      <w:pPr>
-        <w:ind w:left="1440"/>
-      </w:pPr>
-      <w:r>
-        <w:t xml:space="preserve">When the user </w:t>
-      </w:r>
-    </w:p>
-    <w:p>
-      <w:pPr>
-        <w:ind w:left="1440"/>
-      </w:pPr>
-      <w:r>
-        <w:t xml:space="preserve">Wants to play by logging in with Google </w:t>
-      </w:r>
-      <w:r>
-        <w:t>Play Services</w:t>
-      </w:r>
-      <w:r>
-        <w:t xml:space="preserve">, they then press Google </w:t>
-      </w:r>
-      <w:r>
-        <w:t>Play Services</w:t>
-      </w:r>
-      <w:r>
-        <w:t xml:space="preserve"> login</w:t>
-      </w:r>
-    </w:p>
-    <w:p>
-      <w:pPr>
-        <w:ind w:left="1440"/>
-        <w:rPr>
-          <w:color w:val="7030A0"/>
-        </w:rPr>
-      </w:pPr>
-      <w:r>
-        <w:t xml:space="preserve">So that that the application connects to the Google </w:t>
-      </w:r>
-      <w:r>
-        <w:t>Play Services</w:t>
-      </w:r>
-      <w:r>
-        <w:t xml:space="preserve"> Authentication server and allows login</w:t>
-      </w:r>
-    </w:p>
-    <w:p>
-      <w:pPr>
-        <w:pStyle w:val="Heading3"/>
-        <w:numPr>
-          <w:ilvl w:val="0"/>
-          <w:numId w:val="3"/>
-        </w:numPr>
-      </w:pPr>
-      <w:bookmarkStart w:id="7" w:name="_Toc510647821"/>
-      <w:r>
-        <w:t>Use Case: Play as G</w:t>
-      </w:r>
-      <w:r>
-        <w:t>uest</w:t>
-      </w:r>
-      <w:r>
-        <w:t>-Sub-</w:t>
-      </w:r>
-      <w:proofErr w:type="gramStart"/>
-      <w:r>
-        <w:t>function</w:t>
-      </w:r>
-      <w:proofErr w:type="gramEnd"/>
-      <w:r>
-        <w:t xml:space="preserve"> End Goal: Login</w:t>
-      </w:r>
-      <w:bookmarkEnd w:id="7"/>
-      <w:r>
-        <w:t xml:space="preserve"> </w:t>
-      </w:r>
-    </w:p>
-    <w:p>
-      <w:pPr>
-        <w:ind w:left="1440"/>
-      </w:pPr>
-      <w:r>
-        <w:t xml:space="preserve">When the user </w:t>
-      </w:r>
-    </w:p>
-    <w:p>
-      <w:pPr>
-        <w:ind w:left="1440"/>
-      </w:pPr>
-      <w:r>
-        <w:t>Wants to play without logging in or first registering they press play as guest</w:t>
-      </w:r>
-    </w:p>
-    <w:p>
-      <w:pPr>
-        <w:ind w:left="1440"/>
-      </w:pPr>
-      <w:r>
-        <w:t>So that the application opens to the pre-game screen</w:t>
-      </w:r>
-    </w:p>
-    <w:p>
-      <w:pPr>
-        <w:pStyle w:val="Heading3"/>
-      </w:pPr>
-      <w:r>
-        <w:t xml:space="preserve">              </w:t>
-      </w:r>
-      <w:bookmarkStart w:id="8" w:name="_Toc510647822"/>
-      <w:r>
-        <w:t xml:space="preserve">vii)        Use Case: End Goal:  </w:t>
-      </w:r>
-      <w:r>
-        <w:t>User Submit Question</w:t>
-      </w:r>
-      <w:bookmarkEnd w:id="8"/>
     </w:p>
     <w:p>
       <w:pPr>
@@ -3136,9 +2657,12 @@
         <w:pStyle w:val="Heading3"/>
         <w:ind w:left="720"/>
       </w:pPr>
-      <w:bookmarkStart w:id="9" w:name="_Toc510647823"/>
-      <w:r>
-        <w:t xml:space="preserve">viii)       </w:t>
+      <w:bookmarkStart w:id="7" w:name="_Toc510647823"/>
+      <w:r>
+        <w:t>vii</w:t>
+      </w:r>
+      <w:r>
+        <w:t xml:space="preserve">)       </w:t>
       </w:r>
       <w:r>
         <w:t xml:space="preserve">Use Case:  </w:t>
@@ -3155,7 +2679,7 @@
       <w:r>
         <w:t>Game</w:t>
       </w:r>
-      <w:bookmarkEnd w:id="9"/>
+      <w:bookmarkEnd w:id="7"/>
     </w:p>
     <w:p>
       <w:pPr>
@@ -3189,9 +2713,12 @@
         <w:pStyle w:val="Heading3"/>
         <w:ind w:left="720"/>
       </w:pPr>
-      <w:bookmarkStart w:id="10" w:name="_Toc510647824"/>
-      <w:r>
-        <w:t>ix)         Use Case: Choose Game Mode</w:t>
+      <w:bookmarkStart w:id="8" w:name="_Toc510647824"/>
+      <w:r>
+        <w:t>viii</w:t>
+      </w:r>
+      <w:r>
+        <w:t>)         Use Case: Choose Game Mode</w:t>
       </w:r>
       <w:r>
         <w:t>-Sub-</w:t>
@@ -3204,7 +2731,7 @@
       <w:r>
         <w:t xml:space="preserve"> End Goal: Start a Game</w:t>
       </w:r>
-      <w:bookmarkEnd w:id="10"/>
+      <w:bookmarkEnd w:id="8"/>
     </w:p>
     <w:p>
       <w:pPr>
@@ -3238,7 +2765,10 @@
         <w:pStyle w:val="Heading3"/>
         <w:ind w:left="720"/>
       </w:pPr>
-      <w:bookmarkStart w:id="11" w:name="_Toc510647825"/>
+      <w:bookmarkStart w:id="9" w:name="_Toc510647825"/>
+      <w:r>
+        <w:t>i</w:t>
+      </w:r>
       <w:r>
         <w:t xml:space="preserve">x)          </w:t>
       </w:r>
@@ -3253,7 +2783,7 @@
       <w:r>
         <w:t>-Sub-function End Goal: Start a Game</w:t>
       </w:r>
-      <w:bookmarkEnd w:id="11"/>
+      <w:bookmarkEnd w:id="9"/>
     </w:p>
     <w:p>
       <w:pPr>
@@ -3299,20 +2829,26 @@
         <w:pStyle w:val="Heading3"/>
         <w:ind w:left="720"/>
       </w:pPr>
-      <w:bookmarkStart w:id="12" w:name="_Toc510647826"/>
-      <w:r>
-        <w:t xml:space="preserve">xi)         </w:t>
-      </w:r>
-      <w:r>
-        <w:t>Use Case:</w:t>
-      </w:r>
-      <w:r>
-        <w:t xml:space="preserve"> End Goal:</w:t>
-      </w:r>
-      <w:r>
-        <w:t xml:space="preserve"> Answer question</w:t>
-      </w:r>
-      <w:bookmarkEnd w:id="12"/>
+      <w:bookmarkStart w:id="10" w:name="_Toc510647829"/>
+      <w:r>
+        <w:t>x</w:t>
+      </w:r>
+      <w:r>
+        <w:t xml:space="preserve">)       </w:t>
+      </w:r>
+      <w:r>
+        <w:t>Use Case</w:t>
+      </w:r>
+      <w:r>
+        <w:t xml:space="preserve">: </w:t>
+      </w:r>
+      <w:r>
+        <w:t xml:space="preserve">End Goal: </w:t>
+      </w:r>
+      <w:r>
+        <w:t>Check Leader board</w:t>
+      </w:r>
+      <w:bookmarkEnd w:id="10"/>
     </w:p>
     <w:p>
       <w:pPr>
@@ -3327,7 +2863,16 @@
         <w:ind w:left="1440"/>
       </w:pPr>
       <w:r>
-        <w:t>Wants to answer a question they select the correct answer</w:t>
+        <w:t xml:space="preserve">Wants to </w:t>
+      </w:r>
+      <w:r>
+        <w:t>check the leader board scores</w:t>
+      </w:r>
+      <w:r>
+        <w:t xml:space="preserve"> they </w:t>
+      </w:r>
+      <w:r>
+        <w:t xml:space="preserve">press the leader board button </w:t>
       </w:r>
     </w:p>
     <w:p>
@@ -3335,7 +2880,10 @@
         <w:ind w:left="1440"/>
       </w:pPr>
       <w:r>
-        <w:t>So that the game can check the answer for correctness</w:t>
+        <w:t xml:space="preserve">So that </w:t>
+      </w:r>
+      <w:r>
+        <w:t>the application connects to the Google Play Services server to display the leader board</w:t>
       </w:r>
     </w:p>
     <w:p>
@@ -3343,26 +2891,29 @@
         <w:pStyle w:val="Heading3"/>
         <w:ind w:left="720"/>
       </w:pPr>
-      <w:bookmarkStart w:id="13" w:name="_Toc510647827"/>
-      <w:r>
-        <w:t xml:space="preserve">xii)        </w:t>
-      </w:r>
-      <w:r>
-        <w:t>Use Case:</w:t>
+      <w:bookmarkStart w:id="11" w:name="_Toc510647830"/>
+      <w:r>
+        <w:t>xi</w:t>
+      </w:r>
+      <w:r>
+        <w:t xml:space="preserve">)        </w:t>
+      </w:r>
+      <w:r>
+        <w:t>Use Case</w:t>
+      </w:r>
+      <w:r>
+        <w:t xml:space="preserve">: </w:t>
+      </w:r>
+      <w:r>
+        <w:t xml:space="preserve">End Goal: </w:t>
       </w:r>
       <w:r>
         <w:t xml:space="preserve"> </w:t>
       </w:r>
       <w:r>
-        <w:t xml:space="preserve">End Goal: </w:t>
-      </w:r>
-      <w:r>
-        <w:t xml:space="preserve"> </w:t>
-      </w:r>
-      <w:r>
-        <w:t>Facebook share</w:t>
-      </w:r>
-      <w:bookmarkEnd w:id="13"/>
+        <w:t>Check Achievements</w:t>
+      </w:r>
+      <w:bookmarkEnd w:id="11"/>
     </w:p>
     <w:p>
       <w:pPr>
@@ -3377,16 +2928,7 @@
         <w:ind w:left="1440"/>
       </w:pPr>
       <w:r>
-        <w:t xml:space="preserve">Wants to </w:t>
-      </w:r>
-      <w:r>
-        <w:t>share game</w:t>
-      </w:r>
-      <w:r>
-        <w:t xml:space="preserve"> they </w:t>
-      </w:r>
-      <w:r>
-        <w:t>click share on face book button/link</w:t>
+        <w:t xml:space="preserve">Wants to check their achievements they press the achievements button </w:t>
       </w:r>
     </w:p>
     <w:p>
@@ -3394,244 +2936,26 @@
         <w:ind w:left="1440"/>
       </w:pPr>
       <w:r>
-        <w:lastRenderedPageBreak/>
-        <w:t xml:space="preserve">So that </w:t>
-      </w:r>
-      <w:r>
-        <w:t xml:space="preserve">the application connects to the Facebook server and allows sharing </w:t>
-      </w:r>
-    </w:p>
-    <w:p>
-      <w:pPr>
-        <w:pStyle w:val="Heading3"/>
-        <w:ind w:left="720"/>
-      </w:pPr>
-      <w:bookmarkStart w:id="14" w:name="_Toc510647828"/>
-      <w:r>
-        <w:t xml:space="preserve">xiii)       </w:t>
-      </w:r>
-      <w:r>
-        <w:t>Use Case</w:t>
-      </w:r>
-      <w:r>
-        <w:t xml:space="preserve">: </w:t>
-      </w:r>
-      <w:r>
-        <w:t xml:space="preserve">End Goal: </w:t>
-      </w:r>
-      <w:r>
-        <w:t>Facebook Challenge/Invite</w:t>
-      </w:r>
-      <w:bookmarkEnd w:id="14"/>
-      <w:r>
-        <w:t xml:space="preserve"> </w:t>
-      </w:r>
-    </w:p>
-    <w:p>
-      <w:pPr>
-        <w:ind w:left="1440"/>
-      </w:pPr>
-      <w:r>
-        <w:t xml:space="preserve">When the user </w:t>
-      </w:r>
-    </w:p>
-    <w:p>
-      <w:pPr>
-        <w:ind w:left="1440"/>
-      </w:pPr>
-      <w:r>
-        <w:t xml:space="preserve">Wants to </w:t>
-      </w:r>
-      <w:r>
-        <w:t xml:space="preserve">Challenge/Invite </w:t>
-      </w:r>
-      <w:r>
-        <w:t xml:space="preserve">they </w:t>
-      </w:r>
-      <w:r>
-        <w:t>click the challenge button</w:t>
-      </w:r>
-    </w:p>
-    <w:p>
-      <w:pPr>
-        <w:ind w:left="1440"/>
-      </w:pPr>
-      <w:r>
-        <w:t xml:space="preserve">So that </w:t>
-      </w:r>
-      <w:r>
-        <w:t xml:space="preserve">so that the application connects to the Facebook server and </w:t>
-      </w:r>
-      <w:r>
-        <w:t>sends invitation</w:t>
-      </w:r>
-    </w:p>
-    <w:p>
-      <w:pPr>
-        <w:pStyle w:val="Heading3"/>
-        <w:ind w:left="720"/>
-      </w:pPr>
-      <w:bookmarkStart w:id="15" w:name="_Toc510647829"/>
-      <w:r>
-        <w:t xml:space="preserve">xiv)       </w:t>
-      </w:r>
-      <w:r>
-        <w:t>Use Case</w:t>
-      </w:r>
-      <w:r>
-        <w:t xml:space="preserve">: </w:t>
-      </w:r>
-      <w:r>
-        <w:t xml:space="preserve">End Goal: </w:t>
-      </w:r>
-      <w:r>
-        <w:t>Check Leader board</w:t>
-      </w:r>
-      <w:bookmarkEnd w:id="15"/>
-    </w:p>
-    <w:p>
-      <w:pPr>
-        <w:ind w:left="1440"/>
-      </w:pPr>
-      <w:r>
-        <w:t xml:space="preserve">When the user </w:t>
-      </w:r>
-    </w:p>
-    <w:p>
-      <w:pPr>
-        <w:ind w:left="1440"/>
-      </w:pPr>
-      <w:r>
-        <w:t xml:space="preserve">Wants to </w:t>
-      </w:r>
-      <w:r>
-        <w:t>check the leader board scores</w:t>
-      </w:r>
-      <w:r>
-        <w:t xml:space="preserve"> they </w:t>
-      </w:r>
-      <w:r>
-        <w:t xml:space="preserve">press the leader board button </w:t>
-      </w:r>
-    </w:p>
-    <w:p>
-      <w:pPr>
-        <w:ind w:left="1440"/>
-      </w:pPr>
-      <w:r>
-        <w:t xml:space="preserve">So that </w:t>
-      </w:r>
-      <w:r>
-        <w:t>the application connects to the Google Play Services server to display the leader board</w:t>
-      </w:r>
-    </w:p>
-    <w:p>
-      <w:pPr>
-        <w:pStyle w:val="Heading3"/>
-        <w:ind w:left="720"/>
-      </w:pPr>
-      <w:bookmarkStart w:id="16" w:name="_Toc510647830"/>
-      <w:r>
-        <w:t xml:space="preserve">xv)        </w:t>
-      </w:r>
-      <w:r>
-        <w:t>Use Case</w:t>
-      </w:r>
-      <w:r>
-        <w:t xml:space="preserve">: </w:t>
-      </w:r>
-      <w:r>
-        <w:t xml:space="preserve">End Goal: </w:t>
-      </w:r>
-      <w:r>
-        <w:t xml:space="preserve"> </w:t>
-      </w:r>
-      <w:r>
-        <w:t>Check Achievements</w:t>
-      </w:r>
-      <w:bookmarkEnd w:id="16"/>
-    </w:p>
-    <w:p>
-      <w:pPr>
-        <w:ind w:left="1440"/>
-      </w:pPr>
-      <w:r>
-        <w:t xml:space="preserve">When the user </w:t>
-      </w:r>
-    </w:p>
-    <w:p>
-      <w:pPr>
-        <w:ind w:left="1440"/>
-      </w:pPr>
-      <w:r>
-        <w:t xml:space="preserve">Wants to check their achievements they press the achievements button </w:t>
-      </w:r>
-    </w:p>
-    <w:p>
-      <w:pPr>
-        <w:ind w:left="1440"/>
+        <w:t>So that the application connects to the Google Play Services server to display their achievements</w:t>
+      </w:r>
+    </w:p>
+    <w:p/>
+    <w:p>
+      <w:pPr>
         <w:rPr>
           <w:color w:val="7030A0"/>
         </w:rPr>
       </w:pPr>
       <w:r>
-        <w:t>So that the application connects to the Google Play Services server to display their achievements</w:t>
-      </w:r>
-    </w:p>
-    <w:p>
-      <w:pPr>
-        <w:pStyle w:val="Heading3"/>
-        <w:ind w:left="720"/>
-      </w:pPr>
-      <w:bookmarkStart w:id="17" w:name="_Toc510647831"/>
-      <w:r>
-        <w:t xml:space="preserve">xvi)       Use Case: </w:t>
-      </w:r>
-      <w:r>
-        <w:t xml:space="preserve">End Goal: </w:t>
-      </w:r>
-      <w:r>
-        <w:t>Exit application</w:t>
-      </w:r>
-      <w:bookmarkEnd w:id="17"/>
-    </w:p>
-    <w:p>
-      <w:pPr>
-        <w:ind w:left="1440"/>
-      </w:pPr>
-      <w:r>
-        <w:t xml:space="preserve">When </w:t>
-      </w:r>
-      <w:r>
-        <w:t>the user</w:t>
-      </w:r>
-    </w:p>
-    <w:p>
-      <w:pPr>
-        <w:ind w:left="1440"/>
-      </w:pPr>
-      <w:r>
-        <w:t xml:space="preserve">Wants to </w:t>
-      </w:r>
-      <w:r>
-        <w:t xml:space="preserve">exit the application </w:t>
-      </w:r>
-      <w:r>
-        <w:t xml:space="preserve">they </w:t>
-      </w:r>
-      <w:r>
-        <w:t>press the back button on android and home button on IOS</w:t>
-      </w:r>
-    </w:p>
-    <w:p>
-      <w:pPr>
-        <w:ind w:left="1440"/>
-      </w:pPr>
-      <w:r>
-        <w:t xml:space="preserve">So that </w:t>
-      </w:r>
-      <w:r>
-        <w:t>the application closes down</w:t>
+        <w:t xml:space="preserve">List above are the 11 use cases required for the architecture to be realized. This covers all the main requirements of login, answering questions, leader boards and submitting questions and will use all of the proposed architecture of Unity, c#, </w:t>
+      </w:r>
+      <w:proofErr w:type="spellStart"/>
+      <w:r>
+        <w:t>PhP</w:t>
+      </w:r>
+      <w:proofErr w:type="spellEnd"/>
+      <w:r>
+        <w:t xml:space="preserve"> and MySQL. </w:t>
       </w:r>
     </w:p>
     <w:p>
@@ -3650,14 +2974,15 @@
           <w:numId w:val="4"/>
         </w:numPr>
       </w:pPr>
-      <w:bookmarkStart w:id="18" w:name="_Toc509934818"/>
-      <w:r>
+      <w:bookmarkStart w:id="12" w:name="_Toc509934818"/>
+      <w:r>
+        <w:lastRenderedPageBreak/>
         <w:t>U</w:t>
       </w:r>
       <w:r>
         <w:t>se Case: End Goal: Login</w:t>
       </w:r>
-      <w:bookmarkEnd w:id="18"/>
+      <w:bookmarkEnd w:id="12"/>
     </w:p>
     <w:p>
       <w:r>
@@ -3721,12 +3046,11 @@
           <w:numId w:val="4"/>
         </w:numPr>
       </w:pPr>
-      <w:bookmarkStart w:id="19" w:name="_Toc509934819"/>
-      <w:r>
-        <w:lastRenderedPageBreak/>
+      <w:bookmarkStart w:id="13" w:name="_Toc509934819"/>
+      <w:r>
         <w:t>Use Case:  End Goal: Start a Game</w:t>
       </w:r>
-      <w:bookmarkEnd w:id="19"/>
+      <w:bookmarkEnd w:id="13"/>
     </w:p>
     <w:p/>
     <w:p>
@@ -3786,7 +3110,6 @@
       </w:r>
     </w:p>
     <w:p/>
-    <w:p/>
     <w:p>
       <w:pPr>
         <w:pStyle w:val="Heading3"/>
@@ -3795,169 +3118,14 @@
           <w:numId w:val="4"/>
         </w:numPr>
       </w:pPr>
-      <w:bookmarkStart w:id="20" w:name="_Toc509934820"/>
-      <w:r>
-        <w:t>Use Case: End Goal: Answer question</w:t>
-      </w:r>
-      <w:bookmarkEnd w:id="20"/>
-    </w:p>
-    <w:p>
-      <w:r>
-        <w:rPr>
-          <w:noProof/>
-          <w:lang w:eastAsia="en-AU"/>
-        </w:rPr>
-        <w:drawing>
-          <wp:inline distT="0" distB="0" distL="0" distR="0" wp14:anchorId="0B932C26" wp14:editId="28116D32">
-            <wp:extent cx="4476750" cy="676275"/>
-            <wp:effectExtent l="0" t="0" r="0" b="9525"/>
-            <wp:docPr id="5" name="Picture 5" descr="C:\Users\Michelle\AppData\Local\Microsoft\Windows\INetCache\Content.Word\Use Case Diagram4.jpg"/>
-            <wp:cNvGraphicFramePr>
-              <a:graphicFrameLocks xmlns:a="http://schemas.openxmlformats.org/drawingml/2006/main" noChangeAspect="1"/>
-            </wp:cNvGraphicFramePr>
-            <a:graphic xmlns:a="http://schemas.openxmlformats.org/drawingml/2006/main">
-              <a:graphicData uri="http://schemas.openxmlformats.org/drawingml/2006/picture">
-                <pic:pic xmlns:pic="http://schemas.openxmlformats.org/drawingml/2006/picture">
-                  <pic:nvPicPr>
-                    <pic:cNvPr id="0" name="Picture 64" descr="C:\Users\Michelle\AppData\Local\Microsoft\Windows\INetCache\Content.Word\Use Case Diagram4.jpg"/>
-                    <pic:cNvPicPr>
-                      <a:picLocks noChangeAspect="1" noChangeArrowheads="1"/>
-                    </pic:cNvPicPr>
-                  </pic:nvPicPr>
-                  <pic:blipFill>
-                    <a:blip r:embed="rId7">
-                      <a:extLst>
-                        <a:ext uri="{28A0092B-C50C-407E-A947-70E740481C1C}">
-                          <a14:useLocalDpi xmlns:a14="http://schemas.microsoft.com/office/drawing/2010/main" val="0"/>
-                        </a:ext>
-                      </a:extLst>
-                    </a:blip>
-                    <a:srcRect/>
-                    <a:stretch>
-                      <a:fillRect/>
-                    </a:stretch>
-                  </pic:blipFill>
-                  <pic:spPr bwMode="auto">
-                    <a:xfrm>
-                      <a:off x="0" y="0"/>
-                      <a:ext cx="4476750" cy="676275"/>
-                    </a:xfrm>
-                    <a:prstGeom prst="rect">
-                      <a:avLst/>
-                    </a:prstGeom>
-                    <a:noFill/>
-                    <a:ln>
-                      <a:noFill/>
-                    </a:ln>
-                  </pic:spPr>
-                </pic:pic>
-              </a:graphicData>
-            </a:graphic>
-          </wp:inline>
-        </w:drawing>
-      </w:r>
-    </w:p>
-    <w:p/>
-    <w:p>
-      <w:pPr>
-        <w:pStyle w:val="Heading3"/>
-        <w:numPr>
-          <w:ilvl w:val="2"/>
-          <w:numId w:val="4"/>
-        </w:numPr>
-      </w:pPr>
-      <w:bookmarkStart w:id="21" w:name="_Toc509934821"/>
-      <w:r>
-        <w:t xml:space="preserve">Use Case: End Goal: Facebook </w:t>
-      </w:r>
-      <w:r>
-        <w:t>S</w:t>
-      </w:r>
-      <w:r>
-        <w:t>hare</w:t>
-      </w:r>
-      <w:r>
-        <w:t xml:space="preserve"> and </w:t>
-      </w:r>
-      <w:r>
-        <w:t>Challenge/Invite</w:t>
-      </w:r>
-      <w:bookmarkEnd w:id="21"/>
-    </w:p>
-    <w:p>
-      <w:r>
-        <w:rPr>
-          <w:noProof/>
-          <w:lang w:eastAsia="en-AU"/>
-        </w:rPr>
-        <w:drawing>
-          <wp:inline distT="0" distB="0" distL="0" distR="0" wp14:anchorId="3F96E444" wp14:editId="1ABFDB06">
-            <wp:extent cx="5715000" cy="1790700"/>
-            <wp:effectExtent l="0" t="0" r="0" b="0"/>
-            <wp:docPr id="6" name="Picture 6" descr="C:\Users\Michelle\AppData\Local\Microsoft\Windows\INetCache\Content.Word\Use Case Diagram5.jpg"/>
-            <wp:cNvGraphicFramePr>
-              <a:graphicFrameLocks xmlns:a="http://schemas.openxmlformats.org/drawingml/2006/main" noChangeAspect="1"/>
-            </wp:cNvGraphicFramePr>
-            <a:graphic xmlns:a="http://schemas.openxmlformats.org/drawingml/2006/main">
-              <a:graphicData uri="http://schemas.openxmlformats.org/drawingml/2006/picture">
-                <pic:pic xmlns:pic="http://schemas.openxmlformats.org/drawingml/2006/picture">
-                  <pic:nvPicPr>
-                    <pic:cNvPr id="0" name="Picture 67" descr="C:\Users\Michelle\AppData\Local\Microsoft\Windows\INetCache\Content.Word\Use Case Diagram5.jpg"/>
-                    <pic:cNvPicPr>
-                      <a:picLocks noChangeAspect="1" noChangeArrowheads="1"/>
-                    </pic:cNvPicPr>
-                  </pic:nvPicPr>
-                  <pic:blipFill>
-                    <a:blip r:embed="rId8">
-                      <a:extLst>
-                        <a:ext uri="{28A0092B-C50C-407E-A947-70E740481C1C}">
-                          <a14:useLocalDpi xmlns:a14="http://schemas.microsoft.com/office/drawing/2010/main" val="0"/>
-                        </a:ext>
-                      </a:extLst>
-                    </a:blip>
-                    <a:srcRect/>
-                    <a:stretch>
-                      <a:fillRect/>
-                    </a:stretch>
-                  </pic:blipFill>
-                  <pic:spPr bwMode="auto">
-                    <a:xfrm>
-                      <a:off x="0" y="0"/>
-                      <a:ext cx="5715000" cy="1790700"/>
-                    </a:xfrm>
-                    <a:prstGeom prst="rect">
-                      <a:avLst/>
-                    </a:prstGeom>
-                    <a:noFill/>
-                    <a:ln>
-                      <a:noFill/>
-                    </a:ln>
-                  </pic:spPr>
-                </pic:pic>
-              </a:graphicData>
-            </a:graphic>
-          </wp:inline>
-        </w:drawing>
-      </w:r>
-    </w:p>
-    <w:p/>
-    <w:p/>
-    <w:p>
-      <w:pPr>
-        <w:pStyle w:val="Heading3"/>
-        <w:numPr>
-          <w:ilvl w:val="2"/>
-          <w:numId w:val="4"/>
-        </w:numPr>
-      </w:pPr>
-      <w:bookmarkStart w:id="22" w:name="_Toc509934822"/>
+      <w:bookmarkStart w:id="14" w:name="_Toc509934822"/>
       <w:r>
         <w:t>Use Case: End Goal: Check Leader board</w:t>
       </w:r>
       <w:r>
         <w:t>/Achievements</w:t>
       </w:r>
-      <w:bookmarkEnd w:id="22"/>
+      <w:bookmarkEnd w:id="14"/>
     </w:p>
     <w:p>
       <w:r>
@@ -3983,7 +3151,7 @@
                     </pic:cNvPicPr>
                   </pic:nvPicPr>
                   <pic:blipFill>
-                    <a:blip r:embed="rId9">
+                    <a:blip r:embed="rId7">
                       <a:extLst>
                         <a:ext uri="{28A0092B-C50C-407E-A947-70E740481C1C}">
                           <a14:useLocalDpi xmlns:a14="http://schemas.microsoft.com/office/drawing/2010/main" val="0"/>
@@ -4023,14 +3191,14 @@
       <w:r>
         <w:t xml:space="preserve">                    </w:t>
       </w:r>
-      <w:bookmarkStart w:id="23" w:name="_Toc510647834"/>
+      <w:bookmarkStart w:id="15" w:name="_Toc510647834"/>
       <w:r>
         <w:t xml:space="preserve">vi)     </w:t>
       </w:r>
       <w:r>
         <w:t>Use Case: End Goal:  User Submit Question</w:t>
       </w:r>
-      <w:bookmarkEnd w:id="23"/>
+      <w:bookmarkEnd w:id="15"/>
     </w:p>
     <w:p/>
     <w:p>
@@ -4039,7 +3207,6 @@
           <w:noProof/>
           <w:lang w:eastAsia="en-AU"/>
         </w:rPr>
-        <w:lastRenderedPageBreak/>
         <w:drawing>
           <wp:inline distT="0" distB="0" distL="0" distR="0" wp14:anchorId="257A022B" wp14:editId="3895D3AE">
             <wp:extent cx="5332095" cy="770255"/>
@@ -4058,7 +3225,7 @@
                     </pic:cNvPicPr>
                   </pic:nvPicPr>
                   <pic:blipFill>
-                    <a:blip r:embed="rId10">
+                    <a:blip r:embed="rId8">
                       <a:extLst>
                         <a:ext uri="{28A0092B-C50C-407E-A947-70E740481C1C}">
                           <a14:useLocalDpi xmlns:a14="http://schemas.microsoft.com/office/drawing/2010/main" val="0"/>
@@ -4094,18 +3261,6 @@
     <w:p/>
     <w:p/>
     <w:p/>
-    <w:p/>
-    <w:p/>
-    <w:p/>
-    <w:p/>
-    <w:p/>
-    <w:p/>
-    <w:p/>
-    <w:p/>
-    <w:p/>
-    <w:p/>
-    <w:p/>
-    <w:p/>
     <w:p>
       <w:pPr>
         <w:pStyle w:val="Heading2"/>
@@ -4115,100 +3270,20 @@
         </w:numPr>
       </w:pPr>
       <w:r>
+        <w:lastRenderedPageBreak/>
         <w:t>Activity Diagrams</w:t>
       </w:r>
     </w:p>
-    <w:p/>
-    <w:p>
-      <w:r>
-        <w:t>Open App Activity:</w:t>
-      </w:r>
-    </w:p>
-    <w:p>
-      <w:r>
-        <w:rPr>
-          <w:noProof/>
-          <w:lang w:eastAsia="en-AU"/>
-        </w:rPr>
-        <w:lastRenderedPageBreak/>
-        <w:drawing>
-          <wp:inline distT="0" distB="0" distL="0" distR="0" wp14:anchorId="6CACF18C" wp14:editId="33E567FA">
-            <wp:extent cx="5888207" cy="4672511"/>
-            <wp:effectExtent l="0" t="0" r="5080" b="1270"/>
-            <wp:docPr id="4" name="Picture 4" descr="../../../Downloads/Open%20App.jpg"/>
-            <wp:cNvGraphicFramePr>
-              <a:graphicFrameLocks xmlns:a="http://schemas.openxmlformats.org/drawingml/2006/main" noChangeAspect="1"/>
-            </wp:cNvGraphicFramePr>
-            <a:graphic xmlns:a="http://schemas.openxmlformats.org/drawingml/2006/main">
-              <a:graphicData uri="http://schemas.openxmlformats.org/drawingml/2006/picture">
-                <pic:pic xmlns:pic="http://schemas.openxmlformats.org/drawingml/2006/picture">
-                  <pic:nvPicPr>
-                    <pic:cNvPr id="0" name="Picture 3" descr="../../../Downloads/Open%20App.jpg"/>
-                    <pic:cNvPicPr>
-                      <a:picLocks noChangeAspect="1" noChangeArrowheads="1"/>
-                    </pic:cNvPicPr>
-                  </pic:nvPicPr>
-                  <pic:blipFill rotWithShape="1">
-                    <a:blip r:embed="rId11" cstate="print">
-                      <a:extLst>
-                        <a:ext uri="{28A0092B-C50C-407E-A947-70E740481C1C}">
-                          <a14:useLocalDpi xmlns:a14="http://schemas.microsoft.com/office/drawing/2010/main" val="0"/>
-                        </a:ext>
-                      </a:extLst>
-                    </a:blip>
-                    <a:srcRect r="23169"/>
-                    <a:stretch/>
-                  </pic:blipFill>
-                  <pic:spPr bwMode="auto">
-                    <a:xfrm>
-                      <a:off x="0" y="0"/>
-                      <a:ext cx="5906270" cy="4686845"/>
-                    </a:xfrm>
-                    <a:prstGeom prst="rect">
-                      <a:avLst/>
-                    </a:prstGeom>
-                    <a:noFill/>
-                    <a:ln>
-                      <a:noFill/>
-                    </a:ln>
-                    <a:extLst>
-                      <a:ext uri="{53640926-AAD7-44D8-BBD7-CCE9431645EC}">
-                        <a14:shadowObscured xmlns:a14="http://schemas.microsoft.com/office/drawing/2010/main"/>
-                      </a:ext>
-                    </a:extLst>
-                  </pic:spPr>
-                </pic:pic>
-              </a:graphicData>
-            </a:graphic>
-          </wp:inline>
-        </w:drawing>
-      </w:r>
-    </w:p>
-    <w:p>
-      <w:pPr>
-        <w:rPr>
-          <w:lang w:val="en-US"/>
-        </w:rPr>
-      </w:pPr>
-    </w:p>
-    <w:p>
-      <w:pPr>
-        <w:rPr>
-          <w:lang w:val="en-US"/>
-        </w:rPr>
-      </w:pPr>
-    </w:p>
-    <w:p>
-      <w:pPr>
-        <w:rPr>
-          <w:lang w:val="en-US"/>
-        </w:rPr>
-      </w:pPr>
-      <w:r>
-        <w:rPr>
-          <w:lang w:val="en-US"/>
-        </w:rPr>
-        <w:lastRenderedPageBreak/>
+    <w:p>
+      <w:pPr>
+        <w:rPr>
+          <w:lang w:val="en-US"/>
+        </w:rPr>
+      </w:pPr>
+      <w:r>
+        <w:rPr>
+          <w:lang w:val="en-US"/>
+        </w:rPr>
         <w:t>User Resumes Game Activity:</w:t>
       </w:r>
       <w:r>
@@ -4234,7 +3309,7 @@
                     </pic:cNvPicPr>
                   </pic:nvPicPr>
                   <pic:blipFill rotWithShape="1">
-                    <a:blip r:embed="rId12" cstate="print">
+                    <a:blip r:embed="rId9" cstate="print">
                       <a:extLst>
                         <a:ext uri="{28A0092B-C50C-407E-A947-70E740481C1C}">
                           <a14:useLocalDpi xmlns:a14="http://schemas.microsoft.com/office/drawing/2010/main" val="0"/>
@@ -4298,7 +3373,7 @@
                     </pic:cNvPicPr>
                   </pic:nvPicPr>
                   <pic:blipFill>
-                    <a:blip r:embed="rId13" cstate="print">
+                    <a:blip r:embed="rId10" cstate="print">
                       <a:extLst>
                         <a:ext uri="{28A0092B-C50C-407E-A947-70E740481C1C}">
                           <a14:useLocalDpi xmlns:a14="http://schemas.microsoft.com/office/drawing/2010/main" val="0"/>
@@ -4442,7 +3517,7 @@
                     </pic:cNvPicPr>
                   </pic:nvPicPr>
                   <pic:blipFill>
-                    <a:blip r:embed="rId14">
+                    <a:blip r:embed="rId11">
                       <a:extLst>
                         <a:ext uri="{28A0092B-C50C-407E-A947-70E740481C1C}">
                           <a14:useLocalDpi xmlns:a14="http://schemas.microsoft.com/office/drawing/2010/main" val="0"/>
@@ -4597,27 +3672,7 @@
           <w:szCs w:val="28"/>
           <w:lang w:val="en-US"/>
         </w:rPr>
-        <w:t>9</w:t>
-      </w:r>
-      <w:r>
-        <w:rPr>
-          <w:b/>
-          <w:color w:val="FF0000"/>
-          <w:sz w:val="28"/>
-          <w:szCs w:val="28"/>
-          <w:lang w:val="en-US"/>
-        </w:rPr>
-        <w:t xml:space="preserve">: </w:t>
-      </w:r>
-      <w:r>
-        <w:rPr>
-          <w:b/>
-          <w:color w:val="FF0000"/>
-          <w:sz w:val="28"/>
-          <w:szCs w:val="28"/>
-          <w:lang w:val="en-US"/>
-        </w:rPr>
-        <w:t>Implementation of CCRD:</w:t>
+        <w:t>9: Implementation of CCRD:</w:t>
       </w:r>
     </w:p>
     <w:p>
@@ -5490,6 +4545,95 @@
     </w:lvl>
   </w:abstractNum>
   <w:abstractNum w:abstractNumId="8">
+    <w:nsid w:val="71BF09C7"/>
+    <w:multiLevelType w:val="hybridMultilevel"/>
+    <w:tmpl w:val="1C14AAC6"/>
+    <w:lvl w:ilvl="0" w:tplc="F1784D3A">
+      <w:start w:val="2"/>
+      <w:numFmt w:val="lowerRoman"/>
+      <w:lvlText w:val="%1)"/>
+      <w:lvlJc w:val="left"/>
+      <w:pPr>
+        <w:ind w:left="1440" w:hanging="720"/>
+      </w:pPr>
+      <w:rPr>
+        <w:rFonts w:hint="default"/>
+      </w:rPr>
+    </w:lvl>
+    <w:lvl w:ilvl="1" w:tplc="0C090019" w:tentative="1">
+      <w:start w:val="1"/>
+      <w:numFmt w:val="lowerLetter"/>
+      <w:lvlText w:val="%2."/>
+      <w:lvlJc w:val="left"/>
+      <w:pPr>
+        <w:ind w:left="1800" w:hanging="360"/>
+      </w:pPr>
+    </w:lvl>
+    <w:lvl w:ilvl="2" w:tplc="0C09001B" w:tentative="1">
+      <w:start w:val="1"/>
+      <w:numFmt w:val="lowerRoman"/>
+      <w:lvlText w:val="%3."/>
+      <w:lvlJc w:val="right"/>
+      <w:pPr>
+        <w:ind w:left="2520" w:hanging="180"/>
+      </w:pPr>
+    </w:lvl>
+    <w:lvl w:ilvl="3" w:tplc="0C09000F" w:tentative="1">
+      <w:start w:val="1"/>
+      <w:numFmt w:val="decimal"/>
+      <w:lvlText w:val="%4."/>
+      <w:lvlJc w:val="left"/>
+      <w:pPr>
+        <w:ind w:left="3240" w:hanging="360"/>
+      </w:pPr>
+    </w:lvl>
+    <w:lvl w:ilvl="4" w:tplc="0C090019" w:tentative="1">
+      <w:start w:val="1"/>
+      <w:numFmt w:val="lowerLetter"/>
+      <w:lvlText w:val="%5."/>
+      <w:lvlJc w:val="left"/>
+      <w:pPr>
+        <w:ind w:left="3960" w:hanging="360"/>
+      </w:pPr>
+    </w:lvl>
+    <w:lvl w:ilvl="5" w:tplc="0C09001B" w:tentative="1">
+      <w:start w:val="1"/>
+      <w:numFmt w:val="lowerRoman"/>
+      <w:lvlText w:val="%6."/>
+      <w:lvlJc w:val="right"/>
+      <w:pPr>
+        <w:ind w:left="4680" w:hanging="180"/>
+      </w:pPr>
+    </w:lvl>
+    <w:lvl w:ilvl="6" w:tplc="0C09000F" w:tentative="1">
+      <w:start w:val="1"/>
+      <w:numFmt w:val="decimal"/>
+      <w:lvlText w:val="%7."/>
+      <w:lvlJc w:val="left"/>
+      <w:pPr>
+        <w:ind w:left="5400" w:hanging="360"/>
+      </w:pPr>
+    </w:lvl>
+    <w:lvl w:ilvl="7" w:tplc="0C090019" w:tentative="1">
+      <w:start w:val="1"/>
+      <w:numFmt w:val="lowerLetter"/>
+      <w:lvlText w:val="%8."/>
+      <w:lvlJc w:val="left"/>
+      <w:pPr>
+        <w:ind w:left="6120" w:hanging="360"/>
+      </w:pPr>
+    </w:lvl>
+    <w:lvl w:ilvl="8" w:tplc="0C09001B" w:tentative="1">
+      <w:start w:val="1"/>
+      <w:numFmt w:val="lowerRoman"/>
+      <w:lvlText w:val="%9."/>
+      <w:lvlJc w:val="right"/>
+      <w:pPr>
+        <w:ind w:left="6840" w:hanging="180"/>
+      </w:pPr>
+    </w:lvl>
+  </w:abstractNum>
+  <w:abstractNum w:abstractNumId="9">
     <w:nsid w:val="769E4BCD"/>
     <w:multiLevelType w:val="hybridMultilevel"/>
     <w:tmpl w:val="B5B8C53E"/>
@@ -5623,10 +4767,13 @@
     <w:abstractNumId w:val="5"/>
   </w:num>
   <w:num w:numId="8">
-    <w:abstractNumId w:val="8"/>
+    <w:abstractNumId w:val="9"/>
   </w:num>
   <w:num w:numId="9">
     <w:abstractNumId w:val="0"/>
+  </w:num>
+  <w:num w:numId="10">
+    <w:abstractNumId w:val="8"/>
   </w:num>
 </w:numbering>
 </file>

</xml_diff>

<commit_message>
Architecture + Game Design for Review
architecture doc and game design doc ready for review.
</commit_message>
<xml_diff>
--- a/Architecture.docx
+++ b/Architecture.docx
@@ -106,7 +106,21 @@
           <w:color w:val="000000" w:themeColor="text1"/>
           <w:lang w:val="en-US"/>
         </w:rPr>
-        <w:t xml:space="preserve">Based upon the main NFR’s and the system assumptions/dependencies this document will justify the decisions made and the constraints that come with them. It will also show the overall system view in many forms including class diagrams, activity diagrams and a brief logical view. Basic architectural frameworks are also mentioned to aid in visualizing how this project will be implemented. </w:t>
+        <w:t xml:space="preserve">Based upon the main NFR’s and the system assumptions/dependencies this document will justify the decisions made and the constraints that come with them. It will also show the overall system view in many forms including class diagrams, activity diagrams </w:t>
+      </w:r>
+      <w:r>
+        <w:rPr>
+          <w:color w:val="000000" w:themeColor="text1"/>
+          <w:lang w:val="en-US"/>
+        </w:rPr>
+        <w:t xml:space="preserve">and deployment diagram. </w:t>
+      </w:r>
+      <w:r>
+        <w:rPr>
+          <w:color w:val="000000" w:themeColor="text1"/>
+          <w:lang w:val="en-US"/>
+        </w:rPr>
+        <w:t xml:space="preserve">Basic architectural frameworks are also mentioned to aid in visualizing how this project will be implemented. </w:t>
       </w:r>
     </w:p>
     <w:p>
@@ -204,7 +218,19 @@
         <w:rPr>
           <w:lang w:val="en-US"/>
         </w:rPr>
-        <w:t xml:space="preserve">Since our goal is to create a multiplayer game we propose using a FTP server running a MySQL database. This should be sufficient and also allow our game to be cross platform, as we are not depending on a specific service only accessible from one mobile operating system. </w:t>
+        <w:t>Since our goal is to create a multipla</w:t>
+      </w:r>
+      <w:r>
+        <w:rPr>
+          <w:lang w:val="en-US"/>
+        </w:rPr>
+        <w:t xml:space="preserve">yer game we propose using a </w:t>
+      </w:r>
+      <w:r>
+        <w:rPr>
+          <w:lang w:val="en-US"/>
+        </w:rPr>
+        <w:t xml:space="preserve">server running a MySQL database. This should be sufficient and also allow our game to be cross platform, as we are not depending on a specific service only accessible from one mobile operating system. </w:t>
       </w:r>
     </w:p>
     <w:p>
@@ -392,6 +418,7 @@
           <w:b/>
           <w:lang w:val="en-US"/>
         </w:rPr>
+        <w:lastRenderedPageBreak/>
         <w:t>Performance</w:t>
       </w:r>
       <w:r>
@@ -465,7 +492,6 @@
           <w:lang w:val="en-US"/>
         </w:rPr>
       </w:pPr>
-      <w:bookmarkStart w:id="0" w:name="_GoBack"/>
       <w:r>
         <w:rPr>
           <w:b/>
@@ -527,7 +553,6 @@
         <w:t>ependencies</w:t>
       </w:r>
     </w:p>
-    <w:bookmarkEnd w:id="0"/>
     <w:p>
       <w:pPr>
         <w:rPr>
@@ -547,23 +572,18 @@
           <w:lang w:val="en-US"/>
         </w:rPr>
       </w:pPr>
-      <w:r>
-        <w:rPr>
-          <w:lang w:val="en-US"/>
-        </w:rPr>
-        <w:t xml:space="preserve">There are </w:t>
-      </w:r>
-      <w:r>
-        <w:rPr>
-          <w:lang w:val="en-US"/>
-        </w:rPr>
-        <w:t xml:space="preserve">only a </w:t>
-      </w:r>
-      <w:r>
-        <w:rPr>
-          <w:lang w:val="en-US"/>
-        </w:rPr>
-        <w:t>few assumptions in this early stage of the project as there are not many available options in which the product can be delivered. Below are the explicit ones that have been made:</w:t>
+    </w:p>
+    <w:p>
+      <w:pPr>
+        <w:rPr>
+          <w:lang w:val="en-US"/>
+        </w:rPr>
+      </w:pPr>
+      <w:r>
+        <w:rPr>
+          <w:lang w:val="en-US"/>
+        </w:rPr>
+        <w:t>Dependencies:</w:t>
       </w:r>
     </w:p>
     <w:p>
@@ -581,21 +601,7 @@
         <w:rPr>
           <w:lang w:val="en-US"/>
         </w:rPr>
-        <w:t>Our project will be released exclusively on Android and iOS. We are assuming the minimum system requirements of 4.4 (</w:t>
-      </w:r>
-      <w:proofErr w:type="spellStart"/>
-      <w:r>
-        <w:rPr>
-          <w:lang w:val="en-US"/>
-        </w:rPr>
-        <w:t>KitKat</w:t>
-      </w:r>
-      <w:proofErr w:type="spellEnd"/>
-      <w:r>
-        <w:rPr>
-          <w:lang w:val="en-US"/>
-        </w:rPr>
-        <w:t xml:space="preserve">) for Android and 7.0 for iOS devices. </w:t>
+        <w:t xml:space="preserve">Each user must have an internet connection in order to play a multi player game. Although users do not need to be online the entire time they are using the application, a connection to the server must be made at some point to download new game data and to upload results from current games. </w:t>
       </w:r>
     </w:p>
     <w:p>
@@ -613,58 +619,37 @@
         <w:rPr>
           <w:lang w:val="en-US"/>
         </w:rPr>
-        <w:t xml:space="preserve">In order to allow online gameplay, we are </w:t>
-      </w:r>
-      <w:r>
-        <w:rPr>
-          <w:lang w:val="en-US"/>
-        </w:rPr>
-        <w:t xml:space="preserve">assuming the FTP server will be able to meet our needs using the MySQL database. </w:t>
-      </w:r>
-      <w:r>
-        <w:rPr>
-          <w:lang w:val="en-US"/>
-        </w:rPr>
-        <w:t xml:space="preserve"> </w:t>
-      </w:r>
-      <w:r>
-        <w:rPr>
-          <w:lang w:val="en-US"/>
-        </w:rPr>
-        <w:t xml:space="preserve"> </w:t>
-      </w:r>
-    </w:p>
-    <w:p>
-      <w:pPr>
-        <w:rPr>
-          <w:lang w:val="en-US"/>
-        </w:rPr>
-      </w:pPr>
-    </w:p>
-    <w:p>
-      <w:pPr>
-        <w:rPr>
-          <w:lang w:val="en-US"/>
-        </w:rPr>
-      </w:pPr>
-      <w:r>
-        <w:rPr>
-          <w:lang w:val="en-US"/>
-        </w:rPr>
-        <w:t>Dependencies:</w:t>
-      </w:r>
-    </w:p>
-    <w:p>
-      <w:pPr>
-        <w:rPr>
-          <w:lang w:val="en-US"/>
-        </w:rPr>
-      </w:pPr>
-      <w:r>
-        <w:rPr>
-          <w:lang w:val="en-US"/>
-        </w:rPr>
-        <w:t xml:space="preserve">As with any project there are dependencies on both the side of the user and in the project development phase with resources and team members. Below are our current project dependencies. </w:t>
+        <w:t xml:space="preserve">We are depending quite heavily on the availability of the server. </w:t>
+      </w:r>
+      <w:r>
+        <w:rPr>
+          <w:lang w:val="en-US"/>
+        </w:rPr>
+        <w:t xml:space="preserve">If the server is unavailable </w:t>
+      </w:r>
+      <w:r>
+        <w:rPr>
+          <w:lang w:val="en-US"/>
+        </w:rPr>
+        <w:t xml:space="preserve">at the end of a </w:t>
+      </w:r>
+      <w:r>
+        <w:rPr>
+          <w:lang w:val="en-US"/>
+        </w:rPr>
+        <w:t>turn,</w:t>
+      </w:r>
+      <w:r>
+        <w:rPr>
+          <w:lang w:val="en-US"/>
+        </w:rPr>
+        <w:t xml:space="preserve"> then multiplayer will not function as intended. A backup system is in place to upload game data once an internet connection is made.</w:t>
+      </w:r>
+      <w:r>
+        <w:rPr>
+          <w:lang w:val="en-US"/>
+        </w:rPr>
+        <w:t xml:space="preserve"> In saying this our server provider boasts a close to 100% up time. </w:t>
       </w:r>
     </w:p>
     <w:p>
@@ -682,7 +667,25 @@
         <w:rPr>
           <w:lang w:val="en-US"/>
         </w:rPr>
-        <w:t xml:space="preserve">Each user must have an internet connection in order to play a multi player game. Although users do not need to be online the entire time they are using the application, a connection to the server must be made at some point to download new game data and to upload results from current games. </w:t>
+        <w:t xml:space="preserve">Team </w:t>
+      </w:r>
+      <w:r>
+        <w:rPr>
+          <w:lang w:val="en-US"/>
+        </w:rPr>
+        <w:t>member’s</w:t>
+      </w:r>
+      <w:r>
+        <w:rPr>
+          <w:lang w:val="en-US"/>
+        </w:rPr>
+        <w:t xml:space="preserve"> availability is a dependency which can limit our progress in this project. Each team member has stated their week to week time availability in the team charter. Based on this we have been able to set reasonable goals and stretch goals that should be achievable in the given time. </w:t>
+      </w:r>
+      <w:r>
+        <w:rPr>
+          <w:lang w:val="en-US"/>
+        </w:rPr>
+        <w:t xml:space="preserve"> </w:t>
       </w:r>
     </w:p>
     <w:p>
@@ -700,37 +703,325 @@
         <w:rPr>
           <w:lang w:val="en-US"/>
         </w:rPr>
-        <w:t xml:space="preserve">We are depending quite heavily on the availability of the server. </w:t>
-      </w:r>
-      <w:r>
-        <w:rPr>
-          <w:lang w:val="en-US"/>
-        </w:rPr>
-        <w:t xml:space="preserve">If the server is unavailable </w:t>
-      </w:r>
-      <w:r>
-        <w:rPr>
-          <w:lang w:val="en-US"/>
-        </w:rPr>
-        <w:t xml:space="preserve">at the end of a </w:t>
-      </w:r>
-      <w:r>
-        <w:rPr>
-          <w:lang w:val="en-US"/>
-        </w:rPr>
-        <w:t>turn,</w:t>
-      </w:r>
-      <w:r>
-        <w:rPr>
-          <w:lang w:val="en-US"/>
-        </w:rPr>
-        <w:t xml:space="preserve"> then multiplayer will not function as intended. A backup system is in place to upload game data once an internet connection is made.</w:t>
-      </w:r>
-      <w:r>
-        <w:rPr>
-          <w:lang w:val="en-US"/>
-        </w:rPr>
-        <w:t xml:space="preserve"> In saying this our server provider boasts a close to 100% up time. </w:t>
+        <w:t>Our project has a vast amount of different technologies in play incl</w:t>
+      </w:r>
+      <w:r>
+        <w:rPr>
+          <w:lang w:val="en-US"/>
+        </w:rPr>
+        <w:t>uding, Unity, C#, PHP, MySQL, Facebook and Google interaction</w:t>
+      </w:r>
+      <w:r>
+        <w:rPr>
+          <w:lang w:val="en-US"/>
+        </w:rPr>
+        <w:t xml:space="preserve">. We are depending on our team members to deliver on their promises </w:t>
+      </w:r>
+      <w:r>
+        <w:rPr>
+          <w:lang w:val="en-US"/>
+        </w:rPr>
+        <w:t>to learn</w:t>
+      </w:r>
+      <w:r>
+        <w:rPr>
+          <w:lang w:val="en-US"/>
+        </w:rPr>
+        <w:t xml:space="preserve"> how to use and create services using these technologies. To limit </w:t>
+      </w:r>
+      <w:r>
+        <w:rPr>
+          <w:lang w:val="en-US"/>
+        </w:rPr>
+        <w:t>risk,</w:t>
+      </w:r>
+      <w:r>
+        <w:rPr>
+          <w:lang w:val="en-US"/>
+        </w:rPr>
+        <w:t xml:space="preserve"> we will deliver Technical Competency Applications to prove we can use required technologies. </w:t>
+      </w:r>
+      <w:r>
+        <w:rPr>
+          <w:lang w:val="en-US"/>
+        </w:rPr>
+        <w:t xml:space="preserve"> </w:t>
+      </w:r>
+    </w:p>
+    <w:p>
+      <w:pPr>
+        <w:pStyle w:val="ListParagraph"/>
+        <w:rPr>
+          <w:lang w:val="en-US"/>
+        </w:rPr>
+      </w:pPr>
+    </w:p>
+    <w:p>
+      <w:pPr>
+        <w:pStyle w:val="ListParagraph"/>
+        <w:rPr>
+          <w:lang w:val="en-US"/>
+        </w:rPr>
+      </w:pPr>
+    </w:p>
+    <w:p>
+      <w:pPr>
+        <w:rPr>
+          <w:b/>
+          <w:lang w:val="en-US"/>
+        </w:rPr>
+      </w:pPr>
+    </w:p>
+    <w:p>
+      <w:pPr>
+        <w:rPr>
+          <w:b/>
+          <w:color w:val="000000" w:themeColor="text1"/>
+          <w:lang w:val="en-US"/>
+        </w:rPr>
+      </w:pPr>
+    </w:p>
+    <w:p>
+      <w:pPr>
+        <w:rPr>
+          <w:b/>
+          <w:color w:val="000000" w:themeColor="text1"/>
+          <w:sz w:val="28"/>
+          <w:szCs w:val="28"/>
+          <w:lang w:val="en-US"/>
+        </w:rPr>
+      </w:pPr>
+      <w:r>
+        <w:rPr>
+          <w:b/>
+          <w:color w:val="000000" w:themeColor="text1"/>
+          <w:sz w:val="28"/>
+          <w:szCs w:val="28"/>
+          <w:lang w:val="en-US"/>
+        </w:rPr>
+        <w:t>4</w:t>
+      </w:r>
+      <w:r>
+        <w:rPr>
+          <w:b/>
+          <w:color w:val="000000" w:themeColor="text1"/>
+          <w:sz w:val="28"/>
+          <w:szCs w:val="28"/>
+          <w:lang w:val="en-US"/>
+        </w:rPr>
+        <w:t>: Architecturally Significant Requirements</w:t>
+      </w:r>
+    </w:p>
+    <w:p>
+      <w:pPr>
+        <w:rPr>
+          <w:lang w:val="en-US"/>
+        </w:rPr>
+      </w:pPr>
+      <w:r>
+        <w:rPr>
+          <w:lang w:val="en-US"/>
+        </w:rPr>
+        <w:t>Listed</w:t>
+      </w:r>
+      <w:r>
+        <w:rPr>
+          <w:lang w:val="en-US"/>
+        </w:rPr>
+        <w:t xml:space="preserve"> below are the architecturally Significant Functional R</w:t>
+      </w:r>
+      <w:r>
+        <w:rPr>
+          <w:lang w:val="en-US"/>
+        </w:rPr>
+        <w:t xml:space="preserve">equirements for Let’s Quiz. </w:t>
+      </w:r>
+      <w:r>
+        <w:rPr>
+          <w:lang w:val="en-US"/>
+        </w:rPr>
+        <w:t xml:space="preserve">  </w:t>
+      </w:r>
+    </w:p>
+    <w:p>
+      <w:pPr>
+        <w:rPr>
+          <w:lang w:val="en-US"/>
+        </w:rPr>
+      </w:pPr>
+    </w:p>
+    <w:p>
+      <w:pPr>
+        <w:rPr>
+          <w:lang w:val="en-US"/>
+        </w:rPr>
+      </w:pPr>
+      <w:r>
+        <w:rPr>
+          <w:lang w:val="en-US"/>
+        </w:rPr>
+        <w:t>1.</w:t>
+      </w:r>
+      <w:r>
+        <w:rPr>
+          <w:lang w:val="en-US"/>
+        </w:rPr>
+        <w:tab/>
+        <w:t>The game must be implemented with C# script.</w:t>
+      </w:r>
+    </w:p>
+    <w:p>
+      <w:pPr>
+        <w:rPr>
+          <w:lang w:val="en-US"/>
+        </w:rPr>
+      </w:pPr>
+      <w:r>
+        <w:rPr>
+          <w:lang w:val="en-US"/>
+        </w:rPr>
+        <w:t xml:space="preserve">2. </w:t>
+      </w:r>
+      <w:r>
+        <w:rPr>
+          <w:lang w:val="en-US"/>
+        </w:rPr>
+        <w:tab/>
+        <w:t>The game must be cross platform</w:t>
+      </w:r>
+    </w:p>
+    <w:p>
+      <w:pPr>
+        <w:rPr>
+          <w:lang w:val="en-US"/>
+        </w:rPr>
+      </w:pPr>
+      <w:r>
+        <w:rPr>
+          <w:lang w:val="en-US"/>
+        </w:rPr>
+        <w:t xml:space="preserve">3. </w:t>
+      </w:r>
+      <w:r>
+        <w:rPr>
+          <w:lang w:val="en-US"/>
+        </w:rPr>
+        <w:tab/>
+        <w:t>The game must receive questions and answers from a server</w:t>
+      </w:r>
+    </w:p>
+    <w:p>
+      <w:pPr>
+        <w:rPr>
+          <w:lang w:val="en-US"/>
+        </w:rPr>
+      </w:pPr>
+      <w:r>
+        <w:rPr>
+          <w:lang w:val="en-US"/>
+        </w:rPr>
+        <w:t xml:space="preserve">4. </w:t>
+      </w:r>
+      <w:r>
+        <w:rPr>
+          <w:lang w:val="en-US"/>
+        </w:rPr>
+        <w:tab/>
+        <w:t>The game must update server with result of the game</w:t>
+      </w:r>
+    </w:p>
+    <w:p>
+      <w:pPr>
+        <w:rPr>
+          <w:lang w:val="en-US"/>
+        </w:rPr>
+      </w:pPr>
+      <w:r>
+        <w:rPr>
+          <w:lang w:val="en-US"/>
+        </w:rPr>
+        <w:t xml:space="preserve">5. </w:t>
+      </w:r>
+      <w:r>
+        <w:rPr>
+          <w:lang w:val="en-US"/>
+        </w:rPr>
+        <w:tab/>
+        <w:t>The game must be able to generate leaderboards based on data in the server</w:t>
+      </w:r>
+    </w:p>
+    <w:p>
+      <w:pPr>
+        <w:rPr>
+          <w:lang w:val="en-US"/>
+        </w:rPr>
+      </w:pPr>
+      <w:r>
+        <w:rPr>
+          <w:lang w:val="en-US"/>
+        </w:rPr>
+        <w:t xml:space="preserve">6. </w:t>
+      </w:r>
+      <w:r>
+        <w:rPr>
+          <w:lang w:val="en-US"/>
+        </w:rPr>
+        <w:tab/>
+        <w:t>The game must allow users to log in as a guest, Let’s Quiz, Facebook or Google account</w:t>
+      </w:r>
+    </w:p>
+    <w:p>
+      <w:pPr>
+        <w:rPr>
+          <w:lang w:val="en-US"/>
+        </w:rPr>
+      </w:pPr>
+      <w:r>
+        <w:rPr>
+          <w:lang w:val="en-US"/>
+        </w:rPr>
+        <w:t xml:space="preserve">7. </w:t>
+      </w:r>
+      <w:r>
+        <w:rPr>
+          <w:lang w:val="en-US"/>
+        </w:rPr>
+        <w:tab/>
+        <w:t>The game must allow users to submit questions to the server</w:t>
+      </w:r>
+    </w:p>
+    <w:p>
+      <w:pPr>
+        <w:rPr>
+          <w:lang w:val="en-US"/>
+        </w:rPr>
+      </w:pPr>
+    </w:p>
+    <w:p>
+      <w:pPr>
+        <w:rPr>
+          <w:lang w:val="en-US"/>
+        </w:rPr>
+      </w:pPr>
+    </w:p>
+    <w:p>
+      <w:pPr>
+        <w:rPr>
+          <w:lang w:val="en-US"/>
+        </w:rPr>
+      </w:pPr>
+    </w:p>
+    <w:p>
+      <w:pPr>
+        <w:rPr>
+          <w:lang w:val="en-US"/>
+        </w:rPr>
+      </w:pPr>
+      <w:r>
+        <w:rPr>
+          <w:lang w:val="en-US"/>
+        </w:rPr>
+        <w:t>Necessary Requirements for Architecture Realization:</w:t>
       </w:r>
     </w:p>
     <w:p>
@@ -748,25 +1039,7 @@
         <w:rPr>
           <w:lang w:val="en-US"/>
         </w:rPr>
-        <w:t xml:space="preserve">Team </w:t>
-      </w:r>
-      <w:r>
-        <w:rPr>
-          <w:lang w:val="en-US"/>
-        </w:rPr>
-        <w:t>member’s</w:t>
-      </w:r>
-      <w:r>
-        <w:rPr>
-          <w:lang w:val="en-US"/>
-        </w:rPr>
-        <w:t xml:space="preserve"> availability is a dependency which can limit our progress in this project. Each team member has stated their week to week time availability in the team charter. Based on this we have been able to set reasonable goals and stretch goals that should be achievable in the given time. </w:t>
-      </w:r>
-      <w:r>
-        <w:rPr>
-          <w:lang w:val="en-US"/>
-        </w:rPr>
-        <w:t xml:space="preserve"> </w:t>
+        <w:t xml:space="preserve">A log in screen allowing users to register, sign in with Facebook or Google Play will be implemented. SDK’s will be used to implement the Facebook and Google Play services which will provide the application with necessary user data to log them in. </w:t>
       </w:r>
     </w:p>
     <w:p>
@@ -784,314 +1057,19 @@
         <w:rPr>
           <w:lang w:val="en-US"/>
         </w:rPr>
-        <w:t>Our project has a vast amount of different technologies in play incl</w:t>
-      </w:r>
-      <w:r>
-        <w:rPr>
-          <w:lang w:val="en-US"/>
-        </w:rPr>
-        <w:t>uding, Unity, C#, PHP, MySQL, Facebook and Google interaction</w:t>
-      </w:r>
-      <w:r>
-        <w:rPr>
-          <w:lang w:val="en-US"/>
-        </w:rPr>
-        <w:t xml:space="preserve">. We are depending on our team members to deliver on their promises </w:t>
-      </w:r>
-      <w:r>
-        <w:rPr>
-          <w:lang w:val="en-US"/>
-        </w:rPr>
-        <w:t>to learn</w:t>
-      </w:r>
-      <w:r>
-        <w:rPr>
-          <w:lang w:val="en-US"/>
-        </w:rPr>
-        <w:t xml:space="preserve"> how to use and create services using these technologies. To limit </w:t>
-      </w:r>
-      <w:r>
-        <w:rPr>
-          <w:lang w:val="en-US"/>
-        </w:rPr>
-        <w:t>risk,</w:t>
-      </w:r>
-      <w:r>
-        <w:rPr>
-          <w:lang w:val="en-US"/>
-        </w:rPr>
-        <w:t xml:space="preserve"> we will deliver Technical Competency Applications to prove we can use required technologies. </w:t>
-      </w:r>
-      <w:r>
-        <w:rPr>
-          <w:lang w:val="en-US"/>
-        </w:rPr>
-        <w:t xml:space="preserve"> </w:t>
-      </w:r>
-    </w:p>
-    <w:p>
-      <w:pPr>
-        <w:pStyle w:val="ListParagraph"/>
-        <w:rPr>
-          <w:lang w:val="en-US"/>
-        </w:rPr>
-      </w:pPr>
-    </w:p>
-    <w:p>
-      <w:pPr>
-        <w:pStyle w:val="ListParagraph"/>
-        <w:rPr>
-          <w:lang w:val="en-US"/>
-        </w:rPr>
-      </w:pPr>
-    </w:p>
-    <w:p>
-      <w:pPr>
-        <w:rPr>
-          <w:b/>
-          <w:lang w:val="en-US"/>
-        </w:rPr>
-      </w:pPr>
-    </w:p>
-    <w:p>
-      <w:pPr>
-        <w:rPr>
-          <w:b/>
-          <w:color w:val="000000" w:themeColor="text1"/>
-          <w:lang w:val="en-US"/>
-        </w:rPr>
-      </w:pPr>
-    </w:p>
-    <w:p>
-      <w:pPr>
-        <w:rPr>
-          <w:b/>
-          <w:color w:val="000000" w:themeColor="text1"/>
-          <w:sz w:val="28"/>
-          <w:szCs w:val="28"/>
-          <w:lang w:val="en-US"/>
-        </w:rPr>
-      </w:pPr>
-      <w:r>
-        <w:rPr>
-          <w:b/>
-          <w:color w:val="000000" w:themeColor="text1"/>
-          <w:sz w:val="28"/>
-          <w:szCs w:val="28"/>
-          <w:lang w:val="en-US"/>
-        </w:rPr>
-        <w:lastRenderedPageBreak/>
-        <w:t>4</w:t>
-      </w:r>
-      <w:r>
-        <w:rPr>
-          <w:b/>
-          <w:color w:val="000000" w:themeColor="text1"/>
-          <w:sz w:val="28"/>
-          <w:szCs w:val="28"/>
-          <w:lang w:val="en-US"/>
-        </w:rPr>
-        <w:t>: Architecturally Significant Requirements</w:t>
-      </w:r>
-    </w:p>
-    <w:p>
-      <w:pPr>
-        <w:rPr>
-          <w:lang w:val="en-US"/>
-        </w:rPr>
-      </w:pPr>
-      <w:r>
-        <w:rPr>
-          <w:lang w:val="en-US"/>
-        </w:rPr>
-        <w:t xml:space="preserve">Listed below are the architecturally significant functional requirements for Let’s Quiz. </w:t>
-      </w:r>
-      <w:r>
-        <w:rPr>
-          <w:lang w:val="en-US"/>
-        </w:rPr>
-        <w:t xml:space="preserve">  </w:t>
-      </w:r>
-    </w:p>
-    <w:p>
-      <w:pPr>
-        <w:rPr>
-          <w:lang w:val="en-US"/>
-        </w:rPr>
-      </w:pPr>
-    </w:p>
-    <w:p>
-      <w:pPr>
-        <w:rPr>
-          <w:lang w:val="en-US"/>
-        </w:rPr>
-      </w:pPr>
-      <w:r>
-        <w:rPr>
-          <w:lang w:val="en-US"/>
-        </w:rPr>
-        <w:t>1.</w:t>
-      </w:r>
-      <w:r>
-        <w:rPr>
-          <w:lang w:val="en-US"/>
-        </w:rPr>
-        <w:tab/>
-        <w:t>The game must be implemented with C# script.</w:t>
-      </w:r>
-    </w:p>
-    <w:p>
-      <w:pPr>
-        <w:rPr>
-          <w:lang w:val="en-US"/>
-        </w:rPr>
-      </w:pPr>
-      <w:r>
-        <w:rPr>
-          <w:lang w:val="en-US"/>
-        </w:rPr>
-        <w:t xml:space="preserve">2. </w:t>
-      </w:r>
-      <w:r>
-        <w:rPr>
-          <w:lang w:val="en-US"/>
-        </w:rPr>
-        <w:tab/>
-        <w:t>The game must be cross platform</w:t>
-      </w:r>
-    </w:p>
-    <w:p>
-      <w:pPr>
-        <w:rPr>
-          <w:lang w:val="en-US"/>
-        </w:rPr>
-      </w:pPr>
-      <w:r>
-        <w:rPr>
-          <w:lang w:val="en-US"/>
-        </w:rPr>
-        <w:t xml:space="preserve">3. </w:t>
-      </w:r>
-      <w:r>
-        <w:rPr>
-          <w:lang w:val="en-US"/>
-        </w:rPr>
-        <w:tab/>
-        <w:t>The game must receive questions and answers from a server</w:t>
-      </w:r>
-    </w:p>
-    <w:p>
-      <w:pPr>
-        <w:rPr>
-          <w:lang w:val="en-US"/>
-        </w:rPr>
-      </w:pPr>
-      <w:r>
-        <w:rPr>
-          <w:lang w:val="en-US"/>
-        </w:rPr>
-        <w:t xml:space="preserve">4. </w:t>
-      </w:r>
-      <w:r>
-        <w:rPr>
-          <w:lang w:val="en-US"/>
-        </w:rPr>
-        <w:tab/>
-        <w:t>The game must update server with result of the game</w:t>
-      </w:r>
-    </w:p>
-    <w:p>
-      <w:pPr>
-        <w:rPr>
-          <w:lang w:val="en-US"/>
-        </w:rPr>
-      </w:pPr>
-      <w:r>
-        <w:rPr>
-          <w:lang w:val="en-US"/>
-        </w:rPr>
-        <w:t xml:space="preserve">5. </w:t>
-      </w:r>
-      <w:r>
-        <w:rPr>
-          <w:lang w:val="en-US"/>
-        </w:rPr>
-        <w:tab/>
-        <w:t>The game must be able to generate leaderboards based on data in the server</w:t>
-      </w:r>
-    </w:p>
-    <w:p>
-      <w:pPr>
-        <w:rPr>
-          <w:lang w:val="en-US"/>
-        </w:rPr>
-      </w:pPr>
-      <w:r>
-        <w:rPr>
-          <w:lang w:val="en-US"/>
-        </w:rPr>
-        <w:t xml:space="preserve">6. </w:t>
-      </w:r>
-      <w:r>
-        <w:rPr>
-          <w:lang w:val="en-US"/>
-        </w:rPr>
-        <w:tab/>
-        <w:t>The game must allow users to log in as a guest, Let’s Quiz, Facebook or Google account</w:t>
-      </w:r>
-    </w:p>
-    <w:p>
-      <w:pPr>
-        <w:rPr>
-          <w:lang w:val="en-US"/>
-        </w:rPr>
-      </w:pPr>
-      <w:r>
-        <w:rPr>
-          <w:lang w:val="en-US"/>
-        </w:rPr>
-        <w:t xml:space="preserve">7. </w:t>
-      </w:r>
-      <w:r>
-        <w:rPr>
-          <w:lang w:val="en-US"/>
-        </w:rPr>
-        <w:tab/>
-        <w:t>The game must allow users to submit questions to the server</w:t>
-      </w:r>
-    </w:p>
-    <w:p>
-      <w:pPr>
-        <w:rPr>
-          <w:lang w:val="en-US"/>
-        </w:rPr>
-      </w:pPr>
-    </w:p>
-    <w:p>
-      <w:pPr>
-        <w:rPr>
-          <w:lang w:val="en-US"/>
-        </w:rPr>
-      </w:pPr>
-    </w:p>
-    <w:p>
-      <w:pPr>
-        <w:rPr>
-          <w:lang w:val="en-US"/>
-        </w:rPr>
-      </w:pPr>
-    </w:p>
-    <w:p>
-      <w:pPr>
-        <w:rPr>
-          <w:lang w:val="en-US"/>
-        </w:rPr>
-      </w:pPr>
-      <w:r>
-        <w:rPr>
-          <w:lang w:val="en-US"/>
-        </w:rPr>
-        <w:t>Necessary Requirements for Architecture Realization:</w:t>
+        <w:t>Once a multiplayer game has been created a connection to the FTP server</w:t>
+      </w:r>
+      <w:r>
+        <w:rPr>
+          <w:lang w:val="en-US"/>
+        </w:rPr>
+        <w:t xml:space="preserve"> must be established</w:t>
+      </w:r>
+      <w:r>
+        <w:rPr>
+          <w:lang w:val="en-US"/>
+        </w:rPr>
+        <w:t xml:space="preserve">. If no connection possible the device will try again later, notifying the user. </w:t>
       </w:r>
     </w:p>
     <w:p>
@@ -1109,7 +1087,7 @@
         <w:rPr>
           <w:lang w:val="en-US"/>
         </w:rPr>
-        <w:t xml:space="preserve">A log in screen allowing users to register, sign in with Facebook or Google Play will be implemented. SDK’s will be used to implement the Facebook and Google Play services which will provide the application with necessary user data to log them in. </w:t>
+        <w:t xml:space="preserve">Each time the game is loaded the app will download the latest question pool and store locally on the phone. </w:t>
       </w:r>
     </w:p>
     <w:p>
@@ -1127,19 +1105,7 @@
         <w:rPr>
           <w:lang w:val="en-US"/>
         </w:rPr>
-        <w:t>Once a multiplayer game has been created a connection to the FTP server</w:t>
-      </w:r>
-      <w:r>
-        <w:rPr>
-          <w:lang w:val="en-US"/>
-        </w:rPr>
-        <w:t xml:space="preserve"> must be established</w:t>
-      </w:r>
-      <w:r>
-        <w:rPr>
-          <w:lang w:val="en-US"/>
-        </w:rPr>
-        <w:t xml:space="preserve">. If no connection possible the device will try again later, notifying the user. </w:t>
+        <w:t xml:space="preserve">An option for the user to submit questions to the server to be added to relevant question pools. Subsequently users will have options to vote on given in game questions, if a question reaches a certain number of down votes it is removed from the pool. </w:t>
       </w:r>
     </w:p>
     <w:p>
@@ -1157,7 +1123,107 @@
         <w:rPr>
           <w:lang w:val="en-US"/>
         </w:rPr>
-        <w:t xml:space="preserve">Each time the game is loaded the app will download the latest question pool and store locally on the phone. </w:t>
+        <w:t>All logic inside the application must be complete. The game must be able to determine correct answers, calculate scores, determine game winners and display the correct answers at the end of game.</w:t>
+      </w:r>
+    </w:p>
+    <w:p>
+      <w:pPr>
+        <w:rPr>
+          <w:lang w:val="en-US"/>
+        </w:rPr>
+      </w:pPr>
+    </w:p>
+    <w:p>
+      <w:pPr>
+        <w:rPr>
+          <w:b/>
+          <w:lang w:val="en-US"/>
+        </w:rPr>
+      </w:pPr>
+    </w:p>
+    <w:p>
+      <w:pPr>
+        <w:rPr>
+          <w:b/>
+          <w:color w:val="000000" w:themeColor="text1"/>
+          <w:sz w:val="28"/>
+          <w:szCs w:val="28"/>
+          <w:lang w:val="en-US"/>
+        </w:rPr>
+      </w:pPr>
+      <w:r>
+        <w:rPr>
+          <w:b/>
+          <w:color w:val="000000" w:themeColor="text1"/>
+          <w:sz w:val="28"/>
+          <w:szCs w:val="28"/>
+          <w:lang w:val="en-US"/>
+        </w:rPr>
+        <w:t>5</w:t>
+      </w:r>
+      <w:r>
+        <w:rPr>
+          <w:b/>
+          <w:color w:val="000000" w:themeColor="text1"/>
+          <w:sz w:val="28"/>
+          <w:szCs w:val="28"/>
+          <w:lang w:val="en-US"/>
+        </w:rPr>
+        <w:t xml:space="preserve">: </w:t>
+      </w:r>
+      <w:r>
+        <w:rPr>
+          <w:b/>
+          <w:color w:val="000000" w:themeColor="text1"/>
+          <w:sz w:val="28"/>
+          <w:szCs w:val="28"/>
+          <w:lang w:val="en-US"/>
+        </w:rPr>
+        <w:t xml:space="preserve">Decisions, </w:t>
+      </w:r>
+      <w:r>
+        <w:rPr>
+          <w:b/>
+          <w:color w:val="000000" w:themeColor="text1"/>
+          <w:sz w:val="28"/>
+          <w:szCs w:val="28"/>
+          <w:lang w:val="en-US"/>
+        </w:rPr>
+        <w:t>constraints</w:t>
+      </w:r>
+      <w:r>
+        <w:rPr>
+          <w:b/>
+          <w:color w:val="000000" w:themeColor="text1"/>
+          <w:sz w:val="28"/>
+          <w:szCs w:val="28"/>
+          <w:lang w:val="en-US"/>
+        </w:rPr>
+        <w:t xml:space="preserve"> &amp; justifications</w:t>
+      </w:r>
+    </w:p>
+    <w:p>
+      <w:pPr>
+        <w:rPr>
+          <w:b/>
+          <w:color w:val="FF0000"/>
+          <w:lang w:val="en-US"/>
+        </w:rPr>
+      </w:pPr>
+    </w:p>
+    <w:p>
+      <w:pPr>
+        <w:rPr>
+          <w:color w:val="000000" w:themeColor="text1"/>
+          <w:lang w:val="en-US"/>
+        </w:rPr>
+      </w:pPr>
+      <w:r>
+        <w:rPr>
+          <w:color w:val="000000" w:themeColor="text1"/>
+          <w:lang w:val="en-US"/>
+        </w:rPr>
+        <w:t>Decisions:</w:t>
       </w:r>
     </w:p>
     <w:p>
@@ -1168,14 +1234,23 @@
           <w:numId w:val="1"/>
         </w:numPr>
         <w:rPr>
-          <w:lang w:val="en-US"/>
-        </w:rPr>
-      </w:pPr>
-      <w:r>
-        <w:rPr>
-          <w:lang w:val="en-US"/>
-        </w:rPr>
-        <w:t xml:space="preserve">An option for the user to submit questions to the server to be added to relevant question pools. Subsequently users will have options to vote on given in game questions, if a question reaches a certain number of down votes it is removed from the pool. </w:t>
+          <w:color w:val="000000" w:themeColor="text1"/>
+          <w:lang w:val="en-US"/>
+        </w:rPr>
+      </w:pPr>
+      <w:r>
+        <w:rPr>
+          <w:color w:val="000000" w:themeColor="text1"/>
+          <w:lang w:val="en-US"/>
+        </w:rPr>
+        <w:t>We will use Unity as our development environment</w:t>
+      </w:r>
+      <w:r>
+        <w:rPr>
+          <w:color w:val="000000" w:themeColor="text1"/>
+          <w:lang w:val="en-US"/>
+        </w:rPr>
+        <w:t>.</w:t>
       </w:r>
     </w:p>
     <w:p>
@@ -1186,114 +1261,23 @@
           <w:numId w:val="1"/>
         </w:numPr>
         <w:rPr>
-          <w:lang w:val="en-US"/>
-        </w:rPr>
-      </w:pPr>
-      <w:r>
-        <w:rPr>
-          <w:lang w:val="en-US"/>
-        </w:rPr>
-        <w:t>All logic inside the application must be complete. The game must be able to determine correct answers, calculate scores, determine game winners and display the correct answers at the end of game.</w:t>
-      </w:r>
-    </w:p>
-    <w:p>
-      <w:pPr>
-        <w:rPr>
-          <w:lang w:val="en-US"/>
-        </w:rPr>
-      </w:pPr>
-    </w:p>
-    <w:p>
-      <w:pPr>
-        <w:rPr>
-          <w:b/>
-          <w:lang w:val="en-US"/>
-        </w:rPr>
-      </w:pPr>
-    </w:p>
-    <w:p>
-      <w:pPr>
-        <w:rPr>
-          <w:b/>
-          <w:color w:val="000000" w:themeColor="text1"/>
-          <w:sz w:val="28"/>
-          <w:szCs w:val="28"/>
-          <w:lang w:val="en-US"/>
-        </w:rPr>
-      </w:pPr>
-      <w:r>
-        <w:rPr>
-          <w:b/>
-          <w:color w:val="000000" w:themeColor="text1"/>
-          <w:sz w:val="28"/>
-          <w:szCs w:val="28"/>
-          <w:lang w:val="en-US"/>
-        </w:rPr>
-        <w:t>5</w:t>
-      </w:r>
-      <w:r>
-        <w:rPr>
-          <w:b/>
-          <w:color w:val="000000" w:themeColor="text1"/>
-          <w:sz w:val="28"/>
-          <w:szCs w:val="28"/>
-          <w:lang w:val="en-US"/>
-        </w:rPr>
-        <w:t xml:space="preserve">: </w:t>
-      </w:r>
-      <w:r>
-        <w:rPr>
-          <w:b/>
-          <w:color w:val="000000" w:themeColor="text1"/>
-          <w:sz w:val="28"/>
-          <w:szCs w:val="28"/>
-          <w:lang w:val="en-US"/>
-        </w:rPr>
-        <w:t xml:space="preserve">Decisions, </w:t>
-      </w:r>
-      <w:r>
-        <w:rPr>
-          <w:b/>
-          <w:color w:val="000000" w:themeColor="text1"/>
-          <w:sz w:val="28"/>
-          <w:szCs w:val="28"/>
-          <w:lang w:val="en-US"/>
-        </w:rPr>
-        <w:t>constraints</w:t>
-      </w:r>
-      <w:r>
-        <w:rPr>
-          <w:b/>
-          <w:color w:val="000000" w:themeColor="text1"/>
-          <w:sz w:val="28"/>
-          <w:szCs w:val="28"/>
-          <w:lang w:val="en-US"/>
-        </w:rPr>
-        <w:t xml:space="preserve"> &amp; justifications</w:t>
-      </w:r>
-    </w:p>
-    <w:p>
-      <w:pPr>
-        <w:rPr>
-          <w:b/>
-          <w:color w:val="FF0000"/>
-          <w:lang w:val="en-US"/>
-        </w:rPr>
-      </w:pPr>
-    </w:p>
-    <w:p>
-      <w:pPr>
-        <w:rPr>
-          <w:color w:val="000000" w:themeColor="text1"/>
-          <w:lang w:val="en-US"/>
-        </w:rPr>
-      </w:pPr>
-      <w:r>
-        <w:rPr>
-          <w:color w:val="000000" w:themeColor="text1"/>
-          <w:lang w:val="en-US"/>
-        </w:rPr>
-        <w:t>Decisions:</w:t>
+          <w:color w:val="000000" w:themeColor="text1"/>
+          <w:lang w:val="en-US"/>
+        </w:rPr>
+      </w:pPr>
+      <w:r>
+        <w:rPr>
+          <w:color w:val="000000" w:themeColor="text1"/>
+          <w:lang w:val="en-US"/>
+        </w:rPr>
+        <w:t xml:space="preserve">We will allow users to log in using </w:t>
+      </w:r>
+      <w:r>
+        <w:rPr>
+          <w:color w:val="000000" w:themeColor="text1"/>
+          <w:lang w:val="en-US"/>
+        </w:rPr>
+        <w:t xml:space="preserve">either a Let’s Quiz account or their existing Facebook or Google accounts. </w:t>
       </w:r>
     </w:p>
     <w:p>
@@ -1313,14 +1297,14 @@
           <w:color w:val="000000" w:themeColor="text1"/>
           <w:lang w:val="en-US"/>
         </w:rPr>
-        <w:t>We will use Unity as our development environment</w:t>
-      </w:r>
-      <w:r>
-        <w:rPr>
-          <w:color w:val="000000" w:themeColor="text1"/>
-          <w:lang w:val="en-US"/>
-        </w:rPr>
-        <w:t>.</w:t>
+        <w:t xml:space="preserve">The game will </w:t>
+      </w:r>
+      <w:r>
+        <w:rPr>
+          <w:color w:val="000000" w:themeColor="text1"/>
+          <w:lang w:val="en-US"/>
+        </w:rPr>
+        <w:t xml:space="preserve">be cross platform and be available on both Android and iOS. </w:t>
       </w:r>
     </w:p>
     <w:p>
@@ -1340,14 +1324,30 @@
           <w:color w:val="000000" w:themeColor="text1"/>
           <w:lang w:val="en-US"/>
         </w:rPr>
-        <w:t xml:space="preserve">We will allow users to log in using </w:t>
-      </w:r>
-      <w:r>
-        <w:rPr>
-          <w:color w:val="000000" w:themeColor="text1"/>
-          <w:lang w:val="en-US"/>
-        </w:rPr>
-        <w:t xml:space="preserve">either a Let’s Quiz account or their existing Facebook or Google accounts. </w:t>
+        <w:t xml:space="preserve">A server will host a MySQL database for storing all game data. </w:t>
+      </w:r>
+    </w:p>
+    <w:p>
+      <w:pPr>
+        <w:rPr>
+          <w:color w:val="000000" w:themeColor="text1"/>
+          <w:lang w:val="en-US"/>
+        </w:rPr>
+      </w:pPr>
+    </w:p>
+    <w:p>
+      <w:pPr>
+        <w:rPr>
+          <w:color w:val="000000" w:themeColor="text1"/>
+          <w:lang w:val="en-US"/>
+        </w:rPr>
+      </w:pPr>
+      <w:r>
+        <w:rPr>
+          <w:color w:val="000000" w:themeColor="text1"/>
+          <w:lang w:val="en-US"/>
+        </w:rPr>
+        <w:t>Constraints:</w:t>
       </w:r>
     </w:p>
     <w:p>
@@ -1367,7 +1367,7 @@
           <w:color w:val="000000" w:themeColor="text1"/>
           <w:lang w:val="en-US"/>
         </w:rPr>
-        <w:t xml:space="preserve">The game will be available for both Android and iOS. </w:t>
+        <w:t>An internet connection is required for many functions of the game including, log in, register, downloading questions, updating score to database, viewing leaderboards and submitting questions.</w:t>
       </w:r>
     </w:p>
     <w:p>
@@ -1387,30 +1387,35 @@
           <w:color w:val="000000" w:themeColor="text1"/>
           <w:lang w:val="en-US"/>
         </w:rPr>
-        <w:t xml:space="preserve">A FTP server will be used to host the MySQL server. </w:t>
-      </w:r>
-    </w:p>
-    <w:p>
-      <w:pPr>
-        <w:rPr>
-          <w:color w:val="000000" w:themeColor="text1"/>
-          <w:lang w:val="en-US"/>
-        </w:rPr>
-      </w:pPr>
-    </w:p>
-    <w:p>
-      <w:pPr>
-        <w:rPr>
-          <w:color w:val="000000" w:themeColor="text1"/>
-          <w:lang w:val="en-US"/>
-        </w:rPr>
-      </w:pPr>
-      <w:r>
-        <w:rPr>
-          <w:color w:val="000000" w:themeColor="text1"/>
-          <w:lang w:val="en-US"/>
-        </w:rPr>
-        <w:t>Constraints:</w:t>
+        <w:t>All</w:t>
+      </w:r>
+      <w:r>
+        <w:rPr>
+          <w:color w:val="000000" w:themeColor="text1"/>
+          <w:lang w:val="en-US"/>
+        </w:rPr>
+        <w:t xml:space="preserve"> of </w:t>
+      </w:r>
+      <w:r>
+        <w:rPr>
+          <w:color w:val="000000" w:themeColor="text1"/>
+          <w:lang w:val="en-US"/>
+        </w:rPr>
+        <w:t>our code</w:t>
+      </w:r>
+      <w:r>
+        <w:rPr>
+          <w:color w:val="000000" w:themeColor="text1"/>
+          <w:lang w:val="en-US"/>
+        </w:rPr>
+        <w:t xml:space="preserve"> will be done using C# and PHP</w:t>
+      </w:r>
+      <w:r>
+        <w:rPr>
+          <w:color w:val="000000" w:themeColor="text1"/>
+          <w:lang w:val="en-US"/>
+        </w:rPr>
+        <w:t>.</w:t>
       </w:r>
     </w:p>
     <w:p>
@@ -1430,14 +1435,14 @@
           <w:color w:val="000000" w:themeColor="text1"/>
           <w:lang w:val="en-US"/>
         </w:rPr>
-        <w:t>The game will require an internet connection to run</w:t>
-      </w:r>
-      <w:r>
-        <w:rPr>
-          <w:color w:val="000000" w:themeColor="text1"/>
-          <w:lang w:val="en-US"/>
-        </w:rPr>
-        <w:t>.</w:t>
+        <w:t xml:space="preserve">The </w:t>
+      </w:r>
+      <w:r>
+        <w:rPr>
+          <w:color w:val="000000" w:themeColor="text1"/>
+          <w:lang w:val="en-US"/>
+        </w:rPr>
+        <w:t xml:space="preserve">database will be a MySQL database. </w:t>
       </w:r>
     </w:p>
     <w:p>
@@ -1457,86 +1462,11 @@
           <w:color w:val="000000" w:themeColor="text1"/>
           <w:lang w:val="en-US"/>
         </w:rPr>
-        <w:t>Most of the coding will be done using C# and PHP</w:t>
-      </w:r>
-      <w:r>
-        <w:rPr>
-          <w:color w:val="000000" w:themeColor="text1"/>
-          <w:lang w:val="en-US"/>
-        </w:rPr>
-        <w:t>.</w:t>
-      </w:r>
-    </w:p>
-    <w:p>
-      <w:pPr>
-        <w:pStyle w:val="ListParagraph"/>
-        <w:numPr>
-          <w:ilvl w:val="0"/>
-          <w:numId w:val="1"/>
-        </w:numPr>
-        <w:rPr>
-          <w:color w:val="000000" w:themeColor="text1"/>
-          <w:lang w:val="en-US"/>
-        </w:rPr>
-      </w:pPr>
-      <w:r>
-        <w:rPr>
-          <w:color w:val="000000" w:themeColor="text1"/>
-          <w:lang w:val="en-US"/>
-        </w:rPr>
-        <w:t>The database will be in SQL</w:t>
-      </w:r>
-      <w:r>
-        <w:rPr>
-          <w:color w:val="000000" w:themeColor="text1"/>
-          <w:lang w:val="en-US"/>
-        </w:rPr>
-        <w:t>.</w:t>
-      </w:r>
-    </w:p>
-    <w:p>
-      <w:pPr>
-        <w:pStyle w:val="ListParagraph"/>
-        <w:numPr>
-          <w:ilvl w:val="0"/>
-          <w:numId w:val="1"/>
-        </w:numPr>
-        <w:rPr>
-          <w:color w:val="000000" w:themeColor="text1"/>
-          <w:lang w:val="en-US"/>
-        </w:rPr>
-      </w:pPr>
-      <w:r>
-        <w:rPr>
-          <w:color w:val="000000" w:themeColor="text1"/>
-          <w:lang w:val="en-US"/>
-        </w:rPr>
         <w:t xml:space="preserve">The user interface will have different levels of authentication handled by separate SDK’s. </w:t>
       </w:r>
     </w:p>
     <w:p>
       <w:pPr>
-        <w:pStyle w:val="ListParagraph"/>
-        <w:numPr>
-          <w:ilvl w:val="0"/>
-          <w:numId w:val="1"/>
-        </w:numPr>
-        <w:rPr>
-          <w:color w:val="000000" w:themeColor="text1"/>
-          <w:lang w:val="en-US"/>
-        </w:rPr>
-      </w:pPr>
-      <w:r>
-        <w:rPr>
-          <w:color w:val="000000" w:themeColor="text1"/>
-          <w:lang w:val="en-US"/>
-        </w:rPr>
-        <w:lastRenderedPageBreak/>
-        <w:t>Team members individual time allocation for the project.</w:t>
-      </w:r>
-    </w:p>
-    <w:p>
-      <w:pPr>
         <w:rPr>
           <w:color w:val="000000" w:themeColor="text1"/>
           <w:lang w:val="en-US"/>
@@ -1557,6 +1487,13 @@
         </w:rPr>
         <w:t xml:space="preserve">We are using Unity as our development environment as it is a program that all team members have used before and it is a suitable program for meeting the other decisions made. Unity allows us to create a cross platform application for Android and iOS. </w:t>
       </w:r>
+      <w:r>
+        <w:rPr>
+          <w:color w:val="000000" w:themeColor="text1"/>
+          <w:lang w:val="en-US"/>
+        </w:rPr>
+        <w:t xml:space="preserve">It is also an environment suitable for game development. </w:t>
+      </w:r>
     </w:p>
     <w:p>
       <w:pPr>
@@ -1580,6 +1517,13 @@
         </w:rPr>
         <w:t xml:space="preserve">By allowing users to log in using Facebook and Google Play users can authenticate themselves quickly and using services they are familiar. Users may feel safer doing this rather than signing up directly with our server. </w:t>
       </w:r>
+      <w:r>
+        <w:rPr>
+          <w:color w:val="000000" w:themeColor="text1"/>
+          <w:lang w:val="en-US"/>
+        </w:rPr>
+        <w:t xml:space="preserve">A guest option is also available. </w:t>
+      </w:r>
     </w:p>
     <w:p>
       <w:pPr>
@@ -1749,27 +1693,46 @@
           <w:color w:val="000000" w:themeColor="text1"/>
           <w:lang w:val="en-US"/>
         </w:rPr>
-        <w:t xml:space="preserve">Similar to above we have chosen to use a MySQL server due to the fact that team members all have previous experience in implementing. </w:t>
-      </w:r>
-    </w:p>
-    <w:p>
-      <w:pPr>
-        <w:rPr>
-          <w:lang w:val="en-US"/>
-        </w:rPr>
-      </w:pPr>
-    </w:p>
-    <w:p>
-      <w:pPr>
-        <w:rPr>
-          <w:lang w:val="en-US"/>
-        </w:rPr>
-      </w:pPr>
-      <w:r>
-        <w:rPr>
-          <w:lang w:val="en-US"/>
-        </w:rPr>
-        <w:t xml:space="preserve">We require authentication of all users entering into multiplayer. IN order to handle with we will implement both Facebook and Google Play SDK’s to assist in gathering user data. These are the two most popular services that allow authentication and are services that most users still use. </w:t>
+        <w:t>Similar to above we have chosen to use a MySQL server due to the fact that team members all have previ</w:t>
+      </w:r>
+      <w:r>
+        <w:rPr>
+          <w:color w:val="000000" w:themeColor="text1"/>
+          <w:lang w:val="en-US"/>
+        </w:rPr>
+        <w:t xml:space="preserve">ous experience in implementing and it is ab obvious choice for this kind of application. </w:t>
+      </w:r>
+    </w:p>
+    <w:p>
+      <w:pPr>
+        <w:rPr>
+          <w:lang w:val="en-US"/>
+        </w:rPr>
+      </w:pPr>
+    </w:p>
+    <w:p>
+      <w:pPr>
+        <w:rPr>
+          <w:lang w:val="en-US"/>
+        </w:rPr>
+      </w:pPr>
+      <w:r>
+        <w:rPr>
+          <w:lang w:val="en-US"/>
+        </w:rPr>
+        <w:t>We require authentication of all use</w:t>
+      </w:r>
+      <w:r>
+        <w:rPr>
+          <w:lang w:val="en-US"/>
+        </w:rPr>
+        <w:t>rs entering into multiplayer. In order to handle this,</w:t>
+      </w:r>
+      <w:r>
+        <w:rPr>
+          <w:lang w:val="en-US"/>
+        </w:rPr>
+        <w:t xml:space="preserve"> we will implement both Facebook and Google Play SDK’s to assist in gathering user data. These are the two most popular services that allow authentication and are services that most users still use. </w:t>
       </w:r>
     </w:p>
     <w:p>
@@ -1907,104 +1870,104 @@
           <w:color w:val="000000" w:themeColor="text1"/>
           <w:lang w:val="en-US"/>
         </w:rPr>
+        <w:t xml:space="preserve">Two options from this button push. The user can either start a new game or select from an ongoing one. </w:t>
+      </w:r>
+      <w:r>
+        <w:rPr>
+          <w:color w:val="000000" w:themeColor="text1"/>
+          <w:lang w:val="en-US"/>
+        </w:rPr>
+        <w:t xml:space="preserve">Both options require a connection to the internet. </w:t>
+      </w:r>
+    </w:p>
+    <w:p>
+      <w:pPr>
+        <w:rPr>
+          <w:color w:val="000000" w:themeColor="text1"/>
+          <w:lang w:val="en-US"/>
+        </w:rPr>
+      </w:pPr>
+    </w:p>
+    <w:p>
+      <w:pPr>
+        <w:rPr>
+          <w:color w:val="000000" w:themeColor="text1"/>
+          <w:lang w:val="en-US"/>
+        </w:rPr>
+      </w:pPr>
+      <w:r>
+        <w:rPr>
+          <w:color w:val="000000" w:themeColor="text1"/>
+          <w:lang w:val="en-US"/>
+        </w:rPr>
+        <w:t>Submit Question:</w:t>
+      </w:r>
+    </w:p>
+    <w:p>
+      <w:pPr>
+        <w:rPr>
+          <w:color w:val="000000" w:themeColor="text1"/>
+          <w:lang w:val="en-US"/>
+        </w:rPr>
+      </w:pPr>
+      <w:r>
+        <w:rPr>
+          <w:color w:val="000000" w:themeColor="text1"/>
+          <w:lang w:val="en-US"/>
+        </w:rPr>
+        <w:t xml:space="preserve">Users will be able to submit their own questions </w:t>
+      </w:r>
+      <w:r>
+        <w:rPr>
+          <w:color w:val="000000" w:themeColor="text1"/>
+          <w:lang w:val="en-US"/>
+        </w:rPr>
+        <w:t>to</w:t>
+      </w:r>
+      <w:r>
+        <w:rPr>
+          <w:color w:val="000000" w:themeColor="text1"/>
+          <w:lang w:val="en-US"/>
+        </w:rPr>
+        <w:t xml:space="preserve"> become part of the normal game question rotation. </w:t>
+      </w:r>
+    </w:p>
+    <w:p>
+      <w:pPr>
+        <w:rPr>
+          <w:color w:val="000000" w:themeColor="text1"/>
+          <w:lang w:val="en-US"/>
+        </w:rPr>
+      </w:pPr>
+    </w:p>
+    <w:p>
+      <w:pPr>
+        <w:rPr>
+          <w:color w:val="000000" w:themeColor="text1"/>
+          <w:lang w:val="en-US"/>
+        </w:rPr>
+      </w:pPr>
+      <w:r>
+        <w:rPr>
+          <w:color w:val="000000" w:themeColor="text1"/>
+          <w:lang w:val="en-US"/>
+        </w:rPr>
+        <w:t xml:space="preserve">Multiplayer: </w:t>
+      </w:r>
+    </w:p>
+    <w:p>
+      <w:pPr>
+        <w:rPr>
+          <w:color w:val="000000" w:themeColor="text1"/>
+          <w:lang w:val="en-US"/>
+        </w:rPr>
+      </w:pPr>
+      <w:r>
+        <w:rPr>
+          <w:color w:val="000000" w:themeColor="text1"/>
+          <w:lang w:val="en-US"/>
+        </w:rPr>
         <w:lastRenderedPageBreak/>
-        <w:t xml:space="preserve">Two options from this button push. The user can either start a new game or select from an ongoing one. </w:t>
-      </w:r>
-      <w:r>
-        <w:rPr>
-          <w:color w:val="000000" w:themeColor="text1"/>
-          <w:lang w:val="en-US"/>
-        </w:rPr>
-        <w:t xml:space="preserve">Both options require a connection to the internet. </w:t>
-      </w:r>
-    </w:p>
-    <w:p>
-      <w:pPr>
-        <w:rPr>
-          <w:color w:val="000000" w:themeColor="text1"/>
-          <w:lang w:val="en-US"/>
-        </w:rPr>
-      </w:pPr>
-    </w:p>
-    <w:p>
-      <w:pPr>
-        <w:rPr>
-          <w:color w:val="000000" w:themeColor="text1"/>
-          <w:lang w:val="en-US"/>
-        </w:rPr>
-      </w:pPr>
-      <w:r>
-        <w:rPr>
-          <w:color w:val="000000" w:themeColor="text1"/>
-          <w:lang w:val="en-US"/>
-        </w:rPr>
-        <w:t>Submit Question:</w:t>
-      </w:r>
-    </w:p>
-    <w:p>
-      <w:pPr>
-        <w:rPr>
-          <w:color w:val="000000" w:themeColor="text1"/>
-          <w:lang w:val="en-US"/>
-        </w:rPr>
-      </w:pPr>
-      <w:r>
-        <w:rPr>
-          <w:color w:val="000000" w:themeColor="text1"/>
-          <w:lang w:val="en-US"/>
-        </w:rPr>
-        <w:t xml:space="preserve">Users will be able to submit their own questions </w:t>
-      </w:r>
-      <w:r>
-        <w:rPr>
-          <w:color w:val="000000" w:themeColor="text1"/>
-          <w:lang w:val="en-US"/>
-        </w:rPr>
-        <w:t>to</w:t>
-      </w:r>
-      <w:r>
-        <w:rPr>
-          <w:color w:val="000000" w:themeColor="text1"/>
-          <w:lang w:val="en-US"/>
-        </w:rPr>
-        <w:t xml:space="preserve"> become part of the normal game question rotation. </w:t>
-      </w:r>
-    </w:p>
-    <w:p>
-      <w:pPr>
-        <w:rPr>
-          <w:color w:val="000000" w:themeColor="text1"/>
-          <w:lang w:val="en-US"/>
-        </w:rPr>
-      </w:pPr>
-    </w:p>
-    <w:p>
-      <w:pPr>
-        <w:rPr>
-          <w:color w:val="000000" w:themeColor="text1"/>
-          <w:lang w:val="en-US"/>
-        </w:rPr>
-      </w:pPr>
-      <w:r>
-        <w:rPr>
-          <w:color w:val="000000" w:themeColor="text1"/>
-          <w:lang w:val="en-US"/>
-        </w:rPr>
-        <w:t xml:space="preserve">Multiplayer: </w:t>
-      </w:r>
-    </w:p>
-    <w:p>
-      <w:pPr>
-        <w:rPr>
-          <w:color w:val="000000" w:themeColor="text1"/>
-          <w:lang w:val="en-US"/>
-        </w:rPr>
-      </w:pPr>
-      <w:r>
-        <w:rPr>
-          <w:color w:val="000000" w:themeColor="text1"/>
-          <w:lang w:val="en-US"/>
-        </w:rPr>
         <w:t>Refers to the multi player functionality allowing players to play against each other. Curren</w:t>
       </w:r>
       <w:r>
@@ -2222,7 +2185,7 @@
           <w:color w:val="000000" w:themeColor="text1"/>
           <w:lang w:val="en-US"/>
         </w:rPr>
-        <w:t xml:space="preserve">The other part of the application will use a server-oriented architecture model. This model describes application components connecting together through a communication protocol over a wireless network. </w:t>
+        <w:t xml:space="preserve">The application will use a server-oriented architecture model. This model describes application components connecting together through a communication protocol over a wireless network. </w:t>
       </w:r>
     </w:p>
     <w:p>
@@ -2290,22 +2253,260 @@
     <w:p>
       <w:pPr>
         <w:pStyle w:val="Heading3"/>
-        <w:numPr>
-          <w:ilvl w:val="1"/>
-          <w:numId w:val="5"/>
-        </w:numPr>
-      </w:pPr>
+        <w:ind w:firstLine="720"/>
+      </w:pPr>
+      <w:bookmarkStart w:id="0" w:name="_Toc514403778"/>
+      <w:r>
+        <w:t>i</w:t>
+      </w:r>
+      <w:r>
+        <w:t>)         Use  Case: Register</w:t>
+      </w:r>
+      <w:bookmarkEnd w:id="0"/>
+      <w:r>
+        <w:t xml:space="preserve">  </w:t>
+      </w:r>
+    </w:p>
+    <w:p>
+      <w:pPr>
+        <w:ind w:left="1440"/>
+      </w:pPr>
+      <w:r>
+        <w:t>When the user</w:t>
+      </w:r>
+    </w:p>
+    <w:p>
+      <w:pPr>
+        <w:ind w:left="1440"/>
+      </w:pPr>
+      <w:r>
+        <w:t xml:space="preserve">Wants to register a Let’s Quiz account, they must input user details and click register </w:t>
+      </w:r>
+    </w:p>
+    <w:p>
+      <w:pPr>
+        <w:ind w:left="1440"/>
+      </w:pPr>
+      <w:r>
+        <w:t>So that the application creates an account for them</w:t>
+      </w:r>
+    </w:p>
+    <w:p>
+      <w:pPr>
+        <w:pStyle w:val="Heading3"/>
+      </w:pPr>
+      <w:r>
+        <w:t xml:space="preserve">             </w:t>
+      </w:r>
+      <w:bookmarkStart w:id="1" w:name="_Toc514403779"/>
+      <w:r>
+        <w:t>i</w:t>
+      </w:r>
+      <w:r>
+        <w:t>i)         Use Case:</w:t>
+      </w:r>
+      <w:r>
+        <w:t xml:space="preserve"> Login</w:t>
+      </w:r>
+      <w:bookmarkEnd w:id="1"/>
+    </w:p>
+    <w:p>
+      <w:pPr>
+        <w:ind w:left="1440"/>
+      </w:pPr>
+      <w:r>
+        <w:t xml:space="preserve">When the user </w:t>
+      </w:r>
+    </w:p>
+    <w:p>
+      <w:pPr>
+        <w:ind w:left="1440"/>
+      </w:pPr>
+      <w:r>
+        <w:t xml:space="preserve">Wants to login, they </w:t>
+      </w:r>
+      <w:r>
+        <w:t>must choose login option</w:t>
+      </w:r>
+    </w:p>
+    <w:p>
+      <w:pPr>
+        <w:ind w:left="1440"/>
+        <w:rPr>
+          <w:color w:val="7030A0"/>
+        </w:rPr>
+      </w:pPr>
+      <w:r>
+        <w:t xml:space="preserve">So that that the application </w:t>
+      </w:r>
+      <w:r>
+        <w:t>allows login and displays pregame screen</w:t>
+      </w:r>
+    </w:p>
+    <w:p>
+      <w:pPr>
+        <w:pStyle w:val="Heading3"/>
+        <w:ind w:firstLine="720"/>
+      </w:pPr>
+      <w:bookmarkStart w:id="2" w:name="_Toc514403780"/>
+      <w:r>
+        <w:t>iii</w:t>
+      </w:r>
+      <w:r>
+        <w:t>)</w:t>
+      </w:r>
+      <w:r>
+        <w:tab/>
+      </w:r>
+      <w:r>
+        <w:t xml:space="preserve">Use Case: </w:t>
+      </w:r>
+      <w:r>
+        <w:t xml:space="preserve">Login Registered users-Sub-function </w:t>
+      </w:r>
+      <w:r>
+        <w:t>End Goal: Login</w:t>
+      </w:r>
+      <w:bookmarkEnd w:id="2"/>
+    </w:p>
+    <w:p>
+      <w:pPr>
+        <w:ind w:left="1440"/>
+      </w:pPr>
+      <w:r>
+        <w:t>When</w:t>
+      </w:r>
+      <w:r>
+        <w:t xml:space="preserve"> the</w:t>
+      </w:r>
+      <w:r>
+        <w:t xml:space="preserve"> user </w:t>
+      </w:r>
+    </w:p>
+    <w:p>
+      <w:pPr>
+        <w:ind w:left="1440"/>
+      </w:pPr>
+      <w:r>
+        <w:t xml:space="preserve">Wants to play </w:t>
+      </w:r>
+      <w:r>
+        <w:t>by logging in,</w:t>
+      </w:r>
+      <w:r>
+        <w:t xml:space="preserve"> they</w:t>
+      </w:r>
+      <w:r>
+        <w:t xml:space="preserve"> then</w:t>
+      </w:r>
+      <w:r>
+        <w:t xml:space="preserve"> press </w:t>
+      </w:r>
+      <w:r>
+        <w:t>login</w:t>
+      </w:r>
+    </w:p>
+    <w:p>
+      <w:pPr>
+        <w:ind w:left="1440"/>
+      </w:pPr>
+      <w:r>
+        <w:t>So that th</w:t>
+      </w:r>
+      <w:r>
+        <w:t>at the application opens to the login screen</w:t>
+      </w:r>
+    </w:p>
+    <w:p>
+      <w:pPr>
+        <w:pStyle w:val="Heading3"/>
+        <w:ind w:firstLine="720"/>
+      </w:pPr>
+      <w:bookmarkStart w:id="3" w:name="_Toc514403781"/>
+      <w:r>
+        <w:t>i</w:t>
+      </w:r>
+      <w:r>
+        <w:t>v)</w:t>
+      </w:r>
+      <w:r>
+        <w:tab/>
+      </w:r>
+      <w:r>
+        <w:t xml:space="preserve">Use Case: Login </w:t>
+      </w:r>
+      <w:r>
+        <w:t>with Facebook</w:t>
+      </w:r>
+      <w:r>
+        <w:t>-Sub-function</w:t>
+      </w:r>
       <w:r>
         <w:t xml:space="preserve"> </w:t>
       </w:r>
-      <w:bookmarkStart w:id="1" w:name="_Toc510647817"/>
+      <w:r>
+        <w:t>End Goal: Login</w:t>
+      </w:r>
+      <w:bookmarkEnd w:id="3"/>
+    </w:p>
+    <w:p>
+      <w:pPr>
+        <w:ind w:left="1440"/>
+      </w:pPr>
+      <w:r>
+        <w:t xml:space="preserve">When the user </w:t>
+      </w:r>
+    </w:p>
+    <w:p>
+      <w:pPr>
+        <w:ind w:left="1440"/>
+      </w:pPr>
+      <w:r>
+        <w:t>Wants to play by logging in with Facebook, they then press Facebook login</w:t>
+      </w:r>
+    </w:p>
+    <w:p>
+      <w:pPr>
+        <w:ind w:left="1440"/>
+        <w:rPr>
+          <w:color w:val="7030A0"/>
+        </w:rPr>
+      </w:pPr>
+      <w:r>
+        <w:t>So that that the application connects to the Facebook Authentication server and allows login</w:t>
+      </w:r>
+    </w:p>
+    <w:p>
+      <w:pPr>
+        <w:pStyle w:val="Heading3"/>
+        <w:ind w:firstLine="720"/>
+      </w:pPr>
+      <w:bookmarkStart w:id="4" w:name="_Toc514403782"/>
+      <w:r>
+        <w:t>v</w:t>
+      </w:r>
+      <w:r>
+        <w:t>)</w:t>
+      </w:r>
       <w:r>
         <w:tab/>
       </w:r>
       <w:r>
-        <w:t>Use Case: End Goal: Login</w:t>
-      </w:r>
-      <w:bookmarkEnd w:id="1"/>
+        <w:t>Use Case: Login with</w:t>
+      </w:r>
+      <w:r>
+        <w:t xml:space="preserve"> Google Play Services</w:t>
+      </w:r>
+      <w:r>
+        <w:t>-Sub-function</w:t>
+      </w:r>
+      <w:r>
+        <w:t xml:space="preserve"> </w:t>
+      </w:r>
+      <w:r>
+        <w:t>End Goal: Login</w:t>
+      </w:r>
+      <w:bookmarkEnd w:id="4"/>
     </w:p>
     <w:p>
       <w:pPr>
@@ -2320,10 +2521,19 @@
         <w:ind w:left="1440"/>
       </w:pPr>
       <w:r>
-        <w:t xml:space="preserve">Wants to login, they </w:t>
-      </w:r>
-      <w:r>
-        <w:t>must choose login option</w:t>
+        <w:t xml:space="preserve">Wants to play by logging in with Google </w:t>
+      </w:r>
+      <w:r>
+        <w:t>Play Services</w:t>
+      </w:r>
+      <w:r>
+        <w:t xml:space="preserve">, they then press Google </w:t>
+      </w:r>
+      <w:r>
+        <w:t>Play Services</w:t>
+      </w:r>
+      <w:r>
+        <w:t xml:space="preserve"> login</w:t>
       </w:r>
     </w:p>
     <w:p>
@@ -2334,52 +2544,47 @@
         </w:rPr>
       </w:pPr>
       <w:r>
-        <w:t xml:space="preserve">So that that the application </w:t>
-      </w:r>
-      <w:r>
-        <w:t>allows login and displays pregame screen</w:t>
+        <w:lastRenderedPageBreak/>
+        <w:t xml:space="preserve">So that that the application connects to the Google </w:t>
+      </w:r>
+      <w:r>
+        <w:t>Play Services</w:t>
+      </w:r>
+      <w:r>
+        <w:t xml:space="preserve"> Authentication server and allows login</w:t>
       </w:r>
     </w:p>
     <w:p>
       <w:pPr>
         <w:pStyle w:val="Heading3"/>
-        <w:numPr>
-          <w:ilvl w:val="0"/>
-          <w:numId w:val="10"/>
-        </w:numPr>
-      </w:pPr>
-      <w:bookmarkStart w:id="2" w:name="_Toc510647818"/>
-      <w:r>
-        <w:t xml:space="preserve">Use Case: </w:t>
-      </w:r>
-      <w:r>
-        <w:t xml:space="preserve">Login Registered </w:t>
-      </w:r>
-      <w:proofErr w:type="gramStart"/>
-      <w:r>
-        <w:t>users</w:t>
-      </w:r>
-      <w:proofErr w:type="gramEnd"/>
-      <w:r>
-        <w:t xml:space="preserve">-Sub-function </w:t>
-      </w:r>
-      <w:r>
-        <w:t>End Goal: Login</w:t>
-      </w:r>
-      <w:bookmarkEnd w:id="2"/>
+      </w:pPr>
+      <w:r>
+        <w:t xml:space="preserve">              </w:t>
+      </w:r>
+      <w:bookmarkStart w:id="5" w:name="_Toc514403783"/>
+      <w:r>
+        <w:t>v</w:t>
+      </w:r>
+      <w:r>
+        <w:t>i)       Use Case: Play as G</w:t>
+      </w:r>
+      <w:r>
+        <w:t>uest</w:t>
+      </w:r>
+      <w:r>
+        <w:t>-Sub-function End Goal: Login</w:t>
+      </w:r>
+      <w:bookmarkEnd w:id="5"/>
+      <w:r>
+        <w:t xml:space="preserve"> </w:t>
+      </w:r>
     </w:p>
     <w:p>
       <w:pPr>
         <w:ind w:left="1440"/>
       </w:pPr>
       <w:r>
-        <w:t>When</w:t>
-      </w:r>
-      <w:r>
-        <w:t xml:space="preserve"> the</w:t>
-      </w:r>
-      <w:r>
-        <w:t xml:space="preserve"> user </w:t>
+        <w:t xml:space="preserve">When the user </w:t>
       </w:r>
     </w:p>
     <w:p>
@@ -2387,22 +2592,7 @@
         <w:ind w:left="1440"/>
       </w:pPr>
       <w:r>
-        <w:t xml:space="preserve">Wants to play </w:t>
-      </w:r>
-      <w:r>
-        <w:t>by logging in,</w:t>
-      </w:r>
-      <w:r>
-        <w:t xml:space="preserve"> they</w:t>
-      </w:r>
-      <w:r>
-        <w:t xml:space="preserve"> then</w:t>
-      </w:r>
-      <w:r>
-        <w:t xml:space="preserve"> press </w:t>
-      </w:r>
-      <w:r>
-        <w:t>login</w:t>
+        <w:t>Wants to play without logging in or first registering they press play as guest</w:t>
       </w:r>
     </w:p>
     <w:p>
@@ -2410,215 +2600,22 @@
         <w:ind w:left="1440"/>
       </w:pPr>
       <w:r>
-        <w:t>So that th</w:t>
-      </w:r>
-      <w:r>
-        <w:t>at the application opens to the login screen</w:t>
+        <w:t>So that the application opens to the pre-game screen</w:t>
       </w:r>
     </w:p>
     <w:p>
       <w:pPr>
         <w:pStyle w:val="Heading3"/>
-        <w:numPr>
-          <w:ilvl w:val="0"/>
-          <w:numId w:val="3"/>
-        </w:numPr>
-      </w:pPr>
-      <w:bookmarkStart w:id="3" w:name="_Toc510647819"/>
-      <w:r>
-        <w:t xml:space="preserve">Use Case: Login </w:t>
-      </w:r>
-      <w:r>
-        <w:t>with Facebook</w:t>
-      </w:r>
-      <w:r>
-        <w:t>-Sub-</w:t>
-      </w:r>
-      <w:proofErr w:type="gramStart"/>
-      <w:r>
-        <w:t>function</w:t>
-      </w:r>
-      <w:proofErr w:type="gramEnd"/>
-      <w:r>
-        <w:t xml:space="preserve"> </w:t>
-      </w:r>
-      <w:r>
-        <w:t>End Goal: Login</w:t>
-      </w:r>
-      <w:bookmarkEnd w:id="3"/>
-    </w:p>
-    <w:p>
-      <w:pPr>
-        <w:ind w:left="1440"/>
-      </w:pPr>
-      <w:r>
-        <w:t xml:space="preserve">When the user </w:t>
-      </w:r>
-    </w:p>
-    <w:p>
-      <w:pPr>
-        <w:ind w:left="1440"/>
-      </w:pPr>
-      <w:r>
-        <w:t>Wants to play by logging in with Facebook, they then press Facebook login</w:t>
-      </w:r>
-    </w:p>
-    <w:p>
-      <w:pPr>
-        <w:ind w:left="1440"/>
-        <w:rPr>
-          <w:color w:val="7030A0"/>
-        </w:rPr>
-      </w:pPr>
-      <w:r>
-        <w:t>So that that the application connects to the Facebook Authentication server and allows login</w:t>
-      </w:r>
-    </w:p>
-    <w:p>
-      <w:pPr>
-        <w:pStyle w:val="Heading3"/>
-        <w:numPr>
-          <w:ilvl w:val="0"/>
-          <w:numId w:val="3"/>
-        </w:numPr>
-      </w:pPr>
-      <w:bookmarkStart w:id="4" w:name="_Toc510647820"/>
-      <w:r>
-        <w:t>Use Case: Login with</w:t>
-      </w:r>
-      <w:r>
-        <w:t xml:space="preserve"> Google Play Services</w:t>
-      </w:r>
-      <w:r>
-        <w:t>-Sub-</w:t>
-      </w:r>
-      <w:proofErr w:type="gramStart"/>
-      <w:r>
-        <w:t>function</w:t>
-      </w:r>
-      <w:proofErr w:type="gramEnd"/>
-      <w:r>
-        <w:t xml:space="preserve"> </w:t>
-      </w:r>
-      <w:r>
-        <w:t>End Goal: Login</w:t>
-      </w:r>
-      <w:bookmarkEnd w:id="4"/>
-    </w:p>
-    <w:p>
-      <w:pPr>
-        <w:ind w:left="1440"/>
-      </w:pPr>
-      <w:r>
-        <w:t xml:space="preserve">When the user </w:t>
-      </w:r>
-    </w:p>
-    <w:p>
-      <w:pPr>
-        <w:ind w:left="1440"/>
-      </w:pPr>
-      <w:r>
-        <w:lastRenderedPageBreak/>
-        <w:t xml:space="preserve">Wants to play by logging in with Google </w:t>
-      </w:r>
-      <w:r>
-        <w:t>Play Services</w:t>
-      </w:r>
-      <w:r>
-        <w:t xml:space="preserve">, they then press Google </w:t>
-      </w:r>
-      <w:r>
-        <w:t>Play Services</w:t>
-      </w:r>
-      <w:r>
-        <w:t xml:space="preserve"> login</w:t>
-      </w:r>
-    </w:p>
-    <w:p>
-      <w:pPr>
-        <w:ind w:left="1440"/>
-        <w:rPr>
-          <w:color w:val="7030A0"/>
-        </w:rPr>
-      </w:pPr>
-      <w:r>
-        <w:t xml:space="preserve">So that that the application connects to the Google </w:t>
-      </w:r>
-      <w:r>
-        <w:t>Play Services</w:t>
-      </w:r>
-      <w:r>
-        <w:t xml:space="preserve"> Authentication server and allows login</w:t>
-      </w:r>
-    </w:p>
-    <w:p>
-      <w:pPr>
-        <w:pStyle w:val="Heading3"/>
-        <w:numPr>
-          <w:ilvl w:val="0"/>
-          <w:numId w:val="3"/>
-        </w:numPr>
-      </w:pPr>
-      <w:bookmarkStart w:id="5" w:name="_Toc510647821"/>
-      <w:r>
-        <w:t>Use Case: Play as G</w:t>
-      </w:r>
-      <w:r>
-        <w:t>uest</w:t>
-      </w:r>
-      <w:r>
-        <w:t>-Sub-</w:t>
-      </w:r>
-      <w:proofErr w:type="gramStart"/>
-      <w:r>
-        <w:t>function</w:t>
-      </w:r>
-      <w:proofErr w:type="gramEnd"/>
-      <w:r>
-        <w:t xml:space="preserve"> End Goal: Login</w:t>
-      </w:r>
-      <w:bookmarkEnd w:id="5"/>
-      <w:r>
-        <w:t xml:space="preserve"> </w:t>
-      </w:r>
-    </w:p>
-    <w:p>
-      <w:pPr>
-        <w:ind w:left="1440"/>
-      </w:pPr>
-      <w:r>
-        <w:t xml:space="preserve">When the user </w:t>
-      </w:r>
-    </w:p>
-    <w:p>
-      <w:pPr>
-        <w:ind w:left="1440"/>
-      </w:pPr>
-      <w:r>
-        <w:t>Wants to play without logging in or first registering they press play as guest</w:t>
-      </w:r>
-    </w:p>
-    <w:p>
-      <w:pPr>
-        <w:ind w:left="1440"/>
-      </w:pPr>
-      <w:r>
-        <w:t>So that the application opens to the pre-game screen</w:t>
-      </w:r>
-    </w:p>
-    <w:p>
-      <w:pPr>
-        <w:pStyle w:val="Heading3"/>
       </w:pPr>
       <w:r>
         <w:t xml:space="preserve">              </w:t>
       </w:r>
-      <w:bookmarkStart w:id="6" w:name="_Toc510647822"/>
+      <w:bookmarkStart w:id="6" w:name="_Toc514403784"/>
       <w:r>
         <w:t>vi</w:t>
       </w:r>
       <w:r>
-        <w:t xml:space="preserve">)        Use Case: End Goal:  </w:t>
+        <w:t xml:space="preserve">i)       Use Case: End Goal:  </w:t>
       </w:r>
       <w:r>
         <w:t>User Submit Question</w:t>
@@ -2657,12 +2654,12 @@
         <w:pStyle w:val="Heading3"/>
         <w:ind w:left="720"/>
       </w:pPr>
-      <w:bookmarkStart w:id="7" w:name="_Toc510647823"/>
-      <w:r>
-        <w:t>vii</w:t>
-      </w:r>
-      <w:r>
-        <w:t xml:space="preserve">)       </w:t>
+      <w:bookmarkStart w:id="7" w:name="_Toc514403785"/>
+      <w:r>
+        <w:t>viii</w:t>
+      </w:r>
+      <w:r>
+        <w:t xml:space="preserve">)         </w:t>
       </w:r>
       <w:r>
         <w:t xml:space="preserve">Use Case:  </w:t>
@@ -2705,7 +2702,10 @@
         </w:rPr>
       </w:pPr>
       <w:r>
-        <w:t xml:space="preserve">So that the application will either start a new game or join an existing game </w:t>
+        <w:t>So that the application will either start a new game or join an existing game</w:t>
+      </w:r>
+      <w:r>
+        <w:t>.</w:t>
       </w:r>
     </w:p>
     <w:p>
@@ -2713,23 +2713,18 @@
         <w:pStyle w:val="Heading3"/>
         <w:ind w:left="720"/>
       </w:pPr>
-      <w:bookmarkStart w:id="8" w:name="_Toc510647824"/>
-      <w:r>
-        <w:t>viii</w:t>
-      </w:r>
-      <w:r>
-        <w:t>)         Use Case: Choose Game Mode</w:t>
-      </w:r>
-      <w:r>
-        <w:t>-Sub-</w:t>
-      </w:r>
-      <w:proofErr w:type="gramStart"/>
-      <w:r>
-        <w:t>function</w:t>
-      </w:r>
-      <w:proofErr w:type="gramEnd"/>
-      <w:r>
-        <w:t xml:space="preserve"> End Goal: Start a Game</w:t>
+      <w:bookmarkStart w:id="8" w:name="_Toc514403787"/>
+      <w:r>
+        <w:t>ix</w:t>
+      </w:r>
+      <w:r>
+        <w:t xml:space="preserve">)         </w:t>
+      </w:r>
+      <w:r>
+        <w:t>Use Case: Continue an existing game</w:t>
+      </w:r>
+      <w:r>
+        <w:t>-Sub-function End Goal: Start a Game</w:t>
       </w:r>
       <w:bookmarkEnd w:id="8"/>
     </w:p>
@@ -2738,7 +2733,10 @@
         <w:ind w:left="1440"/>
       </w:pPr>
       <w:r>
-        <w:t xml:space="preserve">When the user </w:t>
+        <w:t xml:space="preserve">When </w:t>
+      </w:r>
+      <w:r>
+        <w:t xml:space="preserve">the user </w:t>
       </w:r>
     </w:p>
     <w:p>
@@ -2749,7 +2747,13 @@
         <w:t xml:space="preserve">Wants to </w:t>
       </w:r>
       <w:r>
-        <w:t>Choose game mode they close the game mode by pressing Corresponding mode</w:t>
+        <w:t>take their turn in a previously started game</w:t>
+      </w:r>
+      <w:r>
+        <w:t xml:space="preserve"> they </w:t>
+      </w:r>
+      <w:r>
+        <w:t xml:space="preserve">press the games description </w:t>
       </w:r>
     </w:p>
     <w:p>
@@ -2757,7 +2761,10 @@
         <w:ind w:left="1440"/>
       </w:pPr>
       <w:r>
-        <w:t>So that the application opens the correct game state</w:t>
+        <w:t xml:space="preserve">So that </w:t>
+      </w:r>
+      <w:r>
+        <w:t>the application opens the correct game state</w:t>
       </w:r>
     </w:p>
     <w:p>
@@ -2765,23 +2772,21 @@
         <w:pStyle w:val="Heading3"/>
         <w:ind w:left="720"/>
       </w:pPr>
-      <w:bookmarkStart w:id="9" w:name="_Toc510647825"/>
-      <w:r>
-        <w:t>i</w:t>
-      </w:r>
-      <w:r>
-        <w:t xml:space="preserve">x)          </w:t>
-      </w:r>
-      <w:r>
-        <w:t xml:space="preserve">Use Case: Continue an existing </w:t>
-      </w:r>
-      <w:proofErr w:type="gramStart"/>
-      <w:r>
-        <w:t>game</w:t>
-      </w:r>
-      <w:proofErr w:type="gramEnd"/>
-      <w:r>
-        <w:t>-Sub-function End Goal: Start a Game</w:t>
+      <w:bookmarkStart w:id="9" w:name="_Toc514403788"/>
+      <w:r>
+        <w:t>x</w:t>
+      </w:r>
+      <w:r>
+        <w:t xml:space="preserve">)        </w:t>
+      </w:r>
+      <w:r>
+        <w:t>Use Case:</w:t>
+      </w:r>
+      <w:r>
+        <w:t xml:space="preserve"> End Goal:</w:t>
+      </w:r>
+      <w:r>
+        <w:t xml:space="preserve"> Answer question</w:t>
       </w:r>
       <w:bookmarkEnd w:id="9"/>
     </w:p>
@@ -2790,10 +2795,7 @@
         <w:ind w:left="1440"/>
       </w:pPr>
       <w:r>
-        <w:t xml:space="preserve">When </w:t>
-      </w:r>
-      <w:r>
-        <w:t xml:space="preserve">the user </w:t>
+        <w:t xml:space="preserve">When the user </w:t>
       </w:r>
     </w:p>
     <w:p>
@@ -2801,16 +2803,7 @@
         <w:ind w:left="1440"/>
       </w:pPr>
       <w:r>
-        <w:t xml:space="preserve">Wants to </w:t>
-      </w:r>
-      <w:r>
-        <w:t>take their turn in a previously started game</w:t>
-      </w:r>
-      <w:r>
-        <w:t xml:space="preserve"> they </w:t>
-      </w:r>
-      <w:r>
-        <w:t xml:space="preserve">press the games description </w:t>
+        <w:t>Wants to answer a question they select the correct answer</w:t>
       </w:r>
     </w:p>
     <w:p>
@@ -2818,10 +2811,46 @@
         <w:ind w:left="1440"/>
       </w:pPr>
       <w:r>
-        <w:t xml:space="preserve">So that </w:t>
-      </w:r>
-      <w:r>
-        <w:t>the application opens the correct game state</w:t>
+        <w:t>So that the game can check the answer for correctness</w:t>
+      </w:r>
+    </w:p>
+    <w:p>
+      <w:pPr>
+        <w:pStyle w:val="Heading3"/>
+        <w:ind w:firstLine="720"/>
+      </w:pPr>
+      <w:bookmarkStart w:id="10" w:name="_Toc514403791"/>
+      <w:r>
+        <w:t>xi</w:t>
+      </w:r>
+      <w:r>
+        <w:t>)       Use case: End Goal:  Submit Score</w:t>
+      </w:r>
+      <w:bookmarkEnd w:id="10"/>
+    </w:p>
+    <w:p>
+      <w:r>
+        <w:tab/>
+      </w:r>
+      <w:r>
+        <w:tab/>
+        <w:t xml:space="preserve">When the system </w:t>
+      </w:r>
+    </w:p>
+    <w:p>
+      <w:pPr>
+        <w:ind w:left="720" w:firstLine="720"/>
+      </w:pPr>
+      <w:r>
+        <w:t>Wants to submit score, the system connects to Let’s Quiz Server</w:t>
+      </w:r>
+    </w:p>
+    <w:p>
+      <w:pPr>
+        <w:ind w:left="720" w:firstLine="720"/>
+      </w:pPr>
+      <w:r>
+        <w:t>So the application can send score data to data base for updating</w:t>
       </w:r>
     </w:p>
     <w:p>
@@ -2829,11 +2858,17 @@
         <w:pStyle w:val="Heading3"/>
         <w:ind w:left="720"/>
       </w:pPr>
-      <w:bookmarkStart w:id="10" w:name="_Toc510647829"/>
+      <w:bookmarkStart w:id="11" w:name="_Toc514403792"/>
       <w:r>
         <w:t>x</w:t>
       </w:r>
       <w:r>
+        <w:t>i</w:t>
+      </w:r>
+      <w:r>
+        <w:t>i</w:t>
+      </w:r>
+      <w:r>
         <w:t xml:space="preserve">)       </w:t>
       </w:r>
       <w:r>
@@ -2848,7 +2883,7 @@
       <w:r>
         <w:t>Check Leader board</w:t>
       </w:r>
-      <w:bookmarkEnd w:id="10"/>
+      <w:bookmarkEnd w:id="11"/>
     </w:p>
     <w:p>
       <w:pPr>
@@ -2889,57 +2924,8 @@
     <w:p>
       <w:pPr>
         <w:pStyle w:val="Heading3"/>
-        <w:ind w:left="720"/>
-      </w:pPr>
-      <w:bookmarkStart w:id="11" w:name="_Toc510647830"/>
-      <w:r>
-        <w:t>xi</w:t>
-      </w:r>
-      <w:r>
-        <w:t xml:space="preserve">)        </w:t>
-      </w:r>
-      <w:r>
-        <w:t>Use Case</w:t>
-      </w:r>
-      <w:r>
-        <w:t xml:space="preserve">: </w:t>
-      </w:r>
-      <w:r>
-        <w:t xml:space="preserve">End Goal: </w:t>
-      </w:r>
-      <w:r>
-        <w:t xml:space="preserve"> </w:t>
-      </w:r>
-      <w:r>
-        <w:t>Check Achievements</w:t>
-      </w:r>
-      <w:bookmarkEnd w:id="11"/>
-    </w:p>
-    <w:p>
-      <w:pPr>
-        <w:ind w:left="1440"/>
-      </w:pPr>
-      <w:r>
-        <w:t xml:space="preserve">When the user </w:t>
-      </w:r>
-    </w:p>
-    <w:p>
-      <w:pPr>
-        <w:ind w:left="1440"/>
-      </w:pPr>
-      <w:r>
-        <w:t xml:space="preserve">Wants to check their achievements they press the achievements button </w:t>
-      </w:r>
-    </w:p>
-    <w:p>
-      <w:pPr>
-        <w:ind w:left="1440"/>
-      </w:pPr>
-      <w:r>
-        <w:t>So that the application connects to the Google Play Services server to display their achievements</w:t>
-      </w:r>
-    </w:p>
-    <w:p/>
+      </w:pPr>
+    </w:p>
     <w:p>
       <w:pPr>
         <w:rPr>
@@ -2947,54 +2933,114 @@
         </w:rPr>
       </w:pPr>
       <w:r>
-        <w:t xml:space="preserve">List above are the 11 use cases required for the architecture to be realized. This covers all the main requirements of login, answering questions, leader boards and submitting questions and will use all of the proposed architecture of Unity, c#, </w:t>
-      </w:r>
-      <w:proofErr w:type="spellStart"/>
-      <w:r>
-        <w:t>PhP</w:t>
-      </w:r>
-      <w:proofErr w:type="spellEnd"/>
-      <w:r>
-        <w:t xml:space="preserve"> and MySQL. </w:t>
-      </w:r>
-    </w:p>
-    <w:p>
-      <w:pPr>
-        <w:pStyle w:val="ListParagraph"/>
-        <w:rPr>
-          <w:lang w:val="en-US"/>
-        </w:rPr>
-      </w:pPr>
-    </w:p>
-    <w:p>
-      <w:pPr>
-        <w:pStyle w:val="Heading3"/>
-        <w:numPr>
-          <w:ilvl w:val="2"/>
-          <w:numId w:val="4"/>
-        </w:numPr>
-      </w:pPr>
-      <w:bookmarkStart w:id="12" w:name="_Toc509934818"/>
-      <w:r>
+        <w:t>List</w:t>
+      </w:r>
+      <w:r>
+        <w:t>ed above are the 12</w:t>
+      </w:r>
+      <w:r>
+        <w:t xml:space="preserve"> use cases required for the architecture to be realized. This covers all the main requirements of login, answering questions, leader boards and submitting questions and will use all of the propose</w:t>
+      </w:r>
+      <w:r>
+        <w:t>d architecture of Unity, c#, PH</w:t>
+      </w:r>
+      <w:r>
+        <w:t xml:space="preserve">P and MySQL. </w:t>
+      </w:r>
+    </w:p>
+    <w:p>
+      <w:pPr>
+        <w:rPr>
+          <w:lang w:val="en-US"/>
+        </w:rPr>
+      </w:pPr>
+    </w:p>
+    <w:p>
+      <w:pPr>
+        <w:rPr>
+          <w:lang w:val="en-US"/>
+        </w:rPr>
+      </w:pPr>
+    </w:p>
+    <w:p>
+      <w:pPr>
+        <w:rPr>
+          <w:lang w:val="en-US"/>
+        </w:rPr>
+      </w:pPr>
+    </w:p>
+    <w:p>
+      <w:pPr>
+        <w:rPr>
+          <w:lang w:val="en-US"/>
+        </w:rPr>
+      </w:pPr>
+    </w:p>
+    <w:p>
+      <w:pPr>
+        <w:rPr>
+          <w:lang w:val="en-US"/>
+        </w:rPr>
+      </w:pPr>
+    </w:p>
+    <w:p>
+      <w:pPr>
+        <w:rPr>
+          <w:lang w:val="en-US"/>
+        </w:rPr>
+      </w:pPr>
+    </w:p>
+    <w:p>
+      <w:pPr>
+        <w:rPr>
+          <w:lang w:val="en-US"/>
+        </w:rPr>
+      </w:pPr>
+    </w:p>
+    <w:p>
+      <w:pPr>
+        <w:rPr>
+          <w:lang w:val="en-US"/>
+        </w:rPr>
+      </w:pPr>
+    </w:p>
+    <w:p>
+      <w:pPr>
+        <w:rPr>
+          <w:lang w:val="en-US"/>
+        </w:rPr>
+      </w:pPr>
+    </w:p>
+    <w:p>
+      <w:pPr>
+        <w:rPr>
+          <w:lang w:val="en-US"/>
+        </w:rPr>
+      </w:pPr>
+      <w:r>
+        <w:rPr>
+          <w:lang w:val="en-US"/>
+        </w:rPr>
         <w:lastRenderedPageBreak/>
-        <w:t>U</w:t>
-      </w:r>
-      <w:r>
-        <w:t>se Case: End Goal: Login</w:t>
-      </w:r>
-      <w:bookmarkEnd w:id="12"/>
-    </w:p>
-    <w:p>
+        <w:t>Full use Case diagram showing all aspects of the architecture:</w:t>
+      </w:r>
+    </w:p>
+    <w:p>
+      <w:pPr>
+        <w:rPr>
+          <w:lang w:val="en-US"/>
+        </w:rPr>
+      </w:pPr>
       <w:r>
         <w:rPr>
           <w:noProof/>
           <w:lang w:eastAsia="en-AU"/>
         </w:rPr>
         <w:drawing>
-          <wp:inline distT="0" distB="0" distL="0" distR="0" wp14:anchorId="421DAF5F" wp14:editId="07DD9E31">
-            <wp:extent cx="5724525" cy="4029710"/>
-            <wp:effectExtent l="0" t="0" r="9525" b="8890"/>
-            <wp:docPr id="8" name="Picture 8"/>
+          <wp:inline distT="0" distB="0" distL="0" distR="0" wp14:anchorId="1CC94470" wp14:editId="0E7C0AFB">
+            <wp:extent cx="6132195" cy="5530928"/>
+            <wp:effectExtent l="0" t="0" r="0" b="6350"/>
+            <wp:docPr id="6" name="Picture 6" descr="Use Case Diagram1"/>
             <wp:cNvGraphicFramePr>
               <a:graphicFrameLocks xmlns:a="http://schemas.openxmlformats.org/drawingml/2006/main" noChangeAspect="1"/>
             </wp:cNvGraphicFramePr>
@@ -3002,7 +3048,7 @@
               <a:graphicData uri="http://schemas.openxmlformats.org/drawingml/2006/picture">
                 <pic:pic xmlns:pic="http://schemas.openxmlformats.org/drawingml/2006/picture">
                   <pic:nvPicPr>
-                    <pic:cNvPr id="0" name="Picture 2"/>
+                    <pic:cNvPr id="0" name="Picture 4" descr="Use Case Diagram1"/>
                     <pic:cNvPicPr>
                       <a:picLocks noChangeAspect="1" noChangeArrowheads="1"/>
                     </pic:cNvPicPr>
@@ -3023,12 +3069,15 @@
                   <pic:spPr bwMode="auto">
                     <a:xfrm>
                       <a:off x="0" y="0"/>
-                      <a:ext cx="5724525" cy="4029710"/>
+                      <a:ext cx="6149746" cy="5546758"/>
                     </a:xfrm>
                     <a:prstGeom prst="rect">
                       <a:avLst/>
                     </a:prstGeom>
                     <a:noFill/>
+                    <a:ln>
+                      <a:noFill/>
+                    </a:ln>
                   </pic:spPr>
                 </pic:pic>
               </a:graphicData>
@@ -3040,19 +3089,31 @@
     <w:p/>
     <w:p>
       <w:pPr>
+        <w:pStyle w:val="Heading2"/>
+        <w:numPr>
+          <w:ilvl w:val="0"/>
+          <w:numId w:val="2"/>
+        </w:numPr>
+      </w:pPr>
+      <w:r>
+        <w:lastRenderedPageBreak/>
+        <w:t>Activity Diagrams</w:t>
+      </w:r>
+    </w:p>
+    <w:p>
+      <w:pPr>
         <w:pStyle w:val="Heading3"/>
         <w:numPr>
           <w:ilvl w:val="2"/>
           <w:numId w:val="4"/>
         </w:numPr>
       </w:pPr>
-      <w:bookmarkStart w:id="13" w:name="_Toc509934819"/>
-      <w:r>
-        <w:t>Use Case:  End Goal: Start a Game</w:t>
-      </w:r>
-      <w:bookmarkEnd w:id="13"/>
-    </w:p>
-    <w:p/>
+      <w:bookmarkStart w:id="12" w:name="_Toc514403849"/>
+      <w:r>
+        <w:t>Register</w:t>
+      </w:r>
+      <w:bookmarkEnd w:id="12"/>
+    </w:p>
     <w:p>
       <w:r>
         <w:rPr>
@@ -3060,10 +3121,10 @@
           <w:lang w:eastAsia="en-AU"/>
         </w:rPr>
         <w:drawing>
-          <wp:inline distT="0" distB="0" distL="0" distR="0" wp14:anchorId="5C0A66A3" wp14:editId="161054D5">
-            <wp:extent cx="5724525" cy="1828800"/>
-            <wp:effectExtent l="0" t="0" r="9525" b="0"/>
-            <wp:docPr id="3" name="Picture 3" descr="C:\Users\Michelle\AppData\Local\Microsoft\Windows\INetCache\Content.Word\Use Case Diagram3.jpg"/>
+          <wp:inline distT="0" distB="0" distL="0" distR="0" wp14:anchorId="0F6D0AA2" wp14:editId="3E36C08B">
+            <wp:extent cx="5727700" cy="2540000"/>
+            <wp:effectExtent l="0" t="0" r="12700" b="0"/>
+            <wp:docPr id="14" name="Picture 14" descr="Activity Diagram2"/>
             <wp:cNvGraphicFramePr>
               <a:graphicFrameLocks xmlns:a="http://schemas.openxmlformats.org/drawingml/2006/main" noChangeAspect="1"/>
             </wp:cNvGraphicFramePr>
@@ -3071,7 +3132,7 @@
               <a:graphicData uri="http://schemas.openxmlformats.org/drawingml/2006/picture">
                 <pic:pic xmlns:pic="http://schemas.openxmlformats.org/drawingml/2006/picture">
                   <pic:nvPicPr>
-                    <pic:cNvPr id="0" name="Picture 60" descr="C:\Users\Michelle\AppData\Local\Microsoft\Windows\INetCache\Content.Word\Use Case Diagram3.jpg"/>
+                    <pic:cNvPr id="0" name="Picture 6" descr="Activity Diagram2"/>
                     <pic:cNvPicPr>
                       <a:picLocks noChangeAspect="1" noChangeArrowheads="1"/>
                     </pic:cNvPicPr>
@@ -3092,7 +3153,7 @@
                   <pic:spPr bwMode="auto">
                     <a:xfrm>
                       <a:off x="0" y="0"/>
-                      <a:ext cx="5724525" cy="1828800"/>
+                      <a:ext cx="5727700" cy="2540000"/>
                     </a:xfrm>
                     <a:prstGeom prst="rect">
                       <a:avLst/>
@@ -3118,14 +3179,11 @@
           <w:numId w:val="4"/>
         </w:numPr>
       </w:pPr>
-      <w:bookmarkStart w:id="14" w:name="_Toc509934822"/>
-      <w:r>
-        <w:t>Use Case: End Goal: Check Leader board</w:t>
-      </w:r>
-      <w:r>
-        <w:t>/Achievements</w:t>
-      </w:r>
-      <w:bookmarkEnd w:id="14"/>
+      <w:bookmarkStart w:id="13" w:name="_Toc514403850"/>
+      <w:r>
+        <w:t>Login</w:t>
+      </w:r>
+      <w:bookmarkEnd w:id="13"/>
     </w:p>
     <w:p>
       <w:r>
@@ -3134,10 +3192,10 @@
           <w:lang w:eastAsia="en-AU"/>
         </w:rPr>
         <w:drawing>
-          <wp:inline distT="0" distB="0" distL="0" distR="0" wp14:anchorId="4F14826D" wp14:editId="60DC635E">
-            <wp:extent cx="5725160" cy="1772920"/>
-            <wp:effectExtent l="0" t="0" r="8890" b="0"/>
-            <wp:docPr id="2" name="Picture 3" descr="Use Case Diagram6"/>
+          <wp:inline distT="0" distB="0" distL="0" distR="0" wp14:anchorId="653DA7A4" wp14:editId="656E579D">
+            <wp:extent cx="5727700" cy="3213100"/>
+            <wp:effectExtent l="0" t="0" r="12700" b="12700"/>
+            <wp:docPr id="13" name="Picture 13" descr="Activity Diagram1"/>
             <wp:cNvGraphicFramePr>
               <a:graphicFrameLocks xmlns:a="http://schemas.openxmlformats.org/drawingml/2006/main" noChangeAspect="1"/>
             </wp:cNvGraphicFramePr>
@@ -3145,7 +3203,7 @@
               <a:graphicData uri="http://schemas.openxmlformats.org/drawingml/2006/picture">
                 <pic:pic xmlns:pic="http://schemas.openxmlformats.org/drawingml/2006/picture">
                   <pic:nvPicPr>
-                    <pic:cNvPr id="0" name="Picture 3" descr="Use Case Diagram6"/>
+                    <pic:cNvPr id="0" name="Picture 7" descr="Activity Diagram1"/>
                     <pic:cNvPicPr>
                       <a:picLocks noChangeAspect="1" noChangeArrowheads="1"/>
                     </pic:cNvPicPr>
@@ -3166,7 +3224,7 @@
                   <pic:spPr bwMode="auto">
                     <a:xfrm>
                       <a:off x="0" y="0"/>
-                      <a:ext cx="5725160" cy="1772920"/>
+                      <a:ext cx="5727700" cy="3213100"/>
                     </a:xfrm>
                     <a:prstGeom prst="rect">
                       <a:avLst/>
@@ -3187,20 +3245,18 @@
     <w:p>
       <w:pPr>
         <w:pStyle w:val="Heading3"/>
-      </w:pPr>
-      <w:r>
-        <w:t xml:space="preserve">                    </w:t>
-      </w:r>
-      <w:bookmarkStart w:id="15" w:name="_Toc510647834"/>
-      <w:r>
-        <w:t xml:space="preserve">vi)     </w:t>
-      </w:r>
-      <w:r>
-        <w:t>Use Case: End Goal:  User Submit Question</w:t>
-      </w:r>
-      <w:bookmarkEnd w:id="15"/>
-    </w:p>
-    <w:p/>
+        <w:numPr>
+          <w:ilvl w:val="2"/>
+          <w:numId w:val="4"/>
+        </w:numPr>
+      </w:pPr>
+      <w:bookmarkStart w:id="14" w:name="_Toc514403851"/>
+      <w:r>
+        <w:lastRenderedPageBreak/>
+        <w:t>Start a game</w:t>
+      </w:r>
+      <w:bookmarkEnd w:id="14"/>
+    </w:p>
     <w:p>
       <w:r>
         <w:rPr>
@@ -3208,10 +3264,10 @@
           <w:lang w:eastAsia="en-AU"/>
         </w:rPr>
         <w:drawing>
-          <wp:inline distT="0" distB="0" distL="0" distR="0" wp14:anchorId="257A022B" wp14:editId="3895D3AE">
-            <wp:extent cx="5332095" cy="770255"/>
-            <wp:effectExtent l="0" t="0" r="1905" b="0"/>
-            <wp:docPr id="1" name="Picture 1" descr="Use Case Diagram6"/>
+          <wp:inline distT="0" distB="0" distL="0" distR="0" wp14:anchorId="09552F08" wp14:editId="55D22083">
+            <wp:extent cx="5613400" cy="2463800"/>
+            <wp:effectExtent l="0" t="0" r="0" b="0"/>
+            <wp:docPr id="12" name="Picture 12" descr="Activity Diagram2"/>
             <wp:cNvGraphicFramePr>
               <a:graphicFrameLocks xmlns:a="http://schemas.openxmlformats.org/drawingml/2006/main" noChangeAspect="1"/>
             </wp:cNvGraphicFramePr>
@@ -3219,7 +3275,7 @@
               <a:graphicData uri="http://schemas.openxmlformats.org/drawingml/2006/picture">
                 <pic:pic xmlns:pic="http://schemas.openxmlformats.org/drawingml/2006/picture">
                   <pic:nvPicPr>
-                    <pic:cNvPr id="0" name="Picture 1" descr="Use Case Diagram6"/>
+                    <pic:cNvPr id="0" name="Picture 8" descr="Activity Diagram2"/>
                     <pic:cNvPicPr>
                       <a:picLocks noChangeAspect="1" noChangeArrowheads="1"/>
                     </pic:cNvPicPr>
@@ -3240,7 +3296,7 @@
                   <pic:spPr bwMode="auto">
                     <a:xfrm>
                       <a:off x="0" y="0"/>
-                      <a:ext cx="5332095" cy="770255"/>
+                      <a:ext cx="5613400" cy="2463800"/>
                     </a:xfrm>
                     <a:prstGeom prst="rect">
                       <a:avLst/>
@@ -3258,44 +3314,31 @@
       </w:r>
     </w:p>
     <w:p/>
-    <w:p/>
-    <w:p/>
-    <w:p/>
-    <w:p>
-      <w:pPr>
-        <w:pStyle w:val="Heading2"/>
+    <w:p>
+      <w:pPr>
+        <w:pStyle w:val="Heading3"/>
         <w:numPr>
-          <w:ilvl w:val="0"/>
-          <w:numId w:val="2"/>
+          <w:ilvl w:val="2"/>
+          <w:numId w:val="4"/>
         </w:numPr>
       </w:pPr>
-      <w:r>
-        <w:lastRenderedPageBreak/>
-        <w:t>Activity Diagrams</w:t>
-      </w:r>
-    </w:p>
-    <w:p>
-      <w:pPr>
-        <w:rPr>
-          <w:lang w:val="en-US"/>
-        </w:rPr>
-      </w:pPr>
-      <w:r>
-        <w:rPr>
-          <w:lang w:val="en-US"/>
-        </w:rPr>
-        <w:t>User Resumes Game Activity:</w:t>
-      </w:r>
+      <w:bookmarkStart w:id="15" w:name="_Toc514403852"/>
+      <w:r>
+        <w:t>Answer Question</w:t>
+      </w:r>
+      <w:bookmarkEnd w:id="15"/>
+    </w:p>
+    <w:p>
       <w:r>
         <w:rPr>
           <w:noProof/>
           <w:lang w:eastAsia="en-AU"/>
         </w:rPr>
         <w:drawing>
-          <wp:inline distT="0" distB="0" distL="0" distR="0" wp14:anchorId="574C9390" wp14:editId="658E7059">
-            <wp:extent cx="7288524" cy="6108065"/>
-            <wp:effectExtent l="5715" t="0" r="7620" b="7620"/>
-            <wp:docPr id="9" name="Picture 9" descr="../../../Downloads/User%20Resumes%20Game.jpg"/>
+          <wp:inline distT="0" distB="0" distL="0" distR="0" wp14:anchorId="23F9F38A" wp14:editId="572BA12B">
+            <wp:extent cx="5715000" cy="3416300"/>
+            <wp:effectExtent l="0" t="0" r="0" b="12700"/>
+            <wp:docPr id="7" name="Picture 7" descr="Activity Diagram3"/>
             <wp:cNvGraphicFramePr>
               <a:graphicFrameLocks xmlns:a="http://schemas.openxmlformats.org/drawingml/2006/main" noChangeAspect="1"/>
             </wp:cNvGraphicFramePr>
@@ -3303,77 +3346,13 @@
               <a:graphicData uri="http://schemas.openxmlformats.org/drawingml/2006/picture">
                 <pic:pic xmlns:pic="http://schemas.openxmlformats.org/drawingml/2006/picture">
                   <pic:nvPicPr>
-                    <pic:cNvPr id="0" name="Picture 4" descr="../../../Downloads/User%20Resumes%20Game.jpg"/>
-                    <pic:cNvPicPr>
-                      <a:picLocks noChangeAspect="1" noChangeArrowheads="1"/>
-                    </pic:cNvPicPr>
-                  </pic:nvPicPr>
-                  <pic:blipFill rotWithShape="1">
-                    <a:blip r:embed="rId9" cstate="print">
-                      <a:extLst>
-                        <a:ext uri="{28A0092B-C50C-407E-A947-70E740481C1C}">
-                          <a14:useLocalDpi xmlns:a14="http://schemas.microsoft.com/office/drawing/2010/main" val="0"/>
-                        </a:ext>
-                      </a:extLst>
-                    </a:blip>
-                    <a:srcRect r="4679"/>
-                    <a:stretch/>
-                  </pic:blipFill>
-                  <pic:spPr bwMode="auto">
-                    <a:xfrm rot="5400000">
-                      <a:off x="0" y="0"/>
-                      <a:ext cx="7294197" cy="6112819"/>
-                    </a:xfrm>
-                    <a:prstGeom prst="rect">
-                      <a:avLst/>
-                    </a:prstGeom>
-                    <a:noFill/>
-                    <a:ln>
-                      <a:noFill/>
-                    </a:ln>
-                    <a:extLst>
-                      <a:ext uri="{53640926-AAD7-44D8-BBD7-CCE9431645EC}">
-                        <a14:shadowObscured xmlns:a14="http://schemas.microsoft.com/office/drawing/2010/main"/>
-                      </a:ext>
-                    </a:extLst>
-                  </pic:spPr>
-                </pic:pic>
-              </a:graphicData>
-            </a:graphic>
-          </wp:inline>
-        </w:drawing>
-      </w:r>
-      <w:r>
-        <w:rPr>
-          <w:lang w:val="en-US"/>
-        </w:rPr>
-        <w:lastRenderedPageBreak/>
-        <w:t>User Starts New Game Activity:</w:t>
-      </w:r>
-      <w:r>
-        <w:rPr>
-          <w:noProof/>
-          <w:lang w:eastAsia="en-AU"/>
-        </w:rPr>
-        <w:drawing>
-          <wp:inline distT="0" distB="0" distL="0" distR="0" wp14:anchorId="7924FCB3" wp14:editId="40B424F9">
-            <wp:extent cx="5720080" cy="6581775"/>
-            <wp:effectExtent l="0" t="0" r="0" b="0"/>
-            <wp:docPr id="10" name="Picture 10" descr="../../../Downloads/User%20Starts%20New%20Game.jpg"/>
-            <wp:cNvGraphicFramePr>
-              <a:graphicFrameLocks xmlns:a="http://schemas.openxmlformats.org/drawingml/2006/main" noChangeAspect="1"/>
-            </wp:cNvGraphicFramePr>
-            <a:graphic xmlns:a="http://schemas.openxmlformats.org/drawingml/2006/main">
-              <a:graphicData uri="http://schemas.openxmlformats.org/drawingml/2006/picture">
-                <pic:pic xmlns:pic="http://schemas.openxmlformats.org/drawingml/2006/picture">
-                  <pic:nvPicPr>
-                    <pic:cNvPr id="0" name="Picture 5" descr="../../../Downloads/User%20Starts%20New%20Game.jpg"/>
+                    <pic:cNvPr id="0" name="Picture 9" descr="Activity Diagram3"/>
                     <pic:cNvPicPr>
                       <a:picLocks noChangeAspect="1" noChangeArrowheads="1"/>
                     </pic:cNvPicPr>
                   </pic:nvPicPr>
                   <pic:blipFill>
-                    <a:blip r:embed="rId10" cstate="print">
+                    <a:blip r:embed="rId9">
                       <a:extLst>
                         <a:ext uri="{28A0092B-C50C-407E-A947-70E740481C1C}">
                           <a14:useLocalDpi xmlns:a14="http://schemas.microsoft.com/office/drawing/2010/main" val="0"/>
@@ -3388,7 +3367,7 @@
                   <pic:spPr bwMode="auto">
                     <a:xfrm>
                       <a:off x="0" y="0"/>
-                      <a:ext cx="5720080" cy="6581775"/>
+                      <a:ext cx="5715000" cy="3416300"/>
                     </a:xfrm>
                     <a:prstGeom prst="rect">
                       <a:avLst/>
@@ -3407,103 +3386,30 @@
     </w:p>
     <w:p>
       <w:pPr>
-        <w:rPr>
-          <w:lang w:val="en-US"/>
-        </w:rPr>
-      </w:pPr>
-    </w:p>
-    <w:p>
-      <w:pPr>
-        <w:rPr>
-          <w:lang w:val="en-US"/>
-        </w:rPr>
-      </w:pPr>
-    </w:p>
-    <w:p>
-      <w:pPr>
-        <w:rPr>
-          <w:lang w:val="en-US"/>
-        </w:rPr>
-      </w:pPr>
-    </w:p>
-    <w:p>
-      <w:pPr>
-        <w:rPr>
-          <w:lang w:val="en-US"/>
-        </w:rPr>
-      </w:pPr>
-    </w:p>
-    <w:p>
-      <w:pPr>
-        <w:rPr>
-          <w:lang w:val="en-US"/>
-        </w:rPr>
-      </w:pPr>
-    </w:p>
-    <w:p>
-      <w:pPr>
-        <w:rPr>
-          <w:lang w:val="en-US"/>
-        </w:rPr>
-      </w:pPr>
-    </w:p>
-    <w:p>
-      <w:pPr>
-        <w:rPr>
-          <w:lang w:val="en-US"/>
-        </w:rPr>
-      </w:pPr>
-    </w:p>
-    <w:p>
-      <w:pPr>
-        <w:rPr>
-          <w:lang w:val="en-US"/>
-        </w:rPr>
-      </w:pPr>
-    </w:p>
-    <w:p>
-      <w:pPr>
-        <w:rPr>
-          <w:lang w:val="en-US"/>
-        </w:rPr>
-      </w:pPr>
-    </w:p>
-    <w:p>
-      <w:pPr>
-        <w:rPr>
-          <w:lang w:val="en-US"/>
-        </w:rPr>
-      </w:pPr>
-    </w:p>
-    <w:p>
-      <w:pPr>
-        <w:pStyle w:val="Heading2"/>
+        <w:pStyle w:val="Heading3"/>
         <w:numPr>
-          <w:ilvl w:val="0"/>
-          <w:numId w:val="2"/>
+          <w:ilvl w:val="2"/>
+          <w:numId w:val="4"/>
         </w:numPr>
       </w:pPr>
+      <w:bookmarkStart w:id="16" w:name="_Toc514403853"/>
       <w:r>
         <w:lastRenderedPageBreak/>
-        <w:t>Domain Model</w:t>
-      </w:r>
-    </w:p>
-    <w:p>
-      <w:pPr>
-        <w:rPr>
-          <w:lang w:val="en-US"/>
-        </w:rPr>
-      </w:pPr>
+        <w:t>Play round</w:t>
+      </w:r>
+      <w:bookmarkEnd w:id="16"/>
+    </w:p>
+    <w:p>
       <w:r>
         <w:rPr>
           <w:noProof/>
           <w:lang w:eastAsia="en-AU"/>
         </w:rPr>
         <w:drawing>
-          <wp:inline distT="0" distB="0" distL="0" distR="0" wp14:anchorId="3CFAB86A" wp14:editId="55D1C073">
-            <wp:extent cx="5727700" cy="3437890"/>
-            <wp:effectExtent l="0" t="0" r="12700" b="0"/>
-            <wp:docPr id="11" name="Picture 11" descr="Domain.jpg"/>
+          <wp:inline distT="0" distB="0" distL="0" distR="0" wp14:anchorId="55D5EC48" wp14:editId="0AD65CDA">
+            <wp:extent cx="5731510" cy="2936875"/>
+            <wp:effectExtent l="0" t="0" r="2540" b="0"/>
+            <wp:docPr id="1" name="Picture 1"/>
             <wp:cNvGraphicFramePr>
               <a:graphicFrameLocks xmlns:a="http://schemas.openxmlformats.org/drawingml/2006/main" noChangeAspect="1"/>
             </wp:cNvGraphicFramePr>
@@ -3511,7 +3417,81 @@
               <a:graphicData uri="http://schemas.openxmlformats.org/drawingml/2006/picture">
                 <pic:pic xmlns:pic="http://schemas.openxmlformats.org/drawingml/2006/picture">
                   <pic:nvPicPr>
-                    <pic:cNvPr id="0" name="Picture 2" descr="Domain.jpg"/>
+                    <pic:cNvPr id="1" name=""/>
+                    <pic:cNvPicPr/>
+                  </pic:nvPicPr>
+                  <pic:blipFill>
+                    <a:blip r:embed="rId10"/>
+                    <a:stretch>
+                      <a:fillRect/>
+                    </a:stretch>
+                  </pic:blipFill>
+                  <pic:spPr>
+                    <a:xfrm>
+                      <a:off x="0" y="0"/>
+                      <a:ext cx="5731510" cy="2936875"/>
+                    </a:xfrm>
+                    <a:prstGeom prst="rect">
+                      <a:avLst/>
+                    </a:prstGeom>
+                  </pic:spPr>
+                </pic:pic>
+              </a:graphicData>
+            </a:graphic>
+          </wp:inline>
+        </w:drawing>
+      </w:r>
+    </w:p>
+    <w:p>
+      <w:pPr>
+        <w:rPr>
+          <w:lang w:val="en-US"/>
+        </w:rPr>
+      </w:pPr>
+    </w:p>
+    <w:p>
+      <w:pPr>
+        <w:rPr>
+          <w:lang w:val="en-US"/>
+        </w:rPr>
+      </w:pPr>
+    </w:p>
+    <w:p>
+      <w:pPr>
+        <w:pStyle w:val="Heading2"/>
+        <w:numPr>
+          <w:ilvl w:val="0"/>
+          <w:numId w:val="2"/>
+        </w:numPr>
+      </w:pPr>
+      <w:r>
+        <w:t>Domain Model</w:t>
+      </w:r>
+    </w:p>
+    <w:p>
+      <w:pPr>
+        <w:rPr>
+          <w:lang w:val="en-US"/>
+        </w:rPr>
+      </w:pPr>
+      <w:r>
+        <w:rPr>
+          <w:noProof/>
+          <w:lang w:eastAsia="en-AU"/>
+        </w:rPr>
+        <w:drawing>
+          <wp:inline distT="0" distB="0" distL="0" distR="0" wp14:anchorId="0E7378FB" wp14:editId="443F37A7">
+            <wp:extent cx="5727700" cy="3330472"/>
+            <wp:effectExtent l="0" t="0" r="0" b="0"/>
+            <wp:docPr id="5" name="Picture 5" descr="Class Diagram1"/>
+            <wp:cNvGraphicFramePr>
+              <a:graphicFrameLocks xmlns:a="http://schemas.openxmlformats.org/drawingml/2006/main" noChangeAspect="1"/>
+            </wp:cNvGraphicFramePr>
+            <a:graphic xmlns:a="http://schemas.openxmlformats.org/drawingml/2006/main">
+              <a:graphicData uri="http://schemas.openxmlformats.org/drawingml/2006/picture">
+                <pic:pic xmlns:pic="http://schemas.openxmlformats.org/drawingml/2006/picture">
+                  <pic:nvPicPr>
+                    <pic:cNvPr id="0" name="Picture 2" descr="Class Diagram1"/>
                     <pic:cNvPicPr>
                       <a:picLocks noChangeAspect="1" noChangeArrowheads="1"/>
                     </pic:cNvPicPr>
@@ -3532,7 +3512,7 @@
                   <pic:spPr bwMode="auto">
                     <a:xfrm>
                       <a:off x="0" y="0"/>
-                      <a:ext cx="5727700" cy="3437890"/>
+                      <a:ext cx="5727700" cy="3330472"/>
                     </a:xfrm>
                     <a:prstGeom prst="rect">
                       <a:avLst/>
@@ -3656,9 +3636,87 @@
     <w:p/>
     <w:p>
       <w:pPr>
-        <w:rPr>
-          <w:b/>
-          <w:color w:val="FF0000"/>
+        <w:pStyle w:val="Heading2"/>
+        <w:numPr>
+          <w:ilvl w:val="0"/>
+          <w:numId w:val="2"/>
+        </w:numPr>
+      </w:pPr>
+      <w:r>
+        <w:t>Deployment Diagram</w:t>
+      </w:r>
+    </w:p>
+    <w:p/>
+    <w:p>
+      <w:r>
+        <w:rPr>
+          <w:noProof/>
+          <w:lang w:eastAsia="en-AU"/>
+        </w:rPr>
+        <w:drawing>
+          <wp:inline distT="0" distB="0" distL="0" distR="0" wp14:anchorId="574EF91C" wp14:editId="76429226">
+            <wp:extent cx="5719445" cy="1782445"/>
+            <wp:effectExtent l="0" t="0" r="0" b="0"/>
+            <wp:docPr id="4" name="Picture 4" descr="../ITC303%20-%20Dev%201/Deployment%20Diagram.png"/>
+            <wp:cNvGraphicFramePr>
+              <a:graphicFrameLocks xmlns:a="http://schemas.openxmlformats.org/drawingml/2006/main" noChangeAspect="1"/>
+            </wp:cNvGraphicFramePr>
+            <a:graphic xmlns:a="http://schemas.openxmlformats.org/drawingml/2006/main">
+              <a:graphicData uri="http://schemas.openxmlformats.org/drawingml/2006/picture">
+                <pic:pic xmlns:pic="http://schemas.openxmlformats.org/drawingml/2006/picture">
+                  <pic:nvPicPr>
+                    <pic:cNvPr id="0" name="Picture 1" descr="../ITC303%20-%20Dev%201/Deployment%20Diagram.png"/>
+                    <pic:cNvPicPr>
+                      <a:picLocks noChangeAspect="1" noChangeArrowheads="1"/>
+                    </pic:cNvPicPr>
+                  </pic:nvPicPr>
+                  <pic:blipFill>
+                    <a:blip r:embed="rId12">
+                      <a:extLst>
+                        <a:ext uri="{28A0092B-C50C-407E-A947-70E740481C1C}">
+                          <a14:useLocalDpi xmlns:a14="http://schemas.microsoft.com/office/drawing/2010/main" val="0"/>
+                        </a:ext>
+                      </a:extLst>
+                    </a:blip>
+                    <a:srcRect/>
+                    <a:stretch>
+                      <a:fillRect/>
+                    </a:stretch>
+                  </pic:blipFill>
+                  <pic:spPr bwMode="auto">
+                    <a:xfrm>
+                      <a:off x="0" y="0"/>
+                      <a:ext cx="5719445" cy="1782445"/>
+                    </a:xfrm>
+                    <a:prstGeom prst="rect">
+                      <a:avLst/>
+                    </a:prstGeom>
+                    <a:noFill/>
+                    <a:ln>
+                      <a:noFill/>
+                    </a:ln>
+                  </pic:spPr>
+                </pic:pic>
+              </a:graphicData>
+            </a:graphic>
+          </wp:inline>
+        </w:drawing>
+      </w:r>
+    </w:p>
+    <w:p/>
+    <w:p/>
+    <w:p>
+      <w:pPr>
+        <w:rPr>
+          <w:color w:val="000000" w:themeColor="text1"/>
+        </w:rPr>
+      </w:pPr>
+    </w:p>
+    <w:p>
+      <w:pPr>
+        <w:rPr>
+          <w:b/>
+          <w:color w:val="000000" w:themeColor="text1"/>
           <w:sz w:val="28"/>
           <w:szCs w:val="28"/>
           <w:lang w:val="en-US"/>
@@ -3667,39 +3725,134 @@
       <w:r>
         <w:rPr>
           <w:b/>
-          <w:color w:val="FF0000"/>
+          <w:color w:val="000000" w:themeColor="text1"/>
           <w:sz w:val="28"/>
           <w:szCs w:val="28"/>
           <w:lang w:val="en-US"/>
         </w:rPr>
         <w:t>9: Implementation of CCRD:</w:t>
       </w:r>
-    </w:p>
-    <w:p>
-      <w:r>
-        <w:t xml:space="preserve">Will need to get the info from Michelle’s document, but basically. The core use cases of answering a question and logging in need to be implemented. This uses all </w:t>
-      </w:r>
-      <w:r>
-        <w:t>architecture</w:t>
-      </w:r>
-      <w:r>
-        <w:t xml:space="preserve"> of the system. Setting up a new user and logging into the </w:t>
-      </w:r>
-      <w:r>
-        <w:t>application</w:t>
-      </w:r>
-      <w:r>
-        <w:t xml:space="preserve">, the downloading of </w:t>
-      </w:r>
-      <w:r>
-        <w:lastRenderedPageBreak/>
-        <w:t xml:space="preserve">questions to the phone, the playing of the game and then the updating of the database after the game in order to display accurate </w:t>
-      </w:r>
-      <w:r>
-        <w:t>leader board</w:t>
-      </w:r>
-      <w:r>
-        <w:t xml:space="preserve"> standings and results. </w:t>
+      <w:bookmarkStart w:id="17" w:name="_GoBack"/>
+      <w:bookmarkEnd w:id="17"/>
+    </w:p>
+    <w:p>
+      <w:r>
+        <w:t xml:space="preserve">As stated in the Initial Requirement Model, the CCRD use case involves the high level items of Register, Login, Answer Question and Submit Score. These use cases cover all of the necessary architecture for the entire system to be realised. </w:t>
+      </w:r>
+    </w:p>
+    <w:p/>
+    <w:p>
+      <w:r>
+        <w:rPr>
+          <w:b/>
+        </w:rPr>
+        <w:t xml:space="preserve">Register: </w:t>
+      </w:r>
+      <w:r>
+        <w:t xml:space="preserve">Requires input fields for necessary information as well as buttons for submitting the data. The application must have a connection to the database in order to submit the information and register the new user. If not connection is available this will not be possible and time out. Registering will submit the given information into the relevant fields in the player table on the MySQL database. A unique identifier will also be created at this point for the new user. Once this is complete the user is given feedback that is was successful and is logged in. </w:t>
+      </w:r>
+    </w:p>
+    <w:p/>
+    <w:p>
+      <w:r>
+        <w:rPr>
+          <w:b/>
+        </w:rPr>
+        <w:t xml:space="preserve">Log in: </w:t>
+      </w:r>
+      <w:r>
+        <w:t xml:space="preserve">Input fields are given to the user to authenticate themselves with a username/email and password. This will require a connection to the database. Once a connection is </w:t>
+      </w:r>
+      <w:r>
+        <w:t xml:space="preserve">made the given information is compared to the fields in the player table and if a match is found the player is logged in a feedback given. If not the player is notified that their supplied information is incorrect. </w:t>
+      </w:r>
+    </w:p>
+    <w:p/>
+    <w:p>
+      <w:r>
+        <w:t xml:space="preserve">Once a player has logged in before they will automatically be logged in each time they open the app as their username and password is stored locally inside the app for quicker log in. </w:t>
+      </w:r>
+    </w:p>
+    <w:p/>
+    <w:p>
+      <w:pPr>
+        <w:rPr>
+          <w:b/>
+        </w:rPr>
+      </w:pPr>
+      <w:r>
+        <w:rPr>
+          <w:b/>
+        </w:rPr>
+        <w:t>Answer Question:</w:t>
+      </w:r>
+    </w:p>
+    <w:p>
+      <w:r>
+        <w:t xml:space="preserve">All gameplay takes place inside the Game Controller. In order for a player to answer questions, firstly questions must be available for the player to answer. </w:t>
+      </w:r>
+    </w:p>
+    <w:p>
+      <w:r>
+        <w:t xml:space="preserve">When the player performs log in a connection to the database is established and all questions currently on the database are downloaded in a single JSON string. This string is stored inside the PlayerController, once this has been completed at least once offline gameplay is available. </w:t>
+      </w:r>
+    </w:p>
+    <w:p/>
+    <w:p>
+      <w:r>
+        <w:t xml:space="preserve">When the player launches the game the QuestionController is called and serializes the JSON into useable QuestionData objects containing a question, 4 answers and whether they are correct or incorrect. </w:t>
+      </w:r>
+    </w:p>
+    <w:p/>
+    <w:p>
+      <w:r>
+        <w:t xml:space="preserve">Before questions are shown they are randomised inside the questionPool array to ensure the player does not receive the same set of questions each time they PlayGame. The order of answers is also randomised. </w:t>
+      </w:r>
+    </w:p>
+    <w:p/>
+    <w:p>
+      <w:r>
+        <w:t xml:space="preserve">Inside the Game scene the player is presented with a UI containing the questionText and the four answers. When a user selects an answer the Game Controller determines if the selected answer is correct and changes the colour of the button, green or red, to reflect the response. </w:t>
+      </w:r>
+    </w:p>
+    <w:p/>
+    <w:p>
+      <w:r>
+        <w:t xml:space="preserve">At this point the game score is also updated for correct and incorrect responses. </w:t>
+      </w:r>
+    </w:p>
+    <w:p/>
+    <w:p/>
+    <w:p>
+      <w:pPr>
+        <w:rPr>
+          <w:b/>
+        </w:rPr>
+      </w:pPr>
+      <w:r>
+        <w:rPr>
+          <w:b/>
+        </w:rPr>
+        <w:t>Submit Score:</w:t>
+      </w:r>
+    </w:p>
+    <w:p>
+      <w:r>
+        <w:t xml:space="preserve">Submit Score is required to update the players total accumulated score over all games as well as to compare between their opponent. When a round or game is finished the score is </w:t>
+      </w:r>
+      <w:r>
+        <w:t xml:space="preserve">updated to the players accumulated score, a check is also made to see if this is a new highscore for the player. </w:t>
+      </w:r>
+    </w:p>
+    <w:p>
+      <w:r>
+        <w:t xml:space="preserve">The game controller then establishes a connection to the database and updates the game table with the scores. Once the player and </w:t>
+      </w:r>
+      <w:r>
+        <w:t>opponent’s</w:t>
+      </w:r>
+      <w:r>
+        <w:t xml:space="preserve"> data is received a winner is determined and the mobile clients display the result. </w:t>
       </w:r>
     </w:p>
     <w:sectPr>
@@ -4142,6 +4295,119 @@
     </w:lvl>
   </w:abstractNum>
   <w:abstractNum w:abstractNumId="4">
+    <w:nsid w:val="45EF3323"/>
+    <w:multiLevelType w:val="multilevel"/>
+    <w:tmpl w:val="2220A5C6"/>
+    <w:lvl w:ilvl="0">
+      <w:start w:val="1"/>
+      <w:numFmt w:val="lowerLetter"/>
+      <w:lvlText w:val="%1)"/>
+      <w:lvlJc w:val="left"/>
+      <w:pPr>
+        <w:ind w:left="720" w:hanging="360"/>
+      </w:pPr>
+      <w:rPr>
+        <w:rFonts w:asciiTheme="minorHAnsi" w:eastAsiaTheme="minorHAnsi" w:hAnsiTheme="minorHAnsi" w:cstheme="minorBidi" w:hint="default"/>
+      </w:rPr>
+    </w:lvl>
+    <w:lvl w:ilvl="1">
+      <w:start w:val="1"/>
+      <w:numFmt w:val="lowerLetter"/>
+      <w:lvlText w:val="%2)"/>
+      <w:lvlJc w:val="left"/>
+      <w:pPr>
+        <w:ind w:left="1080" w:hanging="360"/>
+      </w:pPr>
+      <w:rPr>
+        <w:rFonts w:hint="default"/>
+      </w:rPr>
+    </w:lvl>
+    <w:lvl w:ilvl="2">
+      <w:start w:val="1"/>
+      <w:numFmt w:val="lowerRoman"/>
+      <w:lvlText w:val="%3)"/>
+      <w:lvlJc w:val="left"/>
+      <w:pPr>
+        <w:ind w:left="1440" w:hanging="360"/>
+      </w:pPr>
+      <w:rPr>
+        <w:rFonts w:hint="default"/>
+      </w:rPr>
+    </w:lvl>
+    <w:lvl w:ilvl="3">
+      <w:start w:val="1"/>
+      <w:numFmt w:val="decimal"/>
+      <w:lvlText w:val="(%4)"/>
+      <w:lvlJc w:val="left"/>
+      <w:pPr>
+        <w:ind w:left="1800" w:hanging="360"/>
+      </w:pPr>
+      <w:rPr>
+        <w:rFonts w:hint="default"/>
+      </w:rPr>
+    </w:lvl>
+    <w:lvl w:ilvl="4">
+      <w:start w:val="1"/>
+      <w:numFmt w:val="lowerLetter"/>
+      <w:lvlText w:val="(%5)"/>
+      <w:lvlJc w:val="left"/>
+      <w:pPr>
+        <w:ind w:left="2160" w:hanging="360"/>
+      </w:pPr>
+      <w:rPr>
+        <w:rFonts w:hint="default"/>
+      </w:rPr>
+    </w:lvl>
+    <w:lvl w:ilvl="5">
+      <w:start w:val="1"/>
+      <w:numFmt w:val="lowerRoman"/>
+      <w:lvlText w:val="(%6)"/>
+      <w:lvlJc w:val="left"/>
+      <w:pPr>
+        <w:ind w:left="2520" w:hanging="360"/>
+      </w:pPr>
+      <w:rPr>
+        <w:rFonts w:hint="default"/>
+      </w:rPr>
+    </w:lvl>
+    <w:lvl w:ilvl="6">
+      <w:start w:val="1"/>
+      <w:numFmt w:val="decimal"/>
+      <w:lvlText w:val="%7."/>
+      <w:lvlJc w:val="left"/>
+      <w:pPr>
+        <w:ind w:left="2880" w:hanging="360"/>
+      </w:pPr>
+      <w:rPr>
+        <w:rFonts w:hint="default"/>
+      </w:rPr>
+    </w:lvl>
+    <w:lvl w:ilvl="7">
+      <w:start w:val="1"/>
+      <w:numFmt w:val="lowerLetter"/>
+      <w:lvlText w:val="%8."/>
+      <w:lvlJc w:val="left"/>
+      <w:pPr>
+        <w:ind w:left="3240" w:hanging="360"/>
+      </w:pPr>
+      <w:rPr>
+        <w:rFonts w:hint="default"/>
+      </w:rPr>
+    </w:lvl>
+    <w:lvl w:ilvl="8">
+      <w:start w:val="1"/>
+      <w:numFmt w:val="lowerRoman"/>
+      <w:lvlText w:val="%9."/>
+      <w:lvlJc w:val="left"/>
+      <w:pPr>
+        <w:ind w:left="3600" w:hanging="360"/>
+      </w:pPr>
+      <w:rPr>
+        <w:rFonts w:hint="default"/>
+      </w:rPr>
+    </w:lvl>
+  </w:abstractNum>
+  <w:abstractNum w:abstractNumId="5">
     <w:nsid w:val="5801734D"/>
     <w:multiLevelType w:val="multilevel"/>
     <w:tmpl w:val="F10CE3A4"/>
@@ -4254,7 +4520,7 @@
       </w:rPr>
     </w:lvl>
   </w:abstractNum>
-  <w:abstractNum w:abstractNumId="5">
+  <w:abstractNum w:abstractNumId="6">
     <w:nsid w:val="5B1D25F9"/>
     <w:multiLevelType w:val="hybridMultilevel"/>
     <w:tmpl w:val="F6FA55B2"/>
@@ -4343,7 +4609,7 @@
       </w:pPr>
     </w:lvl>
   </w:abstractNum>
-  <w:abstractNum w:abstractNumId="6">
+  <w:abstractNum w:abstractNumId="7">
     <w:nsid w:val="5E9846F7"/>
     <w:multiLevelType w:val="hybridMultilevel"/>
     <w:tmpl w:val="0AAA743A"/>
@@ -4432,7 +4698,7 @@
       </w:pPr>
     </w:lvl>
   </w:abstractNum>
-  <w:abstractNum w:abstractNumId="7">
+  <w:abstractNum w:abstractNumId="8">
     <w:nsid w:val="6B2359C1"/>
     <w:multiLevelType w:val="hybridMultilevel"/>
     <w:tmpl w:val="94B21618"/>
@@ -4544,7 +4810,7 @@
       </w:rPr>
     </w:lvl>
   </w:abstractNum>
-  <w:abstractNum w:abstractNumId="8">
+  <w:abstractNum w:abstractNumId="9">
     <w:nsid w:val="71BF09C7"/>
     <w:multiLevelType w:val="hybridMultilevel"/>
     <w:tmpl w:val="1C14AAC6"/>
@@ -4633,7 +4899,7 @@
       </w:pPr>
     </w:lvl>
   </w:abstractNum>
-  <w:abstractNum w:abstractNumId="9">
+  <w:abstractNum w:abstractNumId="10">
     <w:nsid w:val="769E4BCD"/>
     <w:multiLevelType w:val="hybridMultilevel"/>
     <w:tmpl w:val="B5B8C53E"/>
@@ -4746,16 +5012,16 @@
     </w:lvl>
   </w:abstractNum>
   <w:num w:numId="1">
-    <w:abstractNumId w:val="7"/>
+    <w:abstractNumId w:val="8"/>
   </w:num>
   <w:num w:numId="2">
     <w:abstractNumId w:val="1"/>
   </w:num>
   <w:num w:numId="3">
-    <w:abstractNumId w:val="6"/>
+    <w:abstractNumId w:val="7"/>
   </w:num>
   <w:num w:numId="4">
-    <w:abstractNumId w:val="4"/>
+    <w:abstractNumId w:val="5"/>
   </w:num>
   <w:num w:numId="5">
     <w:abstractNumId w:val="2"/>
@@ -4764,16 +5030,19 @@
     <w:abstractNumId w:val="3"/>
   </w:num>
   <w:num w:numId="7">
-    <w:abstractNumId w:val="5"/>
+    <w:abstractNumId w:val="6"/>
   </w:num>
   <w:num w:numId="8">
-    <w:abstractNumId w:val="9"/>
+    <w:abstractNumId w:val="10"/>
   </w:num>
   <w:num w:numId="9">
     <w:abstractNumId w:val="0"/>
   </w:num>
   <w:num w:numId="10">
-    <w:abstractNumId w:val="8"/>
+    <w:abstractNumId w:val="9"/>
+  </w:num>
+  <w:num w:numId="11">
+    <w:abstractNumId w:val="4"/>
   </w:num>
 </w:numbering>
 </file>

</xml_diff>

<commit_message>
FInal Architecture and Game Design Doc
</commit_message>
<xml_diff>
--- a/Architecture.docx
+++ b/Architecture.docx
@@ -1,6 +1,6 @@
 
 <file path=word/document.xml><?xml version="1.0" encoding="utf-8"?>
-<w:document xmlns:wpc="http://schemas.microsoft.com/office/word/2010/wordprocessingCanvas" xmlns:mc="http://schemas.openxmlformats.org/markup-compatibility/2006" xmlns:o="urn:schemas-microsoft-com:office:office" xmlns:r="http://schemas.openxmlformats.org/officeDocument/2006/relationships" xmlns:m="http://schemas.openxmlformats.org/officeDocument/2006/math" xmlns:v="urn:schemas-microsoft-com:vml" xmlns:wp14="http://schemas.microsoft.com/office/word/2010/wordprocessingDrawing" xmlns:wp="http://schemas.openxmlformats.org/drawingml/2006/wordprocessingDrawing" xmlns:w10="urn:schemas-microsoft-com:office:word" xmlns:w="http://schemas.openxmlformats.org/wordprocessingml/2006/main" xmlns:w14="http://schemas.microsoft.com/office/word/2010/wordml" xmlns:w15="http://schemas.microsoft.com/office/word/2012/wordml" xmlns:wpg="http://schemas.microsoft.com/office/word/2010/wordprocessingGroup" xmlns:wpi="http://schemas.microsoft.com/office/word/2010/wordprocessingInk" xmlns:wne="http://schemas.microsoft.com/office/word/2006/wordml" xmlns:wps="http://schemas.microsoft.com/office/word/2010/wordprocessingShape" mc:Ignorable="w14 w15 wp14">
+<w:document xmlns:wpc="http://schemas.microsoft.com/office/word/2010/wordprocessingCanvas" xmlns:mo="http://schemas.microsoft.com/office/mac/office/2008/main" xmlns:mc="http://schemas.openxmlformats.org/markup-compatibility/2006" xmlns:mv="urn:schemas-microsoft-com:mac:vml" xmlns:o="urn:schemas-microsoft-com:office:office" xmlns:r="http://schemas.openxmlformats.org/officeDocument/2006/relationships" xmlns:m="http://schemas.openxmlformats.org/officeDocument/2006/math" xmlns:v="urn:schemas-microsoft-com:vml" xmlns:wp14="http://schemas.microsoft.com/office/word/2010/wordprocessingDrawing" xmlns:wp="http://schemas.openxmlformats.org/drawingml/2006/wordprocessingDrawing" xmlns:w10="urn:schemas-microsoft-com:office:word" xmlns:w="http://schemas.openxmlformats.org/wordprocessingml/2006/main" xmlns:w14="http://schemas.microsoft.com/office/word/2010/wordml" xmlns:w15="http://schemas.microsoft.com/office/word/2012/wordml" xmlns:wpg="http://schemas.microsoft.com/office/word/2010/wordprocessingGroup" xmlns:wpi="http://schemas.microsoft.com/office/word/2010/wordprocessingInk" xmlns:wne="http://schemas.microsoft.com/office/word/2006/wordml" xmlns:wps="http://schemas.microsoft.com/office/word/2010/wordprocessingShape" mc:Ignorable="w14 w15 wp14">
   <w:body>
     <w:p>
       <w:pPr>
@@ -34,8 +34,6 @@
         </w:rPr>
         <w:t>:</w:t>
       </w:r>
-      <w:bookmarkStart w:id="0" w:name="_GoBack"/>
-      <w:bookmarkEnd w:id="0"/>
     </w:p>
     <w:p>
       <w:pPr>
@@ -85,7 +83,7 @@
         <w:rPr>
           <w:rStyle w:val="CommentReference"/>
         </w:rPr>
-        <w:commentReference w:id="1"/>
+        <w:commentReference w:id="0"/>
       </w:r>
     </w:p>
     <w:p>
@@ -238,185 +236,177 @@
         <w:rPr>
           <w:lang w:val="en-US"/>
         </w:rPr>
-        <w:t>server running a MySQL database. This should be sufficient</w:t>
-      </w:r>
-      <w:commentRangeStart w:id="2"/>
-      <w:r>
-        <w:rPr>
-          <w:lang w:val="en-US"/>
-        </w:rPr>
-        <w:t xml:space="preserve"> </w:t>
-      </w:r>
-      <w:commentRangeEnd w:id="2"/>
+        <w:t xml:space="preserve">server running a MySQL </w:t>
+      </w:r>
+      <w:proofErr w:type="spellStart"/>
+      <w:proofErr w:type="gramStart"/>
+      <w:r>
+        <w:rPr>
+          <w:lang w:val="en-US"/>
+        </w:rPr>
+        <w:t>database</w:t>
+      </w:r>
+      <w:r>
+        <w:rPr>
+          <w:lang w:val="en-US"/>
+        </w:rPr>
+        <w:t>.The</w:t>
+      </w:r>
+      <w:proofErr w:type="spellEnd"/>
+      <w:proofErr w:type="gramEnd"/>
+      <w:r>
+        <w:rPr>
+          <w:lang w:val="en-US"/>
+        </w:rPr>
+        <w:t xml:space="preserve"> database will be sufficient for our proposed plan and also allow cross platform play. </w:t>
+      </w:r>
+    </w:p>
+    <w:p>
+      <w:pPr>
+        <w:rPr>
+          <w:lang w:val="en-US"/>
+        </w:rPr>
+      </w:pPr>
+      <w:r>
+        <w:rPr>
+          <w:lang w:val="en-US"/>
+        </w:rPr>
+        <w:t>We want to reach</w:t>
+      </w:r>
+      <w:r>
+        <w:rPr>
+          <w:lang w:val="en-US"/>
+        </w:rPr>
+        <w:t xml:space="preserve"> as many people as possible in our target demographic so opening this up to cross platform across iOS and Android will reach more people. Also by making the game cross platform this will bring more players online and allow for faster match making and bring more change to global leaderboards. </w:t>
+      </w:r>
+    </w:p>
+    <w:p>
+      <w:pPr>
+        <w:rPr>
+          <w:lang w:val="en-US"/>
+        </w:rPr>
+      </w:pPr>
+      <w:r>
+        <w:rPr>
+          <w:lang w:val="en-US"/>
+        </w:rPr>
+        <w:t xml:space="preserve">More specifically we will have </w:t>
+      </w:r>
+      <w:r>
+        <w:rPr>
+          <w:lang w:val="en-US"/>
+        </w:rPr>
+        <w:t xml:space="preserve">two players play online in a choice quiz game against each other. As well as having a global leaderboard and a </w:t>
+      </w:r>
+      <w:r>
+        <w:rPr>
+          <w:lang w:val="en-US"/>
+        </w:rPr>
+        <w:t>multitude</w:t>
+      </w:r>
+      <w:r>
+        <w:rPr>
+          <w:lang w:val="en-US"/>
+        </w:rPr>
+        <w:t xml:space="preserve"> of available questions. The game will determine a winner and then update their individual and worldwide leader board. The game also allows players to be a part of multiple games simultaneously, allowing players to start new games or continue existing ones. </w:t>
+      </w:r>
+    </w:p>
+    <w:p>
+      <w:pPr>
+        <w:rPr>
+          <w:lang w:val="en-US"/>
+        </w:rPr>
+      </w:pPr>
+      <w:r>
+        <w:rPr>
+          <w:lang w:val="en-US"/>
+        </w:rPr>
+        <w:t xml:space="preserve">Additionally, users will be able to play in a single player version of this game. </w:t>
+      </w:r>
+    </w:p>
+    <w:p>
+      <w:pPr>
+        <w:rPr>
+          <w:lang w:val="en-US"/>
+        </w:rPr>
+      </w:pPr>
+    </w:p>
+    <w:p>
+      <w:pPr>
+        <w:rPr>
+          <w:lang w:val="en-US"/>
+        </w:rPr>
+      </w:pPr>
+      <w:r>
+        <w:rPr>
+          <w:lang w:val="en-US"/>
+        </w:rPr>
+        <w:t xml:space="preserve">Based on the overall goals set out in the vision document the following are the high priority NFR’s. Usability, Reliability, Performance and Maintainability. </w:t>
+      </w:r>
+    </w:p>
+    <w:p>
+      <w:pPr>
+        <w:rPr>
+          <w:lang w:val="en-US"/>
+        </w:rPr>
+      </w:pPr>
+    </w:p>
+    <w:p>
+      <w:pPr>
+        <w:rPr>
+          <w:lang w:val="en-US"/>
+        </w:rPr>
+      </w:pPr>
+      <w:r>
+        <w:rPr>
+          <w:b/>
+          <w:lang w:val="en-US"/>
+        </w:rPr>
+        <w:t>Usability</w:t>
+      </w:r>
+      <w:r>
+        <w:rPr>
+          <w:lang w:val="en-US"/>
+        </w:rPr>
+        <w:t xml:space="preserve"> is the most important NFR as without a usable system all other NFR’s can</w:t>
+      </w:r>
+      <w:r>
+        <w:rPr>
+          <w:lang w:val="en-US"/>
+        </w:rPr>
+        <w:t>’</w:t>
+      </w:r>
+      <w:r>
+        <w:rPr>
+          <w:lang w:val="en-US"/>
+        </w:rPr>
+        <w:t xml:space="preserve">t even be considered. The game is intended to be run on mobile devices and have a UI catered to those users. The game must be intuitive and </w:t>
+      </w:r>
+      <w:commentRangeStart w:id="1"/>
+      <w:r>
+        <w:rPr>
+          <w:lang w:val="en-US"/>
+        </w:rPr>
+        <w:t>s</w:t>
+      </w:r>
+      <w:r>
+        <w:rPr>
+          <w:lang w:val="en-US"/>
+        </w:rPr>
+        <w:t>elf-</w:t>
+      </w:r>
+      <w:r>
+        <w:rPr>
+          <w:lang w:val="en-US"/>
+        </w:rPr>
+        <w:t xml:space="preserve">explanatory </w:t>
+      </w:r>
+      <w:commentRangeEnd w:id="1"/>
       <w:r>
         <w:rPr>
           <w:rStyle w:val="CommentReference"/>
         </w:rPr>
-        <w:commentReference w:id="2"/>
-      </w:r>
-      <w:r>
-        <w:rPr>
-          <w:lang w:val="en-US"/>
-        </w:rPr>
-        <w:t xml:space="preserve">and also allow our game to be cross platform, </w:t>
-      </w:r>
-      <w:commentRangeStart w:id="3"/>
-      <w:r>
-        <w:rPr>
-          <w:lang w:val="en-US"/>
-        </w:rPr>
-        <w:t xml:space="preserve">as we are not depending on a specific service only accessible from one mobile operating system. </w:t>
-      </w:r>
-      <w:commentRangeEnd w:id="3"/>
-      <w:r>
-        <w:rPr>
-          <w:rStyle w:val="CommentReference"/>
-        </w:rPr>
-        <w:commentReference w:id="3"/>
-      </w:r>
-    </w:p>
-    <w:p>
-      <w:pPr>
-        <w:rPr>
-          <w:lang w:val="en-US"/>
-        </w:rPr>
-      </w:pPr>
-      <w:r>
-        <w:rPr>
-          <w:lang w:val="en-US"/>
-        </w:rPr>
-        <w:t xml:space="preserve">We want to target as many people as possible in our target demographic so opening this up to cross platform across iOS and Android will reach more people. Also by making the game cross platform this will bring more players online and allow for faster match making and bring more change to global leaderboards. </w:t>
-      </w:r>
-    </w:p>
-    <w:p>
-      <w:pPr>
-        <w:rPr>
-          <w:lang w:val="en-US"/>
-        </w:rPr>
-      </w:pPr>
-      <w:r>
-        <w:rPr>
-          <w:lang w:val="en-US"/>
-        </w:rPr>
-        <w:t xml:space="preserve">More specifically we will have </w:t>
-      </w:r>
-      <w:r>
-        <w:rPr>
-          <w:lang w:val="en-US"/>
-        </w:rPr>
-        <w:t xml:space="preserve">two players play online in a choice quiz game against each other. As well as having a global leaderboard and a </w:t>
-      </w:r>
-      <w:r>
-        <w:rPr>
-          <w:lang w:val="en-US"/>
-        </w:rPr>
-        <w:t>multitude</w:t>
-      </w:r>
-      <w:r>
-        <w:rPr>
-          <w:lang w:val="en-US"/>
-        </w:rPr>
-        <w:t xml:space="preserve"> of available questions. The game will determine a winner and then update their individual and worldwide leader board. The game also allows players to be a part of multiple games simultaneously, allowing players to start new games or continue existing ones. </w:t>
-      </w:r>
-    </w:p>
-    <w:p>
-      <w:pPr>
-        <w:rPr>
-          <w:lang w:val="en-US"/>
-        </w:rPr>
-      </w:pPr>
-      <w:r>
-        <w:rPr>
-          <w:lang w:val="en-US"/>
-        </w:rPr>
-        <w:t xml:space="preserve">Additionally, users will be able to play in a single player version of this game. </w:t>
-      </w:r>
-    </w:p>
-    <w:p>
-      <w:pPr>
-        <w:rPr>
-          <w:lang w:val="en-US"/>
-        </w:rPr>
-      </w:pPr>
-    </w:p>
-    <w:p>
-      <w:pPr>
-        <w:rPr>
-          <w:lang w:val="en-US"/>
-        </w:rPr>
-      </w:pPr>
-      <w:r>
-        <w:rPr>
-          <w:lang w:val="en-US"/>
-        </w:rPr>
-        <w:t xml:space="preserve">Based on the overall goals set out in the vision document the following are the high priority NFR’s. Usability, Reliability, Performance and Maintainability. </w:t>
-      </w:r>
-    </w:p>
-    <w:p>
-      <w:pPr>
-        <w:rPr>
-          <w:lang w:val="en-US"/>
-        </w:rPr>
-      </w:pPr>
-    </w:p>
-    <w:p>
-      <w:pPr>
-        <w:rPr>
-          <w:lang w:val="en-US"/>
-        </w:rPr>
-      </w:pPr>
-      <w:r>
-        <w:rPr>
-          <w:b/>
-          <w:lang w:val="en-US"/>
-        </w:rPr>
-        <w:t>Usability</w:t>
-      </w:r>
-      <w:r>
-        <w:rPr>
-          <w:lang w:val="en-US"/>
-        </w:rPr>
-        <w:t xml:space="preserve"> is the most important NFR as without a usable system all other NFR’s can</w:t>
-      </w:r>
-      <w:r>
-        <w:rPr>
-          <w:lang w:val="en-US"/>
-        </w:rPr>
-        <w:t>’</w:t>
-      </w:r>
-      <w:r>
-        <w:rPr>
-          <w:lang w:val="en-US"/>
-        </w:rPr>
-        <w:t xml:space="preserve">t even be considered. The game is intended to be run on mobile devices and have a UI catered to those users. The game must be intuitive and </w:t>
-      </w:r>
-      <w:commentRangeStart w:id="4"/>
-      <w:proofErr w:type="spellStart"/>
-      <w:r>
-        <w:rPr>
-          <w:lang w:val="en-US"/>
-        </w:rPr>
-        <w:t>s</w:t>
-      </w:r>
-      <w:r>
-        <w:rPr>
-          <w:lang w:val="en-US"/>
-        </w:rPr>
-        <w:t>elf explanatory</w:t>
-      </w:r>
-      <w:proofErr w:type="spellEnd"/>
-      <w:r>
-        <w:rPr>
-          <w:lang w:val="en-US"/>
-        </w:rPr>
-        <w:t xml:space="preserve"> </w:t>
-      </w:r>
-      <w:commentRangeEnd w:id="4"/>
-      <w:r>
-        <w:rPr>
-          <w:rStyle w:val="CommentReference"/>
-        </w:rPr>
-        <w:commentReference w:id="4"/>
+        <w:commentReference w:id="1"/>
       </w:r>
       <w:r>
         <w:rPr>
@@ -673,40 +663,25 @@
         </w:rPr>
         <w:t xml:space="preserve">Each user must have an internet connection in order to play a </w:t>
       </w:r>
-      <w:commentRangeStart w:id="5"/>
-      <w:proofErr w:type="spellStart"/>
-      <w:r>
-        <w:rPr>
-          <w:lang w:val="en-US"/>
-        </w:rPr>
-        <w:t>m</w:t>
-      </w:r>
-      <w:r>
-        <w:rPr>
-          <w:b/>
-          <w:lang w:val="en-US"/>
-        </w:rPr>
-        <w:t xml:space="preserve">ulti </w:t>
-      </w:r>
-      <w:r>
-        <w:rPr>
-          <w:lang w:val="en-US"/>
-        </w:rPr>
-        <w:t>player</w:t>
-      </w:r>
-      <w:proofErr w:type="spellEnd"/>
-      <w:r>
-        <w:rPr>
-          <w:lang w:val="en-US"/>
-        </w:rPr>
-        <w:t xml:space="preserve"> </w:t>
-      </w:r>
-      <w:commentRangeEnd w:id="5"/>
+      <w:r>
+        <w:rPr>
+          <w:lang w:val="en-US"/>
+        </w:rPr>
+        <w:t>multi-</w:t>
+      </w:r>
+      <w:commentRangeStart w:id="2"/>
+      <w:r>
+        <w:rPr>
+          <w:lang w:val="en-US"/>
+        </w:rPr>
+        <w:t xml:space="preserve">player </w:t>
+      </w:r>
+      <w:commentRangeEnd w:id="2"/>
       <w:r>
         <w:rPr>
           <w:rStyle w:val="CommentReference"/>
         </w:rPr>
-        <w:commentReference w:id="5"/>
+        <w:commentReference w:id="2"/>
       </w:r>
       <w:r>
         <w:rPr>
@@ -1394,7 +1369,30 @@
         <w:rPr>
           <w:rStyle w:val="CommentReference"/>
         </w:rPr>
-        <w:commentReference w:id="6"/>
+        <w:commentReference w:id="3"/>
+      </w:r>
+      <w:r>
+        <w:rPr>
+          <w:color w:val="000000" w:themeColor="text1"/>
+          <w:lang w:val="en-US"/>
+        </w:rPr>
+        <w:t xml:space="preserve">Or log in </w:t>
+      </w:r>
+      <w:proofErr w:type="gramStart"/>
+      <w:r>
+        <w:rPr>
+          <w:color w:val="000000" w:themeColor="text1"/>
+          <w:lang w:val="en-US"/>
+        </w:rPr>
+        <w:t>a</w:t>
+      </w:r>
+      <w:proofErr w:type="gramEnd"/>
+      <w:r>
+        <w:rPr>
+          <w:color w:val="000000" w:themeColor="text1"/>
+          <w:lang w:val="en-US"/>
+        </w:rPr>
+        <w:t xml:space="preserve"> as a guest. </w:t>
       </w:r>
     </w:p>
     <w:p>
@@ -1819,20 +1817,27 @@
         </w:rPr>
         <w:t xml:space="preserve">ous experience in implementing and it is </w:t>
       </w:r>
-      <w:commentRangeStart w:id="7"/>
-      <w:r>
-        <w:rPr>
-          <w:color w:val="000000" w:themeColor="text1"/>
-          <w:lang w:val="en-US"/>
-        </w:rPr>
-        <w:t>ab</w:t>
-      </w:r>
-      <w:commentRangeEnd w:id="7"/>
+      <w:commentRangeStart w:id="4"/>
+      <w:r>
+        <w:rPr>
+          <w:color w:val="000000" w:themeColor="text1"/>
+          <w:lang w:val="en-US"/>
+        </w:rPr>
+        <w:t>a</w:t>
+      </w:r>
+      <w:commentRangeEnd w:id="4"/>
+      <w:r>
+        <w:rPr>
+          <w:color w:val="000000" w:themeColor="text1"/>
+          <w:lang w:val="en-US"/>
+        </w:rPr>
+        <w:t>n</w:t>
+      </w:r>
       <w:r>
         <w:rPr>
           <w:rStyle w:val="CommentReference"/>
         </w:rPr>
-        <w:commentReference w:id="7"/>
+        <w:commentReference w:id="4"/>
       </w:r>
       <w:r>
         <w:rPr>
@@ -2107,45 +2112,20 @@
           <w:lang w:val="en-US"/>
         </w:rPr>
         <w:lastRenderedPageBreak/>
-        <w:t xml:space="preserve">Refers to the </w:t>
-      </w:r>
-      <w:proofErr w:type="spellStart"/>
-      <w:r>
-        <w:rPr>
-          <w:color w:val="000000" w:themeColor="text1"/>
-          <w:lang w:val="en-US"/>
-        </w:rPr>
-        <w:t>mult</w:t>
-      </w:r>
-      <w:commentRangeStart w:id="8"/>
-      <w:r>
-        <w:rPr>
-          <w:color w:val="000000" w:themeColor="text1"/>
-          <w:lang w:val="en-US"/>
-        </w:rPr>
-        <w:t xml:space="preserve">i </w:t>
-      </w:r>
-      <w:commentRangeEnd w:id="8"/>
+        <w:t>Refers to the multi</w:t>
+      </w:r>
       <w:r>
         <w:rPr>
           <w:rStyle w:val="CommentReference"/>
         </w:rPr>
-        <w:commentReference w:id="8"/>
-      </w:r>
-      <w:r>
-        <w:rPr>
-          <w:color w:val="000000" w:themeColor="text1"/>
-          <w:lang w:val="en-US"/>
-        </w:rPr>
-        <w:t>player</w:t>
-      </w:r>
-      <w:proofErr w:type="spellEnd"/>
-      <w:r>
-        <w:rPr>
-          <w:color w:val="000000" w:themeColor="text1"/>
-          <w:lang w:val="en-US"/>
-        </w:rPr>
-        <w:t xml:space="preserve"> functionality allowing players to play against each other. Curren</w:t>
+        <w:t>-</w:t>
+      </w:r>
+      <w:r>
+        <w:rPr>
+          <w:color w:val="000000" w:themeColor="text1"/>
+          <w:lang w:val="en-US"/>
+        </w:rPr>
+        <w:t>layer functionality allowing players to play against each other. Curren</w:t>
       </w:r>
       <w:r>
         <w:rPr>
@@ -2192,6 +2172,8 @@
         </w:rPr>
         <w:t xml:space="preserve">User Login: </w:t>
       </w:r>
+      <w:bookmarkStart w:id="5" w:name="_GoBack"/>
+      <w:bookmarkEnd w:id="5"/>
     </w:p>
     <w:p>
       <w:pPr>
@@ -2432,11 +2414,19 @@
         <w:pStyle w:val="Heading3"/>
         <w:ind w:firstLine="720"/>
       </w:pPr>
-      <w:bookmarkStart w:id="9" w:name="_Toc514403778"/>
-      <w:r>
-        <w:t>i)         Use  Case: Register</w:t>
-      </w:r>
-      <w:bookmarkEnd w:id="9"/>
+      <w:bookmarkStart w:id="6" w:name="_Toc514403778"/>
+      <w:r>
+        <w:t xml:space="preserve">i)         </w:t>
+      </w:r>
+      <w:proofErr w:type="gramStart"/>
+      <w:r>
+        <w:t>Use  Case</w:t>
+      </w:r>
+      <w:proofErr w:type="gramEnd"/>
+      <w:r>
+        <w:t>: Register</w:t>
+      </w:r>
+      <w:bookmarkEnd w:id="6"/>
       <w:r>
         <w:t xml:space="preserve">  </w:t>
       </w:r>
@@ -2472,14 +2462,14 @@
       <w:r>
         <w:t xml:space="preserve">             </w:t>
       </w:r>
-      <w:bookmarkStart w:id="10" w:name="_Toc514403779"/>
+      <w:bookmarkStart w:id="7" w:name="_Toc514403779"/>
       <w:r>
         <w:t>ii)         Use Case:</w:t>
       </w:r>
       <w:r>
         <w:t xml:space="preserve"> Login</w:t>
       </w:r>
-      <w:bookmarkEnd w:id="10"/>
+      <w:bookmarkEnd w:id="7"/>
     </w:p>
     <w:p>
       <w:pPr>
@@ -2519,7 +2509,7 @@
         <w:pStyle w:val="Heading3"/>
         <w:ind w:firstLine="720"/>
       </w:pPr>
-      <w:bookmarkStart w:id="11" w:name="_Toc514403780"/>
+      <w:bookmarkStart w:id="8" w:name="_Toc514403780"/>
       <w:r>
         <w:t>iii)</w:t>
       </w:r>
@@ -2530,12 +2520,20 @@
         <w:t xml:space="preserve">Use Case: </w:t>
       </w:r>
       <w:r>
-        <w:t xml:space="preserve">Login Registered users-Sub-function </w:t>
+        <w:t xml:space="preserve">Login Registered </w:t>
+      </w:r>
+      <w:proofErr w:type="gramStart"/>
+      <w:r>
+        <w:t>users</w:t>
+      </w:r>
+      <w:proofErr w:type="gramEnd"/>
+      <w:r>
+        <w:t xml:space="preserve">-Sub-function </w:t>
       </w:r>
       <w:r>
         <w:t>End Goal: Login</w:t>
       </w:r>
-      <w:bookmarkEnd w:id="11"/>
+      <w:bookmarkEnd w:id="8"/>
     </w:p>
     <w:p>
       <w:pPr>
@@ -2590,7 +2588,7 @@
         <w:pStyle w:val="Heading3"/>
         <w:ind w:firstLine="720"/>
       </w:pPr>
-      <w:bookmarkStart w:id="12" w:name="_Toc514403781"/>
+      <w:bookmarkStart w:id="9" w:name="_Toc514403781"/>
       <w:r>
         <w:t>iv)</w:t>
       </w:r>
@@ -2604,15 +2602,20 @@
         <w:t>with Facebook</w:t>
       </w:r>
       <w:r>
-        <w:t>-Sub-function</w:t>
-      </w:r>
+        <w:t>-Sub-</w:t>
+      </w:r>
+      <w:proofErr w:type="gramStart"/>
+      <w:r>
+        <w:t>function</w:t>
+      </w:r>
+      <w:proofErr w:type="gramEnd"/>
       <w:r>
         <w:t xml:space="preserve"> </w:t>
       </w:r>
       <w:r>
         <w:t>End Goal: Login</w:t>
       </w:r>
-      <w:bookmarkEnd w:id="12"/>
+      <w:bookmarkEnd w:id="9"/>
     </w:p>
     <w:p>
       <w:pPr>
@@ -2646,7 +2649,7 @@
         <w:pStyle w:val="Heading3"/>
         <w:ind w:firstLine="720"/>
       </w:pPr>
-      <w:bookmarkStart w:id="13" w:name="_Toc514403782"/>
+      <w:bookmarkStart w:id="10" w:name="_Toc514403782"/>
       <w:r>
         <w:t>v)</w:t>
       </w:r>
@@ -2660,15 +2663,20 @@
         <w:t xml:space="preserve"> Google Play Services</w:t>
       </w:r>
       <w:r>
-        <w:t>-Sub-function</w:t>
-      </w:r>
+        <w:t>-Sub-</w:t>
+      </w:r>
+      <w:proofErr w:type="gramStart"/>
+      <w:r>
+        <w:t>function</w:t>
+      </w:r>
+      <w:proofErr w:type="gramEnd"/>
       <w:r>
         <w:t xml:space="preserve"> </w:t>
       </w:r>
       <w:r>
         <w:t>End Goal: Login</w:t>
       </w:r>
-      <w:bookmarkEnd w:id="13"/>
+      <w:bookmarkEnd w:id="10"/>
     </w:p>
     <w:p>
       <w:pPr>
@@ -2723,7 +2731,7 @@
       <w:r>
         <w:t xml:space="preserve">              </w:t>
       </w:r>
-      <w:bookmarkStart w:id="14" w:name="_Toc514403783"/>
+      <w:bookmarkStart w:id="11" w:name="_Toc514403783"/>
       <w:r>
         <w:t>vi)       Use Case: Play as G</w:t>
       </w:r>
@@ -2731,9 +2739,17 @@
         <w:t>uest</w:t>
       </w:r>
       <w:r>
-        <w:t>-Sub-function End Goal: Login</w:t>
-      </w:r>
-      <w:bookmarkEnd w:id="14"/>
+        <w:t>-Sub-</w:t>
+      </w:r>
+      <w:proofErr w:type="gramStart"/>
+      <w:r>
+        <w:t>function</w:t>
+      </w:r>
+      <w:proofErr w:type="gramEnd"/>
+      <w:r>
+        <w:t xml:space="preserve"> End Goal: Login</w:t>
+      </w:r>
+      <w:bookmarkEnd w:id="11"/>
       <w:r>
         <w:t xml:space="preserve"> </w:t>
       </w:r>
@@ -2769,14 +2785,14 @@
       <w:r>
         <w:t xml:space="preserve">              </w:t>
       </w:r>
-      <w:bookmarkStart w:id="15" w:name="_Toc514403784"/>
+      <w:bookmarkStart w:id="12" w:name="_Toc514403784"/>
       <w:r>
         <w:t xml:space="preserve">vii)       Use Case: End Goal:  </w:t>
       </w:r>
       <w:r>
         <w:t>User Submit Question</w:t>
       </w:r>
-      <w:bookmarkEnd w:id="15"/>
+      <w:bookmarkEnd w:id="12"/>
     </w:p>
     <w:p>
       <w:pPr>
@@ -2810,7 +2826,7 @@
         <w:pStyle w:val="Heading3"/>
         <w:ind w:left="720"/>
       </w:pPr>
-      <w:bookmarkStart w:id="16" w:name="_Toc514403785"/>
+      <w:bookmarkStart w:id="13" w:name="_Toc514403785"/>
       <w:r>
         <w:t xml:space="preserve">viii)         </w:t>
       </w:r>
@@ -2829,7 +2845,7 @@
       <w:r>
         <w:t>Game</w:t>
       </w:r>
-      <w:bookmarkEnd w:id="16"/>
+      <w:bookmarkEnd w:id="13"/>
     </w:p>
     <w:p>
       <w:pPr>
@@ -2863,17 +2879,22 @@
         <w:pStyle w:val="Heading3"/>
         <w:ind w:left="720"/>
       </w:pPr>
-      <w:bookmarkStart w:id="17" w:name="_Toc514403787"/>
+      <w:bookmarkStart w:id="14" w:name="_Toc514403787"/>
       <w:r>
         <w:t xml:space="preserve">ix)         </w:t>
       </w:r>
       <w:r>
-        <w:t>Use Case: Continue an existing game</w:t>
-      </w:r>
+        <w:t xml:space="preserve">Use Case: Continue an existing </w:t>
+      </w:r>
+      <w:proofErr w:type="gramStart"/>
+      <w:r>
+        <w:t>game</w:t>
+      </w:r>
+      <w:proofErr w:type="gramEnd"/>
       <w:r>
         <w:t>-Sub-function End Goal: Start a Game</w:t>
       </w:r>
-      <w:bookmarkEnd w:id="17"/>
+      <w:bookmarkEnd w:id="14"/>
     </w:p>
     <w:p>
       <w:pPr>
@@ -2919,7 +2940,7 @@
         <w:pStyle w:val="Heading3"/>
         <w:ind w:left="720"/>
       </w:pPr>
-      <w:bookmarkStart w:id="18" w:name="_Toc514403788"/>
+      <w:bookmarkStart w:id="15" w:name="_Toc514403788"/>
       <w:r>
         <w:t xml:space="preserve">x)        </w:t>
       </w:r>
@@ -2932,7 +2953,7 @@
       <w:r>
         <w:t xml:space="preserve"> Answer question</w:t>
       </w:r>
-      <w:bookmarkEnd w:id="18"/>
+      <w:bookmarkEnd w:id="15"/>
     </w:p>
     <w:p>
       <w:pPr>
@@ -2963,11 +2984,11 @@
         <w:pStyle w:val="Heading3"/>
         <w:ind w:firstLine="720"/>
       </w:pPr>
-      <w:bookmarkStart w:id="19" w:name="_Toc514403791"/>
+      <w:bookmarkStart w:id="16" w:name="_Toc514403791"/>
       <w:r>
         <w:t>xi)       Use case: End Goal:  Submit Score</w:t>
       </w:r>
-      <w:bookmarkEnd w:id="19"/>
+      <w:bookmarkEnd w:id="16"/>
     </w:p>
     <w:p>
       <w:r>
@@ -2999,7 +3020,7 @@
         <w:pStyle w:val="Heading3"/>
         <w:ind w:left="720"/>
       </w:pPr>
-      <w:bookmarkStart w:id="20" w:name="_Toc514403792"/>
+      <w:bookmarkStart w:id="17" w:name="_Toc514403792"/>
       <w:r>
         <w:t xml:space="preserve">xii)       </w:t>
       </w:r>
@@ -3015,7 +3036,7 @@
       <w:r>
         <w:t>Check Leader board</w:t>
       </w:r>
-      <w:bookmarkEnd w:id="20"/>
+      <w:bookmarkEnd w:id="17"/>
     </w:p>
     <w:p>
       <w:pPr>
@@ -3240,11 +3261,11 @@
           <w:numId w:val="4"/>
         </w:numPr>
       </w:pPr>
-      <w:bookmarkStart w:id="21" w:name="_Toc514403849"/>
+      <w:bookmarkStart w:id="18" w:name="_Toc514403849"/>
       <w:r>
         <w:t>Register</w:t>
       </w:r>
-      <w:bookmarkEnd w:id="21"/>
+      <w:bookmarkEnd w:id="18"/>
     </w:p>
     <w:p>
       <w:r>
@@ -3311,11 +3332,11 @@
           <w:numId w:val="4"/>
         </w:numPr>
       </w:pPr>
-      <w:bookmarkStart w:id="22" w:name="_Toc514403850"/>
+      <w:bookmarkStart w:id="19" w:name="_Toc514403850"/>
       <w:r>
         <w:t>Login</w:t>
       </w:r>
-      <w:bookmarkEnd w:id="22"/>
+      <w:bookmarkEnd w:id="19"/>
     </w:p>
     <w:p>
       <w:r>
@@ -3382,12 +3403,12 @@
           <w:numId w:val="4"/>
         </w:numPr>
       </w:pPr>
-      <w:bookmarkStart w:id="23" w:name="_Toc514403851"/>
+      <w:bookmarkStart w:id="20" w:name="_Toc514403851"/>
       <w:r>
         <w:lastRenderedPageBreak/>
         <w:t>Start a game</w:t>
       </w:r>
-      <w:bookmarkEnd w:id="23"/>
+      <w:bookmarkEnd w:id="20"/>
     </w:p>
     <w:p>
       <w:r>
@@ -3454,11 +3475,11 @@
           <w:numId w:val="4"/>
         </w:numPr>
       </w:pPr>
-      <w:bookmarkStart w:id="24" w:name="_Toc514403852"/>
+      <w:bookmarkStart w:id="21" w:name="_Toc514403852"/>
       <w:r>
         <w:t>Answer Question</w:t>
       </w:r>
-      <w:bookmarkEnd w:id="24"/>
+      <w:bookmarkEnd w:id="21"/>
     </w:p>
     <w:p>
       <w:r>
@@ -3524,12 +3545,12 @@
           <w:numId w:val="4"/>
         </w:numPr>
       </w:pPr>
-      <w:bookmarkStart w:id="25" w:name="_Toc514403853"/>
+      <w:bookmarkStart w:id="22" w:name="_Toc514403853"/>
       <w:r>
         <w:lastRenderedPageBreak/>
         <w:t>Play round</w:t>
       </w:r>
-      <w:bookmarkEnd w:id="25"/>
+      <w:bookmarkEnd w:id="22"/>
     </w:p>
     <w:p>
       <w:r>
@@ -4050,8 +4071,8 @@
 </file>
 
 <file path=word/comments.xml><?xml version="1.0" encoding="utf-8"?>
-<w:comments xmlns:wpc="http://schemas.microsoft.com/office/word/2010/wordprocessingCanvas" xmlns:mc="http://schemas.openxmlformats.org/markup-compatibility/2006" xmlns:o="urn:schemas-microsoft-com:office:office" xmlns:r="http://schemas.openxmlformats.org/officeDocument/2006/relationships" xmlns:m="http://schemas.openxmlformats.org/officeDocument/2006/math" xmlns:v="urn:schemas-microsoft-com:vml" xmlns:wp14="http://schemas.microsoft.com/office/word/2010/wordprocessingDrawing" xmlns:wp="http://schemas.openxmlformats.org/drawingml/2006/wordprocessingDrawing" xmlns:w10="urn:schemas-microsoft-com:office:word" xmlns:w="http://schemas.openxmlformats.org/wordprocessingml/2006/main" xmlns:w14="http://schemas.microsoft.com/office/word/2010/wordml" xmlns:w15="http://schemas.microsoft.com/office/word/2012/wordml" xmlns:wpg="http://schemas.microsoft.com/office/word/2010/wordprocessingGroup" xmlns:wpi="http://schemas.microsoft.com/office/word/2010/wordprocessingInk" xmlns:wne="http://schemas.microsoft.com/office/word/2006/wordml" xmlns:wps="http://schemas.microsoft.com/office/word/2010/wordprocessingShape" mc:Ignorable="w14 w15 wp14">
-  <w:comment w:id="1" w:author="Michelle Vinall" w:date="2018-05-21T16:13:00Z" w:initials="MV">
+<w:comments xmlns:wpc="http://schemas.microsoft.com/office/word/2010/wordprocessingCanvas" xmlns:mo="http://schemas.microsoft.com/office/mac/office/2008/main" xmlns:mc="http://schemas.openxmlformats.org/markup-compatibility/2006" xmlns:mv="urn:schemas-microsoft-com:mac:vml" xmlns:o="urn:schemas-microsoft-com:office:office" xmlns:r="http://schemas.openxmlformats.org/officeDocument/2006/relationships" xmlns:m="http://schemas.openxmlformats.org/officeDocument/2006/math" xmlns:v="urn:schemas-microsoft-com:vml" xmlns:wp14="http://schemas.microsoft.com/office/word/2010/wordprocessingDrawing" xmlns:wp="http://schemas.openxmlformats.org/drawingml/2006/wordprocessingDrawing" xmlns:w10="urn:schemas-microsoft-com:office:word" xmlns:w="http://schemas.openxmlformats.org/wordprocessingml/2006/main" xmlns:w14="http://schemas.microsoft.com/office/word/2010/wordml" xmlns:w15="http://schemas.microsoft.com/office/word/2012/wordml" xmlns:wpg="http://schemas.microsoft.com/office/word/2010/wordprocessingGroup" xmlns:wpi="http://schemas.microsoft.com/office/word/2010/wordprocessingInk" xmlns:wne="http://schemas.microsoft.com/office/word/2006/wordml" xmlns:wps="http://schemas.microsoft.com/office/word/2010/wordprocessingShape" mc:Ignorable="w14 w15 wp14">
+  <w:comment w:id="0" w:author="Michelle Vinall" w:date="2018-05-21T16:13:00Z" w:initials="MV">
     <w:p>
       <w:pPr>
         <w:pStyle w:val="CommentText"/>
@@ -4241,7 +4262,7 @@
       </w:r>
     </w:p>
   </w:comment>
-  <w:comment w:id="2" w:author="Michelle Vinall" w:date="2018-05-21T16:16:00Z" w:initials="MV">
+  <w:comment w:id="1" w:author="Michelle Vinall" w:date="2018-05-21T16:15:00Z" w:initials="MV">
     <w:p>
       <w:pPr>
         <w:pStyle w:val="CommentText"/>
@@ -4253,14 +4274,42 @@
         <w:annotationRef/>
       </w:r>
       <w:r>
+        <w:t>Should be hyphenated</w:t>
+      </w:r>
+    </w:p>
+    <w:p>
+      <w:pPr>
+        <w:pStyle w:val="CommentText"/>
+      </w:pPr>
+    </w:p>
+  </w:comment>
+  <w:comment w:id="2" w:author="Michelle Vinall" w:date="2018-05-21T16:37:00Z" w:initials="MV">
+    <w:p>
+      <w:pPr>
+        <w:pStyle w:val="CommentText"/>
+      </w:pPr>
+      <w:r>
         <w:rPr>
           <w:rStyle w:val="CommentReference"/>
         </w:rPr>
-        <w:t>Maybe elaborate here with something like for our proposed application</w:t>
-      </w:r>
+        <w:annotationRef/>
+      </w:r>
+      <w:r>
+        <w:t xml:space="preserve">Hyphenate this needs to be done though out doc maybe use the find </w:t>
+      </w:r>
+      <w:proofErr w:type="gramStart"/>
+      <w:r>
+        <w:t>replace  option</w:t>
+      </w:r>
+      <w:proofErr w:type="gramEnd"/>
+    </w:p>
+    <w:p>
+      <w:pPr>
+        <w:pStyle w:val="CommentText"/>
+      </w:pPr>
     </w:p>
   </w:comment>
-  <w:comment w:id="3" w:author="Michelle Vinall" w:date="2018-05-21T16:18:00Z" w:initials="MV">
+  <w:comment w:id="3" w:author="Michelle Vinall" w:date="2018-05-21T16:39:00Z" w:initials="MV">
     <w:p>
       <w:pPr>
         <w:pStyle w:val="CommentText"/>
@@ -4272,14 +4321,11 @@
         <w:annotationRef/>
       </w:r>
       <w:r>
-        <w:t xml:space="preserve">Reconsider wording took me a bit to work out </w:t>
-      </w:r>
-      <w:r>
-        <w:t>exactly what you meant</w:t>
+        <w:t>Or log in as guest</w:t>
       </w:r>
     </w:p>
   </w:comment>
-  <w:comment w:id="4" w:author="Michelle Vinall" w:date="2018-05-21T16:15:00Z" w:initials="MV">
+  <w:comment w:id="4" w:author="Michelle Vinall" w:date="2018-05-21T16:42:00Z" w:initials="MV">
     <w:p>
       <w:pPr>
         <w:pStyle w:val="CommentText"/>
@@ -4291,114 +4337,26 @@
         <w:annotationRef/>
       </w:r>
       <w:r>
-        <w:t>Should be hyphenated</w:t>
-      </w:r>
-    </w:p>
-    <w:p>
-      <w:pPr>
-        <w:pStyle w:val="CommentText"/>
-      </w:pPr>
-    </w:p>
-  </w:comment>
-  <w:comment w:id="5" w:author="Michelle Vinall" w:date="2018-05-21T16:37:00Z" w:initials="MV">
-    <w:p>
-      <w:pPr>
-        <w:pStyle w:val="CommentText"/>
-      </w:pPr>
-      <w:r>
-        <w:rPr>
-          <w:rStyle w:val="CommentReference"/>
-        </w:rPr>
-        <w:annotationRef/>
-      </w:r>
-      <w:r>
-        <w:t>Hyphenate this needs to be done though out doc maybe use the find replace  option</w:t>
-      </w:r>
-    </w:p>
-    <w:p>
-      <w:pPr>
-        <w:pStyle w:val="CommentText"/>
-      </w:pPr>
-    </w:p>
-  </w:comment>
-  <w:comment w:id="6" w:author="Michelle Vinall" w:date="2018-05-21T16:39:00Z" w:initials="MV">
-    <w:p>
-      <w:pPr>
-        <w:pStyle w:val="CommentText"/>
-      </w:pPr>
-      <w:r>
-        <w:rPr>
-          <w:rStyle w:val="CommentReference"/>
-        </w:rPr>
-        <w:annotationRef/>
-      </w:r>
-      <w:r>
-        <w:t>Or log in as guest</w:t>
-      </w:r>
-    </w:p>
-  </w:comment>
-  <w:comment w:id="7" w:author="Michelle Vinall" w:date="2018-05-21T16:42:00Z" w:initials="MV">
-    <w:p>
-      <w:pPr>
-        <w:pStyle w:val="CommentText"/>
-      </w:pPr>
-      <w:r>
-        <w:rPr>
-          <w:rStyle w:val="CommentReference"/>
-        </w:rPr>
-        <w:annotationRef/>
-      </w:r>
-      <w:r>
         <w:t>? spelling error was it an.</w:t>
       </w:r>
-    </w:p>
-  </w:comment>
-  <w:comment w:id="8" w:author="Michelle Vinall" w:date="2018-05-21T16:44:00Z" w:initials="MV">
-    <w:p>
-      <w:pPr>
-        <w:pStyle w:val="CommentText"/>
-        <w:rPr>
-          <w:rStyle w:val="CommentReference"/>
-        </w:rPr>
-      </w:pPr>
-      <w:r>
-        <w:rPr>
-          <w:rStyle w:val="CommentReference"/>
-        </w:rPr>
-        <w:annotationRef/>
-      </w:r>
-      <w:r>
-        <w:rPr>
-          <w:rStyle w:val="CommentReference"/>
-        </w:rPr>
-        <w:t>Noted above</w:t>
-      </w:r>
-    </w:p>
-    <w:p>
-      <w:pPr>
-        <w:pStyle w:val="CommentText"/>
-      </w:pPr>
     </w:p>
   </w:comment>
 </w:comments>
 </file>
 
 <file path=word/commentsExtended.xml><?xml version="1.0" encoding="utf-8"?>
-<w15:commentsEx xmlns:wpc="http://schemas.microsoft.com/office/word/2010/wordprocessingCanvas" xmlns:mc="http://schemas.openxmlformats.org/markup-compatibility/2006" xmlns:o="urn:schemas-microsoft-com:office:office" xmlns:r="http://schemas.openxmlformats.org/officeDocument/2006/relationships" xmlns:m="http://schemas.openxmlformats.org/officeDocument/2006/math" xmlns:v="urn:schemas-microsoft-com:vml" xmlns:wp14="http://schemas.microsoft.com/office/word/2010/wordprocessingDrawing" xmlns:wp="http://schemas.openxmlformats.org/drawingml/2006/wordprocessingDrawing" xmlns:w10="urn:schemas-microsoft-com:office:word" xmlns:w="http://schemas.openxmlformats.org/wordprocessingml/2006/main" xmlns:w14="http://schemas.microsoft.com/office/word/2010/wordml" xmlns:w15="http://schemas.microsoft.com/office/word/2012/wordml" xmlns:wpg="http://schemas.microsoft.com/office/word/2010/wordprocessingGroup" xmlns:wpi="http://schemas.microsoft.com/office/word/2010/wordprocessingInk" xmlns:wne="http://schemas.microsoft.com/office/word/2006/wordml" xmlns:wps="http://schemas.microsoft.com/office/word/2010/wordprocessingShape" mc:Ignorable="w14 w15 wp14">
+<w15:commentsEx xmlns:wpc="http://schemas.microsoft.com/office/word/2010/wordprocessingCanvas" xmlns:mo="http://schemas.microsoft.com/office/mac/office/2008/main" xmlns:mc="http://schemas.openxmlformats.org/markup-compatibility/2006" xmlns:mv="urn:schemas-microsoft-com:mac:vml" xmlns:o="urn:schemas-microsoft-com:office:office" xmlns:r="http://schemas.openxmlformats.org/officeDocument/2006/relationships" xmlns:m="http://schemas.openxmlformats.org/officeDocument/2006/math" xmlns:v="urn:schemas-microsoft-com:vml" xmlns:wp14="http://schemas.microsoft.com/office/word/2010/wordprocessingDrawing" xmlns:wp="http://schemas.openxmlformats.org/drawingml/2006/wordprocessingDrawing" xmlns:w10="urn:schemas-microsoft-com:office:word" xmlns:w="http://schemas.openxmlformats.org/wordprocessingml/2006/main" xmlns:w14="http://schemas.microsoft.com/office/word/2010/wordml" xmlns:w15="http://schemas.microsoft.com/office/word/2012/wordml" xmlns:wpg="http://schemas.microsoft.com/office/word/2010/wordprocessingGroup" xmlns:wpi="http://schemas.microsoft.com/office/word/2010/wordprocessingInk" xmlns:wne="http://schemas.microsoft.com/office/word/2006/wordml" xmlns:wps="http://schemas.microsoft.com/office/word/2010/wordprocessingShape" mc:Ignorable="w14 w15 wp14">
   <w15:commentEx w15:paraId="68094DBF" w15:done="0"/>
-  <w15:commentEx w15:paraId="0EF0DAAB" w15:done="0"/>
-  <w15:commentEx w15:paraId="1470AE9D" w15:done="0"/>
   <w15:commentEx w15:paraId="5B39F125" w15:done="0"/>
   <w15:commentEx w15:paraId="4EDB1D1E" w15:done="0"/>
   <w15:commentEx w15:paraId="5FAE5F45" w15:done="0"/>
   <w15:commentEx w15:paraId="184E67C7" w15:done="0"/>
-  <w15:commentEx w15:paraId="4F9207DE" w15:done="0"/>
 </w15:commentsEx>
 </file>
 
 <file path=word/numbering.xml><?xml version="1.0" encoding="utf-8"?>
-<w:numbering xmlns:wpc="http://schemas.microsoft.com/office/word/2010/wordprocessingCanvas" xmlns:mc="http://schemas.openxmlformats.org/markup-compatibility/2006" xmlns:o="urn:schemas-microsoft-com:office:office" xmlns:r="http://schemas.openxmlformats.org/officeDocument/2006/relationships" xmlns:m="http://schemas.openxmlformats.org/officeDocument/2006/math" xmlns:v="urn:schemas-microsoft-com:vml" xmlns:wp14="http://schemas.microsoft.com/office/word/2010/wordprocessingDrawing" xmlns:wp="http://schemas.openxmlformats.org/drawingml/2006/wordprocessingDrawing" xmlns:w10="urn:schemas-microsoft-com:office:word" xmlns:w="http://schemas.openxmlformats.org/wordprocessingml/2006/main" xmlns:w14="http://schemas.microsoft.com/office/word/2010/wordml" xmlns:w15="http://schemas.microsoft.com/office/word/2012/wordml" xmlns:wpg="http://schemas.microsoft.com/office/word/2010/wordprocessingGroup" xmlns:wpi="http://schemas.microsoft.com/office/word/2010/wordprocessingInk" xmlns:wne="http://schemas.microsoft.com/office/word/2006/wordml" xmlns:wps="http://schemas.microsoft.com/office/word/2010/wordprocessingShape" mc:Ignorable="w14 w15 wp14">
-  <w:abstractNum w:abstractNumId="0" w15:restartNumberingAfterBreak="0">
+<w:numbering xmlns:wpc="http://schemas.microsoft.com/office/word/2010/wordprocessingCanvas" xmlns:mo="http://schemas.microsoft.com/office/mac/office/2008/main" xmlns:mc="http://schemas.openxmlformats.org/markup-compatibility/2006" xmlns:mv="urn:schemas-microsoft-com:mac:vml" xmlns:o="urn:schemas-microsoft-com:office:office" xmlns:r="http://schemas.openxmlformats.org/officeDocument/2006/relationships" xmlns:m="http://schemas.openxmlformats.org/officeDocument/2006/math" xmlns:v="urn:schemas-microsoft-com:vml" xmlns:wp14="http://schemas.microsoft.com/office/word/2010/wordprocessingDrawing" xmlns:wp="http://schemas.openxmlformats.org/drawingml/2006/wordprocessingDrawing" xmlns:w10="urn:schemas-microsoft-com:office:word" xmlns:w="http://schemas.openxmlformats.org/wordprocessingml/2006/main" xmlns:w14="http://schemas.microsoft.com/office/word/2010/wordml" xmlns:w15="http://schemas.microsoft.com/office/word/2012/wordml" xmlns:wpg="http://schemas.microsoft.com/office/word/2010/wordprocessingGroup" xmlns:wpi="http://schemas.microsoft.com/office/word/2010/wordprocessingInk" xmlns:wne="http://schemas.microsoft.com/office/word/2006/wordml" xmlns:wps="http://schemas.microsoft.com/office/word/2010/wordprocessingShape" mc:Ignorable="w14 w15 wp14">
+  <w:abstractNum w:abstractNumId="0">
     <w:nsid w:val="00196324"/>
     <w:multiLevelType w:val="hybridMultilevel"/>
     <w:tmpl w:val="D92018AE"/>
@@ -4510,7 +4468,7 @@
       </w:rPr>
     </w:lvl>
   </w:abstractNum>
-  <w:abstractNum w:abstractNumId="1" w15:restartNumberingAfterBreak="0">
+  <w:abstractNum w:abstractNumId="1">
     <w:nsid w:val="07464B62"/>
     <w:multiLevelType w:val="multilevel"/>
     <w:tmpl w:val="2220A5C6"/>
@@ -4623,7 +4581,7 @@
       </w:rPr>
     </w:lvl>
   </w:abstractNum>
-  <w:abstractNum w:abstractNumId="2" w15:restartNumberingAfterBreak="0">
+  <w:abstractNum w:abstractNumId="2">
     <w:nsid w:val="286D280A"/>
     <w:multiLevelType w:val="multilevel"/>
     <w:tmpl w:val="7FB829C8"/>
@@ -4736,7 +4694,7 @@
       </w:rPr>
     </w:lvl>
   </w:abstractNum>
-  <w:abstractNum w:abstractNumId="3" w15:restartNumberingAfterBreak="0">
+  <w:abstractNum w:abstractNumId="3">
     <w:nsid w:val="3FE91499"/>
     <w:multiLevelType w:val="hybridMultilevel"/>
     <w:tmpl w:val="3FAAE6B0"/>
@@ -4825,7 +4783,7 @@
       </w:pPr>
     </w:lvl>
   </w:abstractNum>
-  <w:abstractNum w:abstractNumId="4" w15:restartNumberingAfterBreak="0">
+  <w:abstractNum w:abstractNumId="4">
     <w:nsid w:val="45EF3323"/>
     <w:multiLevelType w:val="multilevel"/>
     <w:tmpl w:val="2220A5C6"/>
@@ -4938,7 +4896,7 @@
       </w:rPr>
     </w:lvl>
   </w:abstractNum>
-  <w:abstractNum w:abstractNumId="5" w15:restartNumberingAfterBreak="0">
+  <w:abstractNum w:abstractNumId="5">
     <w:nsid w:val="5801734D"/>
     <w:multiLevelType w:val="multilevel"/>
     <w:tmpl w:val="F10CE3A4"/>
@@ -5051,7 +5009,7 @@
       </w:rPr>
     </w:lvl>
   </w:abstractNum>
-  <w:abstractNum w:abstractNumId="6" w15:restartNumberingAfterBreak="0">
+  <w:abstractNum w:abstractNumId="6">
     <w:nsid w:val="5B1D25F9"/>
     <w:multiLevelType w:val="hybridMultilevel"/>
     <w:tmpl w:val="F6FA55B2"/>
@@ -5140,7 +5098,7 @@
       </w:pPr>
     </w:lvl>
   </w:abstractNum>
-  <w:abstractNum w:abstractNumId="7" w15:restartNumberingAfterBreak="0">
+  <w:abstractNum w:abstractNumId="7">
     <w:nsid w:val="5E9846F7"/>
     <w:multiLevelType w:val="hybridMultilevel"/>
     <w:tmpl w:val="0AAA743A"/>
@@ -5229,7 +5187,7 @@
       </w:pPr>
     </w:lvl>
   </w:abstractNum>
-  <w:abstractNum w:abstractNumId="8" w15:restartNumberingAfterBreak="0">
+  <w:abstractNum w:abstractNumId="8">
     <w:nsid w:val="6B2359C1"/>
     <w:multiLevelType w:val="hybridMultilevel"/>
     <w:tmpl w:val="94B21618"/>
@@ -5341,7 +5299,7 @@
       </w:rPr>
     </w:lvl>
   </w:abstractNum>
-  <w:abstractNum w:abstractNumId="9" w15:restartNumberingAfterBreak="0">
+  <w:abstractNum w:abstractNumId="9">
     <w:nsid w:val="71BF09C7"/>
     <w:multiLevelType w:val="hybridMultilevel"/>
     <w:tmpl w:val="1C14AAC6"/>
@@ -5430,7 +5388,7 @@
       </w:pPr>
     </w:lvl>
   </w:abstractNum>
-  <w:abstractNum w:abstractNumId="10" w15:restartNumberingAfterBreak="0">
+  <w:abstractNum w:abstractNumId="10">
     <w:nsid w:val="769E4BCD"/>
     <w:multiLevelType w:val="hybridMultilevel"/>
     <w:tmpl w:val="B5B8C53E"/>
@@ -5579,7 +5537,7 @@
 </file>
 
 <file path=word/people.xml><?xml version="1.0" encoding="utf-8"?>
-<w15:people xmlns:wpc="http://schemas.microsoft.com/office/word/2010/wordprocessingCanvas" xmlns:mc="http://schemas.openxmlformats.org/markup-compatibility/2006" xmlns:o="urn:schemas-microsoft-com:office:office" xmlns:r="http://schemas.openxmlformats.org/officeDocument/2006/relationships" xmlns:m="http://schemas.openxmlformats.org/officeDocument/2006/math" xmlns:v="urn:schemas-microsoft-com:vml" xmlns:wp14="http://schemas.microsoft.com/office/word/2010/wordprocessingDrawing" xmlns:wp="http://schemas.openxmlformats.org/drawingml/2006/wordprocessingDrawing" xmlns:w10="urn:schemas-microsoft-com:office:word" xmlns:w="http://schemas.openxmlformats.org/wordprocessingml/2006/main" xmlns:w14="http://schemas.microsoft.com/office/word/2010/wordml" xmlns:w15="http://schemas.microsoft.com/office/word/2012/wordml" xmlns:wpg="http://schemas.microsoft.com/office/word/2010/wordprocessingGroup" xmlns:wpi="http://schemas.microsoft.com/office/word/2010/wordprocessingInk" xmlns:wne="http://schemas.microsoft.com/office/word/2006/wordml" xmlns:wps="http://schemas.microsoft.com/office/word/2010/wordprocessingShape" mc:Ignorable="w14 w15 wp14">
+<w15:people xmlns:wpc="http://schemas.microsoft.com/office/word/2010/wordprocessingCanvas" xmlns:mo="http://schemas.microsoft.com/office/mac/office/2008/main" xmlns:mc="http://schemas.openxmlformats.org/markup-compatibility/2006" xmlns:mv="urn:schemas-microsoft-com:mac:vml" xmlns:o="urn:schemas-microsoft-com:office:office" xmlns:r="http://schemas.openxmlformats.org/officeDocument/2006/relationships" xmlns:m="http://schemas.openxmlformats.org/officeDocument/2006/math" xmlns:v="urn:schemas-microsoft-com:vml" xmlns:wp14="http://schemas.microsoft.com/office/word/2010/wordprocessingDrawing" xmlns:wp="http://schemas.openxmlformats.org/drawingml/2006/wordprocessingDrawing" xmlns:w10="urn:schemas-microsoft-com:office:word" xmlns:w="http://schemas.openxmlformats.org/wordprocessingml/2006/main" xmlns:w14="http://schemas.microsoft.com/office/word/2010/wordml" xmlns:w15="http://schemas.microsoft.com/office/word/2012/wordml" xmlns:wpg="http://schemas.microsoft.com/office/word/2010/wordprocessingGroup" xmlns:wpi="http://schemas.microsoft.com/office/word/2010/wordprocessingInk" xmlns:wne="http://schemas.microsoft.com/office/word/2006/wordml" xmlns:wps="http://schemas.microsoft.com/office/word/2010/wordprocessingShape" mc:Ignorable="w14 w15 wp14">
   <w15:person w15:author="Michelle Vinall">
     <w15:presenceInfo w15:providerId="Windows Live" w15:userId="9d56696d303c8ffa"/>
   </w15:person>
@@ -5599,7 +5557,7 @@
     </w:rPrDefault>
     <w:pPrDefault/>
   </w:docDefaults>
-  <w:latentStyles w:defLockedState="0" w:defUIPriority="99" w:defSemiHidden="0" w:defUnhideWhenUsed="0" w:defQFormat="0" w:count="371">
+  <w:latentStyles w:defLockedState="0" w:defUIPriority="99" w:defSemiHidden="0" w:defUnhideWhenUsed="0" w:defQFormat="0" w:count="380">
     <w:lsdException w:name="Normal" w:uiPriority="0" w:qFormat="1"/>
     <w:lsdException w:name="heading 1" w:uiPriority="9" w:qFormat="1"/>
     <w:lsdException w:name="heading 2" w:semiHidden="1" w:uiPriority="9" w:unhideWhenUsed="1" w:qFormat="1"/>

</xml_diff>